<commit_message>
Briefly described the general classes required and added some prototype UI for the app
</commit_message>
<xml_diff>
--- a/AlarmClock - Design Doc.docx
+++ b/AlarmClock - Design Doc.docx
@@ -3,17 +3,1904 @@
 <w:document xmlns:wpc="http://schemas.microsoft.com/office/word/2010/wordprocessingCanvas" xmlns:mc="http://schemas.openxmlformats.org/markup-compatibility/2006" xmlns:o="urn:schemas-microsoft-com:office:office" xmlns:r="http://schemas.openxmlformats.org/officeDocument/2006/relationships" xmlns:m="http://schemas.openxmlformats.org/officeDocument/2006/math" xmlns:v="urn:schemas-microsoft-com:vml" xmlns:wp14="http://schemas.microsoft.com/office/word/2010/wordprocessingDrawing" xmlns:wp="http://schemas.openxmlformats.org/drawingml/2006/wordprocessingDrawing" xmlns:w10="urn:schemas-microsoft-com:office:word" xmlns:w="http://schemas.openxmlformats.org/wordprocessingml/2006/main" xmlns:w14="http://schemas.microsoft.com/office/word/2010/wordml" xmlns:wpg="http://schemas.microsoft.com/office/word/2010/wordprocessingGroup" xmlns:wpi="http://schemas.microsoft.com/office/word/2010/wordprocessingInk" xmlns:wne="http://schemas.microsoft.com/office/word/2006/wordml" xmlns:wps="http://schemas.microsoft.com/office/word/2010/wordprocessingShape" mc:Ignorable="w14 wp14">
   <w:body>
     <w:p>
+      <w:pPr>
+        <w:jc w:val="center"/>
+        <w:rPr>
+          <w:sz w:val="28"/>
+          <w:szCs w:val="28"/>
+          <w:u w:val="single"/>
+        </w:rPr>
+      </w:pPr>
+      <w:r>
+        <w:rPr>
+          <w:sz w:val="28"/>
+          <w:szCs w:val="28"/>
+          <w:u w:val="single"/>
+        </w:rPr>
+        <w:t>Design Document</w:t>
+      </w:r>
+    </w:p>
+    <w:p>
+      <w:pPr>
+        <w:rPr>
+          <w:sz w:val="28"/>
+          <w:szCs w:val="28"/>
+          <w:u w:val="single"/>
+        </w:rPr>
+      </w:pPr>
+    </w:p>
+    <w:p>
+      <w:pPr>
+        <w:rPr>
+          <w:rFonts w:ascii="Times New Roman" w:hAnsi="Times New Roman" w:cs="Times New Roman"/>
+        </w:rPr>
+      </w:pPr>
+      <w:r>
+        <w:rPr>
+          <w:rFonts w:ascii="Times New Roman" w:hAnsi="Times New Roman" w:cs="Times New Roman"/>
+        </w:rPr>
+        <w:t>CLASSES</w:t>
+      </w:r>
+    </w:p>
+    <w:p>
+      <w:pPr>
+        <w:pStyle w:val="ListParagraph"/>
+        <w:numPr>
+          <w:ilvl w:val="0"/>
+          <w:numId w:val="4"/>
+        </w:numPr>
+        <w:rPr>
+          <w:rFonts w:ascii="Times New Roman" w:hAnsi="Times New Roman" w:cs="Times New Roman"/>
+          <w:b/>
+        </w:rPr>
+      </w:pPr>
+      <w:proofErr w:type="spellStart"/>
+      <w:r>
+        <w:rPr>
+          <w:rFonts w:ascii="Times New Roman" w:hAnsi="Times New Roman" w:cs="Times New Roman"/>
+          <w:b/>
+        </w:rPr>
+        <w:t>AlarmClock</w:t>
+      </w:r>
+      <w:proofErr w:type="spellEnd"/>
+      <w:r>
+        <w:rPr>
+          <w:rFonts w:ascii="Times New Roman" w:hAnsi="Times New Roman" w:cs="Times New Roman"/>
+          <w:b/>
+        </w:rPr>
+        <w:t xml:space="preserve">: </w:t>
+      </w:r>
+      <w:r>
+        <w:rPr>
+          <w:rFonts w:ascii="Times New Roman" w:hAnsi="Times New Roman" w:cs="Times New Roman"/>
+        </w:rPr>
+        <w:t xml:space="preserve"> Main class that </w:t>
+      </w:r>
+      <w:r>
+        <w:rPr>
+          <w:rFonts w:ascii="Times New Roman" w:hAnsi="Times New Roman" w:cs="Times New Roman"/>
+        </w:rPr>
+        <w:t>listens to user requests and spread the task to the specific class below.</w:t>
+      </w:r>
+    </w:p>
+    <w:p>
+      <w:pPr>
+        <w:pStyle w:val="ListParagraph"/>
+        <w:rPr>
+          <w:rFonts w:ascii="Times New Roman" w:hAnsi="Times New Roman" w:cs="Times New Roman"/>
+          <w:b/>
+        </w:rPr>
+      </w:pPr>
+    </w:p>
+    <w:p>
+      <w:pPr>
+        <w:pStyle w:val="ListParagraph"/>
+        <w:numPr>
+          <w:ilvl w:val="0"/>
+          <w:numId w:val="4"/>
+        </w:numPr>
+        <w:rPr>
+          <w:rFonts w:ascii="Times New Roman" w:hAnsi="Times New Roman" w:cs="Times New Roman"/>
+          <w:b/>
+        </w:rPr>
+      </w:pPr>
+      <w:r>
+        <w:rPr>
+          <w:rFonts w:ascii="Times New Roman" w:hAnsi="Times New Roman" w:cs="Times New Roman"/>
+          <w:b/>
+        </w:rPr>
+        <w:t xml:space="preserve">Alarm: </w:t>
+      </w:r>
+      <w:r>
+        <w:rPr>
+          <w:rFonts w:ascii="Times New Roman" w:hAnsi="Times New Roman" w:cs="Times New Roman"/>
+        </w:rPr>
+        <w:t xml:space="preserve">            Each instance indicates an alarm schedule.</w:t>
+      </w:r>
+      <w:r>
+        <w:rPr>
+          <w:rFonts w:ascii="Times New Roman" w:hAnsi="Times New Roman" w:cs="Times New Roman"/>
+        </w:rPr>
+        <w:tab/>
+      </w:r>
+      <w:r>
+        <w:rPr>
+          <w:rFonts w:ascii="Times New Roman" w:hAnsi="Times New Roman" w:cs="Times New Roman"/>
+        </w:rPr>
+        <w:tab/>
+      </w:r>
+      <w:r>
+        <w:rPr>
+          <w:rFonts w:ascii="Times New Roman" w:hAnsi="Times New Roman" w:cs="Times New Roman"/>
+        </w:rPr>
+        <w:tab/>
+      </w:r>
+      <w:r>
+        <w:rPr>
+          <w:rFonts w:ascii="Times New Roman" w:hAnsi="Times New Roman" w:cs="Times New Roman"/>
+        </w:rPr>
+        <w:tab/>
+      </w:r>
+      <w:r>
+        <w:rPr>
+          <w:rFonts w:ascii="Times New Roman" w:hAnsi="Times New Roman" w:cs="Times New Roman"/>
+        </w:rPr>
+        <w:tab/>
+      </w:r>
+      <w:r>
+        <w:rPr>
+          <w:rFonts w:ascii="Times New Roman" w:hAnsi="Times New Roman" w:cs="Times New Roman"/>
+        </w:rPr>
+        <w:tab/>
+      </w:r>
+      <w:r>
+        <w:rPr>
+          <w:rFonts w:ascii="Times New Roman" w:hAnsi="Times New Roman" w:cs="Times New Roman"/>
+        </w:rPr>
+        <w:tab/>
+      </w:r>
+      <w:r>
+        <w:rPr>
+          <w:rFonts w:ascii="Times New Roman" w:hAnsi="Times New Roman" w:cs="Times New Roman"/>
+        </w:rPr>
+        <w:tab/>
+      </w:r>
+    </w:p>
+    <w:p>
+      <w:pPr>
+        <w:pStyle w:val="ListParagraph"/>
+        <w:numPr>
+          <w:ilvl w:val="0"/>
+          <w:numId w:val="4"/>
+        </w:numPr>
+        <w:rPr>
+          <w:rFonts w:ascii="Times New Roman" w:hAnsi="Times New Roman" w:cs="Times New Roman"/>
+          <w:b/>
+        </w:rPr>
+      </w:pPr>
+      <w:proofErr w:type="spellStart"/>
+      <w:r>
+        <w:rPr>
+          <w:rFonts w:ascii="Times New Roman" w:hAnsi="Times New Roman" w:cs="Times New Roman"/>
+          <w:b/>
+        </w:rPr>
+        <w:t>FailSafeAlarm</w:t>
+      </w:r>
+      <w:proofErr w:type="spellEnd"/>
+      <w:r>
+        <w:rPr>
+          <w:rFonts w:ascii="Times New Roman" w:hAnsi="Times New Roman" w:cs="Times New Roman"/>
+          <w:b/>
+        </w:rPr>
+        <w:t xml:space="preserve">: </w:t>
+      </w:r>
+      <w:r>
+        <w:rPr>
+          <w:rFonts w:ascii="Times New Roman" w:hAnsi="Times New Roman" w:cs="Times New Roman"/>
+        </w:rPr>
+        <w:t xml:space="preserve"> Extends the Alarm class and </w:t>
+      </w:r>
+      <w:r>
+        <w:rPr>
+          <w:rFonts w:ascii="Times New Roman" w:hAnsi="Times New Roman" w:cs="Times New Roman"/>
+        </w:rPr>
+        <w:t>includes a</w:t>
+      </w:r>
+      <w:r>
+        <w:rPr>
+          <w:rFonts w:ascii="Times New Roman" w:hAnsi="Times New Roman" w:cs="Times New Roman"/>
+        </w:rPr>
+        <w:t xml:space="preserve"> snooze counter.  When fail safe is active, </w:t>
+      </w:r>
+      <w:proofErr w:type="spellStart"/>
+      <w:r>
+        <w:rPr>
+          <w:rFonts w:ascii="Times New Roman" w:hAnsi="Times New Roman" w:cs="Times New Roman"/>
+        </w:rPr>
+        <w:t>ActiveAlarm</w:t>
+      </w:r>
+      <w:proofErr w:type="spellEnd"/>
+      <w:r>
+        <w:rPr>
+          <w:rFonts w:ascii="Times New Roman" w:hAnsi="Times New Roman" w:cs="Times New Roman"/>
+        </w:rPr>
+        <w:t xml:space="preserve"> </w:t>
+      </w:r>
+    </w:p>
+    <w:p>
+      <w:pPr>
+        <w:pStyle w:val="ListParagraph"/>
+        <w:ind w:left="2160"/>
+        <w:rPr>
+          <w:rFonts w:ascii="Times New Roman" w:hAnsi="Times New Roman" w:cs="Times New Roman"/>
+        </w:rPr>
+      </w:pPr>
+      <w:r>
+        <w:rPr>
+          <w:rFonts w:ascii="Times New Roman" w:hAnsi="Times New Roman" w:cs="Times New Roman"/>
+        </w:rPr>
+        <w:t xml:space="preserve">   </w:t>
+      </w:r>
+      <w:proofErr w:type="gramStart"/>
+      <w:r>
+        <w:rPr>
+          <w:rFonts w:ascii="Times New Roman" w:hAnsi="Times New Roman" w:cs="Times New Roman"/>
+        </w:rPr>
+        <w:t>will</w:t>
+      </w:r>
+      <w:proofErr w:type="gramEnd"/>
+      <w:r>
+        <w:rPr>
+          <w:rFonts w:ascii="Times New Roman" w:hAnsi="Times New Roman" w:cs="Times New Roman"/>
+        </w:rPr>
+        <w:t xml:space="preserve"> be initialized with a </w:t>
+      </w:r>
+      <w:r>
+        <w:rPr>
+          <w:rFonts w:ascii="Times New Roman" w:hAnsi="Times New Roman" w:cs="Times New Roman"/>
+        </w:rPr>
+        <w:t xml:space="preserve">3 minute parameter value. </w:t>
+      </w:r>
+    </w:p>
+    <w:p>
+      <w:pPr>
+        <w:pStyle w:val="ListParagraph"/>
+        <w:ind w:left="2160"/>
+        <w:rPr>
+          <w:rFonts w:ascii="Times New Roman" w:hAnsi="Times New Roman" w:cs="Times New Roman"/>
+          <w:b/>
+        </w:rPr>
+      </w:pPr>
+      <w:r>
+        <w:rPr>
+          <w:rFonts w:ascii="Times New Roman" w:hAnsi="Times New Roman" w:cs="Times New Roman"/>
+        </w:rPr>
+        <w:tab/>
+      </w:r>
+      <w:r>
+        <w:rPr>
+          <w:rFonts w:ascii="Times New Roman" w:hAnsi="Times New Roman" w:cs="Times New Roman"/>
+        </w:rPr>
+        <w:tab/>
+      </w:r>
+      <w:r>
+        <w:rPr>
+          <w:rFonts w:ascii="Times New Roman" w:hAnsi="Times New Roman" w:cs="Times New Roman"/>
+        </w:rPr>
+        <w:tab/>
+      </w:r>
+      <w:r>
+        <w:rPr>
+          <w:rFonts w:ascii="Times New Roman" w:hAnsi="Times New Roman" w:cs="Times New Roman"/>
+        </w:rPr>
+        <w:tab/>
+      </w:r>
+      <w:r>
+        <w:rPr>
+          <w:rFonts w:ascii="Times New Roman" w:hAnsi="Times New Roman" w:cs="Times New Roman"/>
+        </w:rPr>
+        <w:tab/>
+      </w:r>
+      <w:r>
+        <w:rPr>
+          <w:rFonts w:ascii="Times New Roman" w:hAnsi="Times New Roman" w:cs="Times New Roman"/>
+        </w:rPr>
+        <w:tab/>
+      </w:r>
+    </w:p>
+    <w:p>
+      <w:pPr>
+        <w:pStyle w:val="ListParagraph"/>
+        <w:numPr>
+          <w:ilvl w:val="0"/>
+          <w:numId w:val="4"/>
+        </w:numPr>
+        <w:rPr>
+          <w:rFonts w:ascii="Times New Roman" w:hAnsi="Times New Roman" w:cs="Times New Roman"/>
+          <w:b/>
+        </w:rPr>
+      </w:pPr>
+      <w:proofErr w:type="spellStart"/>
+      <w:r>
+        <w:rPr>
+          <w:rFonts w:ascii="Times New Roman" w:hAnsi="Times New Roman" w:cs="Times New Roman"/>
+          <w:b/>
+        </w:rPr>
+        <w:t>WakeUpAlarm</w:t>
+      </w:r>
+      <w:proofErr w:type="spellEnd"/>
+      <w:r>
+        <w:rPr>
+          <w:rFonts w:ascii="Times New Roman" w:hAnsi="Times New Roman" w:cs="Times New Roman"/>
+          <w:b/>
+        </w:rPr>
+        <w:t>:</w:t>
+      </w:r>
+      <w:r>
+        <w:rPr>
+          <w:rFonts w:ascii="Times New Roman" w:hAnsi="Times New Roman" w:cs="Times New Roman"/>
+        </w:rPr>
+        <w:t xml:space="preserve">   Extends the Alarm class and</w:t>
+      </w:r>
+      <w:r>
+        <w:rPr>
+          <w:rFonts w:ascii="Times New Roman" w:hAnsi="Times New Roman" w:cs="Times New Roman"/>
+        </w:rPr>
+        <w:t xml:space="preserve"> </w:t>
+      </w:r>
+      <w:r>
+        <w:rPr>
+          <w:rFonts w:ascii="Times New Roman" w:hAnsi="Times New Roman" w:cs="Times New Roman"/>
+        </w:rPr>
+        <w:tab/>
+        <w:t xml:space="preserve">calls </w:t>
+      </w:r>
+      <w:proofErr w:type="spellStart"/>
+      <w:r>
+        <w:rPr>
+          <w:rFonts w:ascii="Times New Roman" w:hAnsi="Times New Roman" w:cs="Times New Roman"/>
+        </w:rPr>
+        <w:t>WakeUpChallenge</w:t>
+      </w:r>
+      <w:proofErr w:type="spellEnd"/>
+      <w:r>
+        <w:rPr>
+          <w:rFonts w:ascii="Times New Roman" w:hAnsi="Times New Roman" w:cs="Times New Roman"/>
+        </w:rPr>
+        <w:t xml:space="preserve"> to generate the UI to the algorithm </w:t>
+      </w:r>
+    </w:p>
+    <w:p>
+      <w:pPr>
+        <w:pStyle w:val="ListParagraph"/>
+        <w:ind w:left="1440" w:firstLine="720"/>
+        <w:rPr>
+          <w:rFonts w:ascii="Times New Roman" w:hAnsi="Times New Roman" w:cs="Times New Roman"/>
+        </w:rPr>
+      </w:pPr>
+      <w:r>
+        <w:rPr>
+          <w:rFonts w:ascii="Times New Roman" w:hAnsi="Times New Roman" w:cs="Times New Roman"/>
+        </w:rPr>
+        <w:t xml:space="preserve">     </w:t>
+      </w:r>
+      <w:proofErr w:type="gramStart"/>
+      <w:r>
+        <w:rPr>
+          <w:rFonts w:ascii="Times New Roman" w:hAnsi="Times New Roman" w:cs="Times New Roman"/>
+        </w:rPr>
+        <w:t>p</w:t>
+      </w:r>
+      <w:r>
+        <w:rPr>
+          <w:rFonts w:ascii="Times New Roman" w:hAnsi="Times New Roman" w:cs="Times New Roman"/>
+        </w:rPr>
+        <w:t>roblem</w:t>
+      </w:r>
+      <w:proofErr w:type="gramEnd"/>
+      <w:r>
+        <w:rPr>
+          <w:rFonts w:ascii="Times New Roman" w:hAnsi="Times New Roman" w:cs="Times New Roman"/>
+        </w:rPr>
+        <w:t xml:space="preserve">.  Simultaneously, </w:t>
+      </w:r>
+      <w:proofErr w:type="spellStart"/>
+      <w:r>
+        <w:rPr>
+          <w:rFonts w:ascii="Times New Roman" w:hAnsi="Times New Roman" w:cs="Times New Roman"/>
+        </w:rPr>
+        <w:t>ActiveAlarm</w:t>
+      </w:r>
+      <w:proofErr w:type="spellEnd"/>
+      <w:r>
+        <w:rPr>
+          <w:rFonts w:ascii="Times New Roman" w:hAnsi="Times New Roman" w:cs="Times New Roman"/>
+        </w:rPr>
+        <w:t xml:space="preserve"> is called to generate the alarm sound and will listen to </w:t>
+      </w:r>
+    </w:p>
+    <w:p>
+      <w:pPr>
+        <w:pStyle w:val="ListParagraph"/>
+        <w:ind w:left="2160"/>
+        <w:rPr>
+          <w:rFonts w:ascii="Times New Roman" w:hAnsi="Times New Roman" w:cs="Times New Roman"/>
+          <w:b/>
+        </w:rPr>
+      </w:pPr>
+      <w:r>
+        <w:rPr>
+          <w:rFonts w:ascii="Times New Roman" w:hAnsi="Times New Roman" w:cs="Times New Roman"/>
+        </w:rPr>
+        <w:t xml:space="preserve">     </w:t>
+      </w:r>
+      <w:r>
+        <w:rPr>
+          <w:rFonts w:ascii="Times New Roman" w:hAnsi="Times New Roman" w:cs="Times New Roman"/>
+        </w:rPr>
+        <w:t xml:space="preserve">the </w:t>
+      </w:r>
+      <w:proofErr w:type="spellStart"/>
+      <w:r>
+        <w:rPr>
+          <w:rFonts w:ascii="Times New Roman" w:hAnsi="Times New Roman" w:cs="Times New Roman"/>
+        </w:rPr>
+        <w:t>WakeUpAlarm</w:t>
+      </w:r>
+      <w:proofErr w:type="spellEnd"/>
+      <w:r>
+        <w:rPr>
+          <w:rFonts w:ascii="Times New Roman" w:hAnsi="Times New Roman" w:cs="Times New Roman"/>
+        </w:rPr>
+        <w:t xml:space="preserve"> if user answer’s question correctly.</w:t>
+      </w:r>
       <w:bookmarkStart w:id="0" w:name="_GoBack"/>
       <w:bookmarkEnd w:id="0"/>
+      <w:r>
+        <w:rPr>
+          <w:rFonts w:ascii="Times New Roman" w:hAnsi="Times New Roman" w:cs="Times New Roman"/>
+        </w:rPr>
+        <w:tab/>
+      </w:r>
+      <w:r>
+        <w:rPr>
+          <w:rFonts w:ascii="Times New Roman" w:hAnsi="Times New Roman" w:cs="Times New Roman"/>
+        </w:rPr>
+        <w:tab/>
+      </w:r>
+    </w:p>
+    <w:p>
+      <w:pPr>
+        <w:pStyle w:val="ListParagraph"/>
+        <w:rPr>
+          <w:rFonts w:ascii="Times New Roman" w:hAnsi="Times New Roman" w:cs="Times New Roman"/>
+          <w:b/>
+        </w:rPr>
+      </w:pPr>
+    </w:p>
+    <w:p>
+      <w:pPr>
+        <w:pStyle w:val="ListParagraph"/>
+        <w:numPr>
+          <w:ilvl w:val="0"/>
+          <w:numId w:val="4"/>
+        </w:numPr>
+        <w:rPr>
+          <w:rFonts w:ascii="Times New Roman" w:hAnsi="Times New Roman" w:cs="Times New Roman"/>
+          <w:b/>
+        </w:rPr>
+      </w:pPr>
+      <w:proofErr w:type="spellStart"/>
+      <w:r>
+        <w:rPr>
+          <w:rFonts w:ascii="Times New Roman" w:hAnsi="Times New Roman" w:cs="Times New Roman"/>
+          <w:b/>
+        </w:rPr>
+        <w:t>SetAlarm</w:t>
+      </w:r>
+      <w:proofErr w:type="spellEnd"/>
+      <w:r>
+        <w:rPr>
+          <w:rFonts w:ascii="Times New Roman" w:hAnsi="Times New Roman" w:cs="Times New Roman"/>
+          <w:b/>
+        </w:rPr>
+        <w:t xml:space="preserve">:       </w:t>
+      </w:r>
+      <w:r>
+        <w:rPr>
+          <w:rFonts w:ascii="Times New Roman" w:hAnsi="Times New Roman" w:cs="Times New Roman"/>
+        </w:rPr>
+        <w:t>Responsible for reading user input and storing it in the database.</w:t>
+      </w:r>
+      <w:r>
+        <w:rPr>
+          <w:rFonts w:ascii="Times New Roman" w:hAnsi="Times New Roman" w:cs="Times New Roman"/>
+        </w:rPr>
+        <w:tab/>
+      </w:r>
+      <w:r>
+        <w:rPr>
+          <w:rFonts w:ascii="Times New Roman" w:hAnsi="Times New Roman" w:cs="Times New Roman"/>
+        </w:rPr>
+        <w:tab/>
+      </w:r>
+      <w:r>
+        <w:rPr>
+          <w:rFonts w:ascii="Times New Roman" w:hAnsi="Times New Roman" w:cs="Times New Roman"/>
+        </w:rPr>
+        <w:tab/>
+      </w:r>
+      <w:r>
+        <w:rPr>
+          <w:rFonts w:ascii="Times New Roman" w:hAnsi="Times New Roman" w:cs="Times New Roman"/>
+        </w:rPr>
+        <w:tab/>
+      </w:r>
+      <w:r>
+        <w:rPr>
+          <w:rFonts w:ascii="Times New Roman" w:hAnsi="Times New Roman" w:cs="Times New Roman"/>
+        </w:rPr>
+        <w:tab/>
+      </w:r>
+      <w:r>
+        <w:rPr>
+          <w:rFonts w:ascii="Times New Roman" w:hAnsi="Times New Roman" w:cs="Times New Roman"/>
+        </w:rPr>
+        <w:tab/>
+      </w:r>
+    </w:p>
+    <w:p>
+      <w:pPr>
+        <w:pStyle w:val="ListParagraph"/>
+        <w:numPr>
+          <w:ilvl w:val="0"/>
+          <w:numId w:val="4"/>
+        </w:numPr>
+        <w:rPr>
+          <w:rFonts w:ascii="Times New Roman" w:hAnsi="Times New Roman" w:cs="Times New Roman"/>
+          <w:b/>
+        </w:rPr>
+      </w:pPr>
+      <w:proofErr w:type="spellStart"/>
+      <w:r>
+        <w:rPr>
+          <w:rFonts w:ascii="Times New Roman" w:hAnsi="Times New Roman" w:cs="Times New Roman"/>
+          <w:b/>
+        </w:rPr>
+        <w:t>Track</w:t>
+      </w:r>
+      <w:r>
+        <w:rPr>
+          <w:rFonts w:ascii="Times New Roman" w:hAnsi="Times New Roman" w:cs="Times New Roman"/>
+          <w:b/>
+        </w:rPr>
+        <w:t>Alarm</w:t>
+      </w:r>
+      <w:proofErr w:type="spellEnd"/>
+      <w:r>
+        <w:rPr>
+          <w:rFonts w:ascii="Times New Roman" w:hAnsi="Times New Roman" w:cs="Times New Roman"/>
+          <w:b/>
+        </w:rPr>
+        <w:t>:</w:t>
+      </w:r>
+      <w:r>
+        <w:rPr>
+          <w:rFonts w:ascii="Times New Roman" w:hAnsi="Times New Roman" w:cs="Times New Roman"/>
+          <w:b/>
+        </w:rPr>
+        <w:tab/>
+      </w:r>
+      <w:r>
+        <w:rPr>
+          <w:rFonts w:ascii="Times New Roman" w:hAnsi="Times New Roman" w:cs="Times New Roman"/>
+        </w:rPr>
+        <w:t>Compares current time to stored time in database (aka scheduled alarm). Alert</w:t>
+      </w:r>
+      <w:r>
+        <w:rPr>
+          <w:rFonts w:ascii="Times New Roman" w:hAnsi="Times New Roman" w:cs="Times New Roman"/>
+        </w:rPr>
+        <w:tab/>
+      </w:r>
+      <w:r>
+        <w:rPr>
+          <w:rFonts w:ascii="Times New Roman" w:hAnsi="Times New Roman" w:cs="Times New Roman"/>
+        </w:rPr>
+        <w:tab/>
+      </w:r>
+      <w:r>
+        <w:rPr>
+          <w:rFonts w:ascii="Times New Roman" w:hAnsi="Times New Roman" w:cs="Times New Roman"/>
+        </w:rPr>
+        <w:tab/>
+      </w:r>
+      <w:r>
+        <w:rPr>
+          <w:rFonts w:ascii="Times New Roman" w:hAnsi="Times New Roman" w:cs="Times New Roman"/>
+        </w:rPr>
+        <w:tab/>
+      </w:r>
+    </w:p>
+    <w:p>
+      <w:pPr>
+        <w:pStyle w:val="ListParagraph"/>
+        <w:numPr>
+          <w:ilvl w:val="0"/>
+          <w:numId w:val="4"/>
+        </w:numPr>
+        <w:rPr>
+          <w:rFonts w:ascii="Times New Roman" w:hAnsi="Times New Roman" w:cs="Times New Roman"/>
+          <w:b/>
+        </w:rPr>
+      </w:pPr>
+      <w:proofErr w:type="spellStart"/>
+      <w:r>
+        <w:rPr>
+          <w:rFonts w:ascii="Times New Roman" w:hAnsi="Times New Roman" w:cs="Times New Roman"/>
+          <w:b/>
+        </w:rPr>
+        <w:t>Active</w:t>
+      </w:r>
+      <w:r>
+        <w:rPr>
+          <w:rFonts w:ascii="Times New Roman" w:hAnsi="Times New Roman" w:cs="Times New Roman"/>
+          <w:b/>
+        </w:rPr>
+        <w:t>Alarm</w:t>
+      </w:r>
+      <w:proofErr w:type="spellEnd"/>
+      <w:r>
+        <w:rPr>
+          <w:rFonts w:ascii="Times New Roman" w:hAnsi="Times New Roman" w:cs="Times New Roman"/>
+          <w:b/>
+        </w:rPr>
+        <w:t>:</w:t>
+      </w:r>
+      <w:r>
+        <w:rPr>
+          <w:rFonts w:ascii="Times New Roman" w:hAnsi="Times New Roman" w:cs="Times New Roman"/>
+          <w:b/>
+        </w:rPr>
+        <w:t xml:space="preserve">   </w:t>
+      </w:r>
+      <w:r>
+        <w:rPr>
+          <w:rFonts w:ascii="Times New Roman" w:hAnsi="Times New Roman" w:cs="Times New Roman"/>
+        </w:rPr>
+        <w:t xml:space="preserve">Turns on the alarm ring or vibrate.  Called by Alarm, </w:t>
+      </w:r>
+      <w:proofErr w:type="spellStart"/>
+      <w:r>
+        <w:rPr>
+          <w:rFonts w:ascii="Times New Roman" w:hAnsi="Times New Roman" w:cs="Times New Roman"/>
+        </w:rPr>
+        <w:t>FailSafeAlarm</w:t>
+      </w:r>
+      <w:proofErr w:type="spellEnd"/>
+      <w:r>
+        <w:rPr>
+          <w:rFonts w:ascii="Times New Roman" w:hAnsi="Times New Roman" w:cs="Times New Roman"/>
+        </w:rPr>
+        <w:t xml:space="preserve"> and </w:t>
+      </w:r>
+      <w:proofErr w:type="spellStart"/>
+      <w:r>
+        <w:rPr>
+          <w:rFonts w:ascii="Times New Roman" w:hAnsi="Times New Roman" w:cs="Times New Roman"/>
+        </w:rPr>
+        <w:t>WakeUpAlarm</w:t>
+      </w:r>
+      <w:proofErr w:type="spellEnd"/>
+      <w:r>
+        <w:rPr>
+          <w:rFonts w:ascii="Times New Roman" w:hAnsi="Times New Roman" w:cs="Times New Roman"/>
+        </w:rPr>
+        <w:t xml:space="preserve">.  </w:t>
+      </w:r>
+      <w:r>
+        <w:rPr>
+          <w:rFonts w:ascii="Times New Roman" w:hAnsi="Times New Roman" w:cs="Times New Roman"/>
+        </w:rPr>
+        <w:t xml:space="preserve"> </w:t>
+      </w:r>
+      <w:r>
+        <w:rPr>
+          <w:rFonts w:ascii="Times New Roman" w:hAnsi="Times New Roman" w:cs="Times New Roman"/>
+        </w:rPr>
+        <w:tab/>
+      </w:r>
+      <w:r>
+        <w:rPr>
+          <w:rFonts w:ascii="Times New Roman" w:hAnsi="Times New Roman" w:cs="Times New Roman"/>
+        </w:rPr>
+        <w:tab/>
+      </w:r>
+    </w:p>
+    <w:p>
+      <w:pPr>
+        <w:pStyle w:val="ListParagraph"/>
+        <w:numPr>
+          <w:ilvl w:val="0"/>
+          <w:numId w:val="4"/>
+        </w:numPr>
+        <w:rPr>
+          <w:rFonts w:ascii="Times New Roman" w:hAnsi="Times New Roman" w:cs="Times New Roman"/>
+          <w:b/>
+        </w:rPr>
+      </w:pPr>
+      <w:proofErr w:type="spellStart"/>
+      <w:r>
+        <w:rPr>
+          <w:rFonts w:ascii="Times New Roman" w:hAnsi="Times New Roman" w:cs="Times New Roman"/>
+          <w:b/>
+        </w:rPr>
+        <w:t>WakeUp</w:t>
+      </w:r>
+      <w:r>
+        <w:rPr>
+          <w:rFonts w:ascii="Times New Roman" w:hAnsi="Times New Roman" w:cs="Times New Roman"/>
+          <w:b/>
+        </w:rPr>
+        <w:t>Challenge</w:t>
+      </w:r>
+      <w:proofErr w:type="spellEnd"/>
+      <w:r>
+        <w:rPr>
+          <w:rFonts w:ascii="Times New Roman" w:hAnsi="Times New Roman" w:cs="Times New Roman"/>
+          <w:b/>
+        </w:rPr>
+        <w:t>:</w:t>
+      </w:r>
+      <w:r>
+        <w:rPr>
+          <w:rFonts w:ascii="Times New Roman" w:hAnsi="Times New Roman" w:cs="Times New Roman"/>
+        </w:rPr>
+        <w:tab/>
+      </w:r>
+      <w:r>
+        <w:rPr>
+          <w:rFonts w:ascii="Times New Roman" w:hAnsi="Times New Roman" w:cs="Times New Roman"/>
+        </w:rPr>
+        <w:t>Randomly generate a math problem with respect to the difficulty level passed through</w:t>
+      </w:r>
+      <w:r>
+        <w:rPr>
+          <w:rFonts w:ascii="Times New Roman" w:hAnsi="Times New Roman" w:cs="Times New Roman"/>
+        </w:rPr>
+        <w:tab/>
+      </w:r>
+      <w:r>
+        <w:rPr>
+          <w:rFonts w:ascii="Times New Roman" w:hAnsi="Times New Roman" w:cs="Times New Roman"/>
+        </w:rPr>
+        <w:tab/>
+      </w:r>
+      <w:r>
+        <w:rPr>
+          <w:rFonts w:ascii="Times New Roman" w:hAnsi="Times New Roman" w:cs="Times New Roman"/>
+        </w:rPr>
+        <w:tab/>
+      </w:r>
+      <w:r>
+        <w:rPr>
+          <w:rFonts w:ascii="Times New Roman" w:hAnsi="Times New Roman" w:cs="Times New Roman"/>
+        </w:rPr>
+        <w:tab/>
+        <w:t>the parameter.</w:t>
+      </w:r>
+    </w:p>
+    <w:p>
+      <w:pPr>
+        <w:rPr>
+          <w:rFonts w:ascii="Times New Roman" w:hAnsi="Times New Roman" w:cs="Times New Roman"/>
+          <w:b/>
+        </w:rPr>
+      </w:pPr>
+    </w:p>
+    <w:p>
+      <w:pPr>
+        <w:rPr>
+          <w:rFonts w:ascii="Times New Roman" w:hAnsi="Times New Roman" w:cs="Times New Roman"/>
+          <w:b/>
+        </w:rPr>
+      </w:pPr>
+    </w:p>
+    <w:p>
+      <w:pPr>
+        <w:rPr>
+          <w:rFonts w:ascii="Times New Roman" w:hAnsi="Times New Roman" w:cs="Times New Roman"/>
+          <w:b/>
+        </w:rPr>
+      </w:pPr>
+    </w:p>
+    <w:p>
+      <w:pPr>
+        <w:rPr>
+          <w:rFonts w:ascii="Times New Roman" w:hAnsi="Times New Roman" w:cs="Times New Roman"/>
+          <w:b/>
+        </w:rPr>
+      </w:pPr>
+    </w:p>
+    <w:p>
+      <w:pPr>
+        <w:rPr>
+          <w:rFonts w:ascii="Times New Roman" w:hAnsi="Times New Roman" w:cs="Times New Roman"/>
+          <w:b/>
+        </w:rPr>
+      </w:pPr>
+    </w:p>
+    <w:p>
+      <w:pPr>
+        <w:rPr>
+          <w:rFonts w:ascii="Times New Roman" w:hAnsi="Times New Roman" w:cs="Times New Roman"/>
+          <w:b/>
+        </w:rPr>
+      </w:pPr>
+    </w:p>
+    <w:p>
+      <w:pPr>
+        <w:rPr>
+          <w:rFonts w:ascii="Times New Roman" w:hAnsi="Times New Roman" w:cs="Times New Roman"/>
+          <w:b/>
+        </w:rPr>
+      </w:pPr>
+    </w:p>
+    <w:p>
+      <w:pPr>
+        <w:rPr>
+          <w:rFonts w:ascii="Times New Roman" w:hAnsi="Times New Roman" w:cs="Times New Roman"/>
+          <w:b/>
+        </w:rPr>
+      </w:pPr>
+    </w:p>
+    <w:p>
+      <w:pPr>
+        <w:rPr>
+          <w:rFonts w:ascii="Times New Roman" w:hAnsi="Times New Roman" w:cs="Times New Roman"/>
+          <w:b/>
+        </w:rPr>
+      </w:pPr>
+    </w:p>
+    <w:p>
+      <w:pPr>
+        <w:rPr>
+          <w:rFonts w:ascii="Times New Roman" w:hAnsi="Times New Roman" w:cs="Times New Roman"/>
+          <w:b/>
+        </w:rPr>
+      </w:pPr>
+    </w:p>
+    <w:p>
+      <w:pPr>
+        <w:rPr>
+          <w:rFonts w:ascii="Times New Roman" w:hAnsi="Times New Roman" w:cs="Times New Roman"/>
+          <w:b/>
+        </w:rPr>
+      </w:pPr>
+    </w:p>
+    <w:p>
+      <w:pPr>
+        <w:rPr>
+          <w:rFonts w:ascii="Times New Roman" w:hAnsi="Times New Roman" w:cs="Times New Roman"/>
+          <w:b/>
+        </w:rPr>
+      </w:pPr>
+    </w:p>
+    <w:p>
+      <w:pPr>
+        <w:rPr>
+          <w:rFonts w:ascii="Times New Roman" w:hAnsi="Times New Roman" w:cs="Times New Roman"/>
+          <w:b/>
+        </w:rPr>
+      </w:pPr>
+    </w:p>
+    <w:p>
+      <w:pPr>
+        <w:keepNext/>
+      </w:pPr>
+      <w:r>
+        <w:rPr>
+          <w:rFonts w:ascii="Times New Roman" w:hAnsi="Times New Roman" w:cs="Times New Roman"/>
+          <w:b/>
+          <w:noProof/>
+          <w:lang w:eastAsia="en-CA"/>
+        </w:rPr>
+        <w:lastRenderedPageBreak/>
+        <w:drawing>
+          <wp:inline distT="0" distB="0" distL="0" distR="0" wp14:anchorId="52894639" wp14:editId="7757D9F6">
+            <wp:extent cx="7210425" cy="3695700"/>
+            <wp:effectExtent l="0" t="0" r="9525" b="0"/>
+            <wp:docPr id="5" name="Picture 5"/>
+            <wp:cNvGraphicFramePr>
+              <a:graphicFrameLocks xmlns:a="http://schemas.openxmlformats.org/drawingml/2006/main" noChangeAspect="1"/>
+            </wp:cNvGraphicFramePr>
+            <a:graphic xmlns:a="http://schemas.openxmlformats.org/drawingml/2006/main">
+              <a:graphicData uri="http://schemas.openxmlformats.org/drawingml/2006/picture">
+                <pic:pic xmlns:pic="http://schemas.openxmlformats.org/drawingml/2006/picture">
+                  <pic:nvPicPr>
+                    <pic:cNvPr id="0" name="Picture 3"/>
+                    <pic:cNvPicPr>
+                      <a:picLocks noChangeAspect="1" noChangeArrowheads="1"/>
+                    </pic:cNvPicPr>
+                  </pic:nvPicPr>
+                  <pic:blipFill>
+                    <a:blip r:embed="rId6">
+                      <a:extLst>
+                        <a:ext uri="{28A0092B-C50C-407E-A947-70E740481C1C}">
+                          <a14:useLocalDpi xmlns:a14="http://schemas.microsoft.com/office/drawing/2010/main" val="0"/>
+                        </a:ext>
+                      </a:extLst>
+                    </a:blip>
+                    <a:srcRect/>
+                    <a:stretch>
+                      <a:fillRect/>
+                    </a:stretch>
+                  </pic:blipFill>
+                  <pic:spPr bwMode="auto">
+                    <a:xfrm>
+                      <a:off x="0" y="0"/>
+                      <a:ext cx="7210425" cy="3695700"/>
+                    </a:xfrm>
+                    <a:prstGeom prst="rect">
+                      <a:avLst/>
+                    </a:prstGeom>
+                    <a:noFill/>
+                    <a:ln>
+                      <a:noFill/>
+                    </a:ln>
+                  </pic:spPr>
+                </pic:pic>
+              </a:graphicData>
+            </a:graphic>
+          </wp:inline>
+        </w:drawing>
+      </w:r>
+    </w:p>
+    <w:p>
+      <w:pPr>
+        <w:pStyle w:val="Caption"/>
+        <w:ind w:left="2880" w:firstLine="720"/>
+        <w:rPr>
+          <w:sz w:val="22"/>
+          <w:szCs w:val="22"/>
+        </w:rPr>
+      </w:pPr>
+      <w:r>
+        <w:rPr>
+          <w:sz w:val="22"/>
+          <w:szCs w:val="22"/>
+        </w:rPr>
+        <w:t xml:space="preserve">    </w:t>
+      </w:r>
+      <w:r>
+        <w:rPr>
+          <w:sz w:val="22"/>
+          <w:szCs w:val="22"/>
+        </w:rPr>
+        <w:t xml:space="preserve">Figure </w:t>
+      </w:r>
+      <w:r>
+        <w:rPr>
+          <w:sz w:val="22"/>
+          <w:szCs w:val="22"/>
+        </w:rPr>
+        <w:fldChar w:fldCharType="begin"/>
+      </w:r>
+      <w:r>
+        <w:rPr>
+          <w:sz w:val="22"/>
+          <w:szCs w:val="22"/>
+        </w:rPr>
+        <w:instrText xml:space="preserve"> SEQ Figure \* ARABIC </w:instrText>
+      </w:r>
+      <w:r>
+        <w:rPr>
+          <w:sz w:val="22"/>
+          <w:szCs w:val="22"/>
+        </w:rPr>
+        <w:fldChar w:fldCharType="separate"/>
+      </w:r>
+      <w:r>
+        <w:rPr>
+          <w:noProof/>
+          <w:sz w:val="22"/>
+          <w:szCs w:val="22"/>
+        </w:rPr>
+        <w:t>1</w:t>
+      </w:r>
+      <w:r>
+        <w:rPr>
+          <w:sz w:val="22"/>
+          <w:szCs w:val="22"/>
+        </w:rPr>
+        <w:fldChar w:fldCharType="end"/>
+      </w:r>
+      <w:r>
+        <w:rPr>
+          <w:sz w:val="22"/>
+          <w:szCs w:val="22"/>
+        </w:rPr>
+        <w:t>: Main Menu of alarm app</w:t>
+      </w:r>
+    </w:p>
+    <w:p/>
+    <w:p>
+      <w:pPr>
+        <w:keepNext/>
+      </w:pPr>
+      <w:r>
+        <w:rPr>
+          <w:rFonts w:ascii="Times New Roman" w:hAnsi="Times New Roman" w:cs="Times New Roman"/>
+          <w:b/>
+          <w:noProof/>
+          <w:lang w:eastAsia="en-CA"/>
+        </w:rPr>
+        <w:drawing>
+          <wp:inline distT="0" distB="0" distL="0" distR="0" wp14:anchorId="2169E888" wp14:editId="770A7CA6">
+            <wp:extent cx="6858000" cy="4124325"/>
+            <wp:effectExtent l="0" t="0" r="0" b="9525"/>
+            <wp:docPr id="6" name="Picture 6"/>
+            <wp:cNvGraphicFramePr>
+              <a:graphicFrameLocks xmlns:a="http://schemas.openxmlformats.org/drawingml/2006/main" noChangeAspect="1"/>
+            </wp:cNvGraphicFramePr>
+            <a:graphic xmlns:a="http://schemas.openxmlformats.org/drawingml/2006/main">
+              <a:graphicData uri="http://schemas.openxmlformats.org/drawingml/2006/picture">
+                <pic:pic xmlns:pic="http://schemas.openxmlformats.org/drawingml/2006/picture">
+                  <pic:nvPicPr>
+                    <pic:cNvPr id="0" name="Picture 4"/>
+                    <pic:cNvPicPr>
+                      <a:picLocks noChangeAspect="1" noChangeArrowheads="1"/>
+                    </pic:cNvPicPr>
+                  </pic:nvPicPr>
+                  <pic:blipFill>
+                    <a:blip r:embed="rId7">
+                      <a:extLst>
+                        <a:ext uri="{28A0092B-C50C-407E-A947-70E740481C1C}">
+                          <a14:useLocalDpi xmlns:a14="http://schemas.microsoft.com/office/drawing/2010/main" val="0"/>
+                        </a:ext>
+                      </a:extLst>
+                    </a:blip>
+                    <a:srcRect/>
+                    <a:stretch>
+                      <a:fillRect/>
+                    </a:stretch>
+                  </pic:blipFill>
+                  <pic:spPr bwMode="auto">
+                    <a:xfrm>
+                      <a:off x="0" y="0"/>
+                      <a:ext cx="6858000" cy="4124325"/>
+                    </a:xfrm>
+                    <a:prstGeom prst="rect">
+                      <a:avLst/>
+                    </a:prstGeom>
+                    <a:noFill/>
+                    <a:ln>
+                      <a:noFill/>
+                    </a:ln>
+                  </pic:spPr>
+                </pic:pic>
+              </a:graphicData>
+            </a:graphic>
+          </wp:inline>
+        </w:drawing>
+      </w:r>
+    </w:p>
+    <w:p>
+      <w:pPr>
+        <w:pStyle w:val="Caption"/>
+        <w:spacing w:after="20"/>
+        <w:ind w:left="720" w:firstLine="720"/>
+        <w:rPr>
+          <w:sz w:val="22"/>
+          <w:szCs w:val="22"/>
+        </w:rPr>
+      </w:pPr>
+      <w:r>
+        <w:rPr>
+          <w:sz w:val="22"/>
+          <w:szCs w:val="22"/>
+        </w:rPr>
+        <w:t xml:space="preserve">Figure </w:t>
+      </w:r>
+      <w:r>
+        <w:rPr>
+          <w:sz w:val="22"/>
+          <w:szCs w:val="22"/>
+        </w:rPr>
+        <w:fldChar w:fldCharType="begin"/>
+      </w:r>
+      <w:r>
+        <w:rPr>
+          <w:sz w:val="22"/>
+          <w:szCs w:val="22"/>
+        </w:rPr>
+        <w:instrText xml:space="preserve"> SEQ Figure \* ARABIC </w:instrText>
+      </w:r>
+      <w:r>
+        <w:rPr>
+          <w:sz w:val="22"/>
+          <w:szCs w:val="22"/>
+        </w:rPr>
+        <w:fldChar w:fldCharType="separate"/>
+      </w:r>
+      <w:r>
+        <w:rPr>
+          <w:noProof/>
+          <w:sz w:val="22"/>
+          <w:szCs w:val="22"/>
+        </w:rPr>
+        <w:t>2</w:t>
+      </w:r>
+      <w:r>
+        <w:rPr>
+          <w:sz w:val="22"/>
+          <w:szCs w:val="22"/>
+        </w:rPr>
+        <w:fldChar w:fldCharType="end"/>
+      </w:r>
+      <w:r>
+        <w:rPr>
+          <w:sz w:val="22"/>
+          <w:szCs w:val="22"/>
+        </w:rPr>
+        <w:t xml:space="preserve">: Alarm settings. User can access this screen either by adding an alarm </w:t>
+      </w:r>
+    </w:p>
+    <w:p>
+      <w:pPr>
+        <w:pStyle w:val="Caption"/>
+        <w:spacing w:after="20"/>
+        <w:ind w:left="1440" w:firstLine="720"/>
+        <w:rPr>
+          <w:sz w:val="22"/>
+          <w:szCs w:val="22"/>
+        </w:rPr>
+      </w:pPr>
+      <w:r>
+        <w:rPr>
+          <w:sz w:val="22"/>
+          <w:szCs w:val="22"/>
+        </w:rPr>
+        <w:t xml:space="preserve">  </w:t>
+      </w:r>
+      <w:proofErr w:type="gramStart"/>
+      <w:r>
+        <w:rPr>
+          <w:sz w:val="22"/>
+          <w:szCs w:val="22"/>
+        </w:rPr>
+        <w:t>or</w:t>
+      </w:r>
+      <w:proofErr w:type="gramEnd"/>
+      <w:r>
+        <w:rPr>
+          <w:sz w:val="22"/>
+          <w:szCs w:val="22"/>
+        </w:rPr>
+        <w:t xml:space="preserve"> modifying an existing alarm.</w:t>
+      </w:r>
+    </w:p>
+    <w:p>
+      <w:pPr>
+        <w:keepNext/>
+      </w:pPr>
+      <w:r>
+        <w:rPr>
+          <w:noProof/>
+          <w:lang w:eastAsia="en-CA"/>
+        </w:rPr>
+        <w:lastRenderedPageBreak/>
+        <w:drawing>
+          <wp:inline distT="0" distB="0" distL="0" distR="0">
+            <wp:extent cx="6848475" cy="4267200"/>
+            <wp:effectExtent l="0" t="0" r="9525" b="0"/>
+            <wp:docPr id="7" name="Picture 7"/>
+            <wp:cNvGraphicFramePr>
+              <a:graphicFrameLocks xmlns:a="http://schemas.openxmlformats.org/drawingml/2006/main" noChangeAspect="1"/>
+            </wp:cNvGraphicFramePr>
+            <a:graphic xmlns:a="http://schemas.openxmlformats.org/drawingml/2006/main">
+              <a:graphicData uri="http://schemas.openxmlformats.org/drawingml/2006/picture">
+                <pic:pic xmlns:pic="http://schemas.openxmlformats.org/drawingml/2006/picture">
+                  <pic:nvPicPr>
+                    <pic:cNvPr id="0" name="Picture 5"/>
+                    <pic:cNvPicPr>
+                      <a:picLocks noChangeAspect="1" noChangeArrowheads="1"/>
+                    </pic:cNvPicPr>
+                  </pic:nvPicPr>
+                  <pic:blipFill>
+                    <a:blip r:embed="rId8">
+                      <a:extLst>
+                        <a:ext uri="{28A0092B-C50C-407E-A947-70E740481C1C}">
+                          <a14:useLocalDpi xmlns:a14="http://schemas.microsoft.com/office/drawing/2010/main" val="0"/>
+                        </a:ext>
+                      </a:extLst>
+                    </a:blip>
+                    <a:srcRect/>
+                    <a:stretch>
+                      <a:fillRect/>
+                    </a:stretch>
+                  </pic:blipFill>
+                  <pic:spPr bwMode="auto">
+                    <a:xfrm>
+                      <a:off x="0" y="0"/>
+                      <a:ext cx="6848475" cy="4267200"/>
+                    </a:xfrm>
+                    <a:prstGeom prst="rect">
+                      <a:avLst/>
+                    </a:prstGeom>
+                    <a:noFill/>
+                    <a:ln>
+                      <a:noFill/>
+                    </a:ln>
+                  </pic:spPr>
+                </pic:pic>
+              </a:graphicData>
+            </a:graphic>
+          </wp:inline>
+        </w:drawing>
+      </w:r>
+    </w:p>
+    <w:p>
+      <w:pPr>
+        <w:pStyle w:val="Caption"/>
+        <w:ind w:left="2880"/>
+        <w:rPr>
+          <w:sz w:val="22"/>
+          <w:szCs w:val="22"/>
+        </w:rPr>
+      </w:pPr>
+      <w:r>
+        <w:rPr>
+          <w:sz w:val="22"/>
+          <w:szCs w:val="22"/>
+        </w:rPr>
+        <w:t xml:space="preserve">         </w:t>
+      </w:r>
+      <w:r>
+        <w:rPr>
+          <w:sz w:val="22"/>
+          <w:szCs w:val="22"/>
+        </w:rPr>
+        <w:t xml:space="preserve">Figure </w:t>
+      </w:r>
+      <w:r>
+        <w:rPr>
+          <w:sz w:val="22"/>
+          <w:szCs w:val="22"/>
+        </w:rPr>
+        <w:fldChar w:fldCharType="begin"/>
+      </w:r>
+      <w:r>
+        <w:rPr>
+          <w:sz w:val="22"/>
+          <w:szCs w:val="22"/>
+        </w:rPr>
+        <w:instrText xml:space="preserve"> SEQ Figure \* ARABIC </w:instrText>
+      </w:r>
+      <w:r>
+        <w:rPr>
+          <w:sz w:val="22"/>
+          <w:szCs w:val="22"/>
+        </w:rPr>
+        <w:fldChar w:fldCharType="separate"/>
+      </w:r>
+      <w:r>
+        <w:rPr>
+          <w:noProof/>
+          <w:sz w:val="22"/>
+          <w:szCs w:val="22"/>
+        </w:rPr>
+        <w:t>3</w:t>
+      </w:r>
+      <w:r>
+        <w:rPr>
+          <w:sz w:val="22"/>
+          <w:szCs w:val="22"/>
+        </w:rPr>
+        <w:fldChar w:fldCharType="end"/>
+      </w:r>
+      <w:r>
+        <w:rPr>
+          <w:sz w:val="22"/>
+          <w:szCs w:val="22"/>
+        </w:rPr>
+        <w:t>: Alarm with Fail Safe Mode</w:t>
+      </w:r>
+      <w:r>
+        <w:rPr>
+          <w:sz w:val="22"/>
+          <w:szCs w:val="22"/>
+        </w:rPr>
+        <w:t xml:space="preserve"> on.</w:t>
+      </w:r>
+    </w:p>
+    <w:p>
+      <w:pPr>
+        <w:keepNext/>
+      </w:pPr>
+      <w:r>
+        <w:rPr>
+          <w:noProof/>
+          <w:lang w:eastAsia="en-CA"/>
+        </w:rPr>
+        <w:drawing>
+          <wp:inline distT="0" distB="0" distL="0" distR="0" wp14:anchorId="277F4C73" wp14:editId="59A48F99">
+            <wp:extent cx="6858000" cy="4010025"/>
+            <wp:effectExtent l="0" t="0" r="0" b="9525"/>
+            <wp:docPr id="3" name="Picture 3"/>
+            <wp:cNvGraphicFramePr>
+              <a:graphicFrameLocks xmlns:a="http://schemas.openxmlformats.org/drawingml/2006/main" noChangeAspect="1"/>
+            </wp:cNvGraphicFramePr>
+            <a:graphic xmlns:a="http://schemas.openxmlformats.org/drawingml/2006/main">
+              <a:graphicData uri="http://schemas.openxmlformats.org/drawingml/2006/picture">
+                <pic:pic xmlns:pic="http://schemas.openxmlformats.org/drawingml/2006/picture">
+                  <pic:nvPicPr>
+                    <pic:cNvPr id="0" name="Picture 3"/>
+                    <pic:cNvPicPr>
+                      <a:picLocks noChangeAspect="1" noChangeArrowheads="1"/>
+                    </pic:cNvPicPr>
+                  </pic:nvPicPr>
+                  <pic:blipFill>
+                    <a:blip r:embed="rId9">
+                      <a:extLst>
+                        <a:ext uri="{28A0092B-C50C-407E-A947-70E740481C1C}">
+                          <a14:useLocalDpi xmlns:a14="http://schemas.microsoft.com/office/drawing/2010/main" val="0"/>
+                        </a:ext>
+                      </a:extLst>
+                    </a:blip>
+                    <a:srcRect/>
+                    <a:stretch>
+                      <a:fillRect/>
+                    </a:stretch>
+                  </pic:blipFill>
+                  <pic:spPr bwMode="auto">
+                    <a:xfrm>
+                      <a:off x="0" y="0"/>
+                      <a:ext cx="6858000" cy="4010025"/>
+                    </a:xfrm>
+                    <a:prstGeom prst="rect">
+                      <a:avLst/>
+                    </a:prstGeom>
+                    <a:noFill/>
+                    <a:ln>
+                      <a:noFill/>
+                    </a:ln>
+                  </pic:spPr>
+                </pic:pic>
+              </a:graphicData>
+            </a:graphic>
+          </wp:inline>
+        </w:drawing>
+      </w:r>
+    </w:p>
+    <w:p>
+      <w:pPr>
+        <w:pStyle w:val="Caption"/>
+        <w:jc w:val="center"/>
+        <w:rPr>
+          <w:sz w:val="22"/>
+          <w:szCs w:val="22"/>
+        </w:rPr>
+      </w:pPr>
+      <w:r>
+        <w:rPr>
+          <w:sz w:val="22"/>
+          <w:szCs w:val="22"/>
+        </w:rPr>
+        <w:t xml:space="preserve">Figure </w:t>
+      </w:r>
+      <w:r>
+        <w:rPr>
+          <w:sz w:val="22"/>
+          <w:szCs w:val="22"/>
+        </w:rPr>
+        <w:fldChar w:fldCharType="begin"/>
+      </w:r>
+      <w:r>
+        <w:rPr>
+          <w:sz w:val="22"/>
+          <w:szCs w:val="22"/>
+        </w:rPr>
+        <w:instrText xml:space="preserve"> SEQ Figure \* ARABIC </w:instrText>
+      </w:r>
+      <w:r>
+        <w:rPr>
+          <w:sz w:val="22"/>
+          <w:szCs w:val="22"/>
+        </w:rPr>
+        <w:fldChar w:fldCharType="separate"/>
+      </w:r>
+      <w:r>
+        <w:rPr>
+          <w:noProof/>
+          <w:sz w:val="22"/>
+          <w:szCs w:val="22"/>
+        </w:rPr>
+        <w:t>4</w:t>
+      </w:r>
+      <w:r>
+        <w:rPr>
+          <w:sz w:val="22"/>
+          <w:szCs w:val="22"/>
+        </w:rPr>
+        <w:fldChar w:fldCharType="end"/>
+      </w:r>
+      <w:r>
+        <w:rPr>
+          <w:sz w:val="22"/>
+          <w:szCs w:val="22"/>
+        </w:rPr>
+        <w:t>: Fail Safe Active.</w:t>
+      </w:r>
+    </w:p>
+    <w:p>
+      <w:pPr>
+        <w:ind w:left="9360"/>
+        <w:rPr>
+          <w:rFonts w:ascii="Times New Roman" w:hAnsi="Times New Roman" w:cs="Times New Roman"/>
+          <w:b/>
+        </w:rPr>
+      </w:pPr>
+    </w:p>
+    <w:p>
+      <w:pPr>
+        <w:ind w:left="9360"/>
+        <w:rPr>
+          <w:rFonts w:ascii="Times New Roman" w:hAnsi="Times New Roman" w:cs="Times New Roman"/>
+          <w:b/>
+        </w:rPr>
+      </w:pPr>
     </w:p>
     <w:sectPr>
       <w:pgSz w:w="12240" w:h="15840"/>
-      <w:pgMar w:top="1440" w:right="1440" w:bottom="1440" w:left="1440" w:header="708" w:footer="708" w:gutter="0"/>
+      <w:pgMar w:top="720" w:right="720" w:bottom="720" w:left="720" w:header="708" w:footer="708" w:gutter="0"/>
       <w:cols w:space="708"/>
       <w:docGrid w:linePitch="360"/>
     </w:sectPr>
   </w:body>
 </w:document>
+</file>
+
+<file path=word/numbering.xml><?xml version="1.0" encoding="utf-8"?>
+<w:numbering xmlns:wpc="http://schemas.microsoft.com/office/word/2010/wordprocessingCanvas" xmlns:mc="http://schemas.openxmlformats.org/markup-compatibility/2006" xmlns:o="urn:schemas-microsoft-com:office:office" xmlns:r="http://schemas.openxmlformats.org/officeDocument/2006/relationships" xmlns:m="http://schemas.openxmlformats.org/officeDocument/2006/math" xmlns:v="urn:schemas-microsoft-com:vml" xmlns:wp14="http://schemas.microsoft.com/office/word/2010/wordprocessingDrawing" xmlns:wp="http://schemas.openxmlformats.org/drawingml/2006/wordprocessingDrawing" xmlns:w10="urn:schemas-microsoft-com:office:word" xmlns:w="http://schemas.openxmlformats.org/wordprocessingml/2006/main" xmlns:w14="http://schemas.microsoft.com/office/word/2010/wordml" xmlns:wpg="http://schemas.microsoft.com/office/word/2010/wordprocessingGroup" xmlns:wpi="http://schemas.microsoft.com/office/word/2010/wordprocessingInk" xmlns:wne="http://schemas.microsoft.com/office/word/2006/wordml" xmlns:wps="http://schemas.microsoft.com/office/word/2010/wordprocessingShape" mc:Ignorable="w14 wp14">
+  <w:abstractNum w:abstractNumId="0">
+    <w:nsid w:val="05CE5211"/>
+    <w:multiLevelType w:val="hybridMultilevel"/>
+    <w:tmpl w:val="2CAC3704"/>
+    <w:lvl w:ilvl="0" w:tplc="10090001">
+      <w:start w:val="1"/>
+      <w:numFmt w:val="bullet"/>
+      <w:lvlText w:val=""/>
+      <w:lvlJc w:val="left"/>
+      <w:pPr>
+        <w:ind w:left="1440" w:hanging="360"/>
+      </w:pPr>
+      <w:rPr>
+        <w:rFonts w:ascii="Symbol" w:hAnsi="Symbol" w:hint="default"/>
+      </w:rPr>
+    </w:lvl>
+    <w:lvl w:ilvl="1" w:tplc="10090003" w:tentative="1">
+      <w:start w:val="1"/>
+      <w:numFmt w:val="bullet"/>
+      <w:lvlText w:val="o"/>
+      <w:lvlJc w:val="left"/>
+      <w:pPr>
+        <w:ind w:left="2160" w:hanging="360"/>
+      </w:pPr>
+      <w:rPr>
+        <w:rFonts w:ascii="Courier New" w:hAnsi="Courier New" w:cs="Courier New" w:hint="default"/>
+      </w:rPr>
+    </w:lvl>
+    <w:lvl w:ilvl="2" w:tplc="10090005" w:tentative="1">
+      <w:start w:val="1"/>
+      <w:numFmt w:val="bullet"/>
+      <w:lvlText w:val=""/>
+      <w:lvlJc w:val="left"/>
+      <w:pPr>
+        <w:ind w:left="2880" w:hanging="360"/>
+      </w:pPr>
+      <w:rPr>
+        <w:rFonts w:ascii="Wingdings" w:hAnsi="Wingdings" w:hint="default"/>
+      </w:rPr>
+    </w:lvl>
+    <w:lvl w:ilvl="3" w:tplc="10090001" w:tentative="1">
+      <w:start w:val="1"/>
+      <w:numFmt w:val="bullet"/>
+      <w:lvlText w:val=""/>
+      <w:lvlJc w:val="left"/>
+      <w:pPr>
+        <w:ind w:left="3600" w:hanging="360"/>
+      </w:pPr>
+      <w:rPr>
+        <w:rFonts w:ascii="Symbol" w:hAnsi="Symbol" w:hint="default"/>
+      </w:rPr>
+    </w:lvl>
+    <w:lvl w:ilvl="4" w:tplc="10090003" w:tentative="1">
+      <w:start w:val="1"/>
+      <w:numFmt w:val="bullet"/>
+      <w:lvlText w:val="o"/>
+      <w:lvlJc w:val="left"/>
+      <w:pPr>
+        <w:ind w:left="4320" w:hanging="360"/>
+      </w:pPr>
+      <w:rPr>
+        <w:rFonts w:ascii="Courier New" w:hAnsi="Courier New" w:cs="Courier New" w:hint="default"/>
+      </w:rPr>
+    </w:lvl>
+    <w:lvl w:ilvl="5" w:tplc="10090005" w:tentative="1">
+      <w:start w:val="1"/>
+      <w:numFmt w:val="bullet"/>
+      <w:lvlText w:val=""/>
+      <w:lvlJc w:val="left"/>
+      <w:pPr>
+        <w:ind w:left="5040" w:hanging="360"/>
+      </w:pPr>
+      <w:rPr>
+        <w:rFonts w:ascii="Wingdings" w:hAnsi="Wingdings" w:hint="default"/>
+      </w:rPr>
+    </w:lvl>
+    <w:lvl w:ilvl="6" w:tplc="10090001" w:tentative="1">
+      <w:start w:val="1"/>
+      <w:numFmt w:val="bullet"/>
+      <w:lvlText w:val=""/>
+      <w:lvlJc w:val="left"/>
+      <w:pPr>
+        <w:ind w:left="5760" w:hanging="360"/>
+      </w:pPr>
+      <w:rPr>
+        <w:rFonts w:ascii="Symbol" w:hAnsi="Symbol" w:hint="default"/>
+      </w:rPr>
+    </w:lvl>
+    <w:lvl w:ilvl="7" w:tplc="10090003" w:tentative="1">
+      <w:start w:val="1"/>
+      <w:numFmt w:val="bullet"/>
+      <w:lvlText w:val="o"/>
+      <w:lvlJc w:val="left"/>
+      <w:pPr>
+        <w:ind w:left="6480" w:hanging="360"/>
+      </w:pPr>
+      <w:rPr>
+        <w:rFonts w:ascii="Courier New" w:hAnsi="Courier New" w:cs="Courier New" w:hint="default"/>
+      </w:rPr>
+    </w:lvl>
+    <w:lvl w:ilvl="8" w:tplc="10090005" w:tentative="1">
+      <w:start w:val="1"/>
+      <w:numFmt w:val="bullet"/>
+      <w:lvlText w:val=""/>
+      <w:lvlJc w:val="left"/>
+      <w:pPr>
+        <w:ind w:left="7200" w:hanging="360"/>
+      </w:pPr>
+      <w:rPr>
+        <w:rFonts w:ascii="Wingdings" w:hAnsi="Wingdings" w:hint="default"/>
+      </w:rPr>
+    </w:lvl>
+  </w:abstractNum>
+  <w:abstractNum w:abstractNumId="1">
+    <w:nsid w:val="2E02486A"/>
+    <w:multiLevelType w:val="hybridMultilevel"/>
+    <w:tmpl w:val="AFA6E1FA"/>
+    <w:lvl w:ilvl="0" w:tplc="10090001">
+      <w:start w:val="1"/>
+      <w:numFmt w:val="bullet"/>
+      <w:lvlText w:val=""/>
+      <w:lvlJc w:val="left"/>
+      <w:pPr>
+        <w:ind w:left="720" w:hanging="360"/>
+      </w:pPr>
+      <w:rPr>
+        <w:rFonts w:ascii="Symbol" w:hAnsi="Symbol" w:hint="default"/>
+      </w:rPr>
+    </w:lvl>
+    <w:lvl w:ilvl="1" w:tplc="10090003">
+      <w:start w:val="1"/>
+      <w:numFmt w:val="bullet"/>
+      <w:lvlText w:val="o"/>
+      <w:lvlJc w:val="left"/>
+      <w:pPr>
+        <w:ind w:left="1440" w:hanging="360"/>
+      </w:pPr>
+      <w:rPr>
+        <w:rFonts w:ascii="Courier New" w:hAnsi="Courier New" w:cs="Courier New" w:hint="default"/>
+      </w:rPr>
+    </w:lvl>
+    <w:lvl w:ilvl="2" w:tplc="10090005" w:tentative="1">
+      <w:start w:val="1"/>
+      <w:numFmt w:val="bullet"/>
+      <w:lvlText w:val=""/>
+      <w:lvlJc w:val="left"/>
+      <w:pPr>
+        <w:ind w:left="2160" w:hanging="360"/>
+      </w:pPr>
+      <w:rPr>
+        <w:rFonts w:ascii="Wingdings" w:hAnsi="Wingdings" w:hint="default"/>
+      </w:rPr>
+    </w:lvl>
+    <w:lvl w:ilvl="3" w:tplc="10090001" w:tentative="1">
+      <w:start w:val="1"/>
+      <w:numFmt w:val="bullet"/>
+      <w:lvlText w:val=""/>
+      <w:lvlJc w:val="left"/>
+      <w:pPr>
+        <w:ind w:left="2880" w:hanging="360"/>
+      </w:pPr>
+      <w:rPr>
+        <w:rFonts w:ascii="Symbol" w:hAnsi="Symbol" w:hint="default"/>
+      </w:rPr>
+    </w:lvl>
+    <w:lvl w:ilvl="4" w:tplc="10090003" w:tentative="1">
+      <w:start w:val="1"/>
+      <w:numFmt w:val="bullet"/>
+      <w:lvlText w:val="o"/>
+      <w:lvlJc w:val="left"/>
+      <w:pPr>
+        <w:ind w:left="3600" w:hanging="360"/>
+      </w:pPr>
+      <w:rPr>
+        <w:rFonts w:ascii="Courier New" w:hAnsi="Courier New" w:cs="Courier New" w:hint="default"/>
+      </w:rPr>
+    </w:lvl>
+    <w:lvl w:ilvl="5" w:tplc="10090005" w:tentative="1">
+      <w:start w:val="1"/>
+      <w:numFmt w:val="bullet"/>
+      <w:lvlText w:val=""/>
+      <w:lvlJc w:val="left"/>
+      <w:pPr>
+        <w:ind w:left="4320" w:hanging="360"/>
+      </w:pPr>
+      <w:rPr>
+        <w:rFonts w:ascii="Wingdings" w:hAnsi="Wingdings" w:hint="default"/>
+      </w:rPr>
+    </w:lvl>
+    <w:lvl w:ilvl="6" w:tplc="10090001" w:tentative="1">
+      <w:start w:val="1"/>
+      <w:numFmt w:val="bullet"/>
+      <w:lvlText w:val=""/>
+      <w:lvlJc w:val="left"/>
+      <w:pPr>
+        <w:ind w:left="5040" w:hanging="360"/>
+      </w:pPr>
+      <w:rPr>
+        <w:rFonts w:ascii="Symbol" w:hAnsi="Symbol" w:hint="default"/>
+      </w:rPr>
+    </w:lvl>
+    <w:lvl w:ilvl="7" w:tplc="10090003" w:tentative="1">
+      <w:start w:val="1"/>
+      <w:numFmt w:val="bullet"/>
+      <w:lvlText w:val="o"/>
+      <w:lvlJc w:val="left"/>
+      <w:pPr>
+        <w:ind w:left="5760" w:hanging="360"/>
+      </w:pPr>
+      <w:rPr>
+        <w:rFonts w:ascii="Courier New" w:hAnsi="Courier New" w:cs="Courier New" w:hint="default"/>
+      </w:rPr>
+    </w:lvl>
+    <w:lvl w:ilvl="8" w:tplc="10090005" w:tentative="1">
+      <w:start w:val="1"/>
+      <w:numFmt w:val="bullet"/>
+      <w:lvlText w:val=""/>
+      <w:lvlJc w:val="left"/>
+      <w:pPr>
+        <w:ind w:left="6480" w:hanging="360"/>
+      </w:pPr>
+      <w:rPr>
+        <w:rFonts w:ascii="Wingdings" w:hAnsi="Wingdings" w:hint="default"/>
+      </w:rPr>
+    </w:lvl>
+  </w:abstractNum>
+  <w:abstractNum w:abstractNumId="2">
+    <w:nsid w:val="48692F88"/>
+    <w:multiLevelType w:val="hybridMultilevel"/>
+    <w:tmpl w:val="717AF7EE"/>
+    <w:lvl w:ilvl="0" w:tplc="1009000F">
+      <w:start w:val="1"/>
+      <w:numFmt w:val="decimal"/>
+      <w:lvlText w:val="%1."/>
+      <w:lvlJc w:val="left"/>
+      <w:pPr>
+        <w:ind w:left="720" w:hanging="360"/>
+      </w:pPr>
+    </w:lvl>
+    <w:lvl w:ilvl="1" w:tplc="10090019" w:tentative="1">
+      <w:start w:val="1"/>
+      <w:numFmt w:val="lowerLetter"/>
+      <w:lvlText w:val="%2."/>
+      <w:lvlJc w:val="left"/>
+      <w:pPr>
+        <w:ind w:left="1440" w:hanging="360"/>
+      </w:pPr>
+    </w:lvl>
+    <w:lvl w:ilvl="2" w:tplc="1009001B" w:tentative="1">
+      <w:start w:val="1"/>
+      <w:numFmt w:val="lowerRoman"/>
+      <w:lvlText w:val="%3."/>
+      <w:lvlJc w:val="right"/>
+      <w:pPr>
+        <w:ind w:left="2160" w:hanging="180"/>
+      </w:pPr>
+    </w:lvl>
+    <w:lvl w:ilvl="3" w:tplc="1009000F" w:tentative="1">
+      <w:start w:val="1"/>
+      <w:numFmt w:val="decimal"/>
+      <w:lvlText w:val="%4."/>
+      <w:lvlJc w:val="left"/>
+      <w:pPr>
+        <w:ind w:left="2880" w:hanging="360"/>
+      </w:pPr>
+    </w:lvl>
+    <w:lvl w:ilvl="4" w:tplc="10090019" w:tentative="1">
+      <w:start w:val="1"/>
+      <w:numFmt w:val="lowerLetter"/>
+      <w:lvlText w:val="%5."/>
+      <w:lvlJc w:val="left"/>
+      <w:pPr>
+        <w:ind w:left="3600" w:hanging="360"/>
+      </w:pPr>
+    </w:lvl>
+    <w:lvl w:ilvl="5" w:tplc="1009001B" w:tentative="1">
+      <w:start w:val="1"/>
+      <w:numFmt w:val="lowerRoman"/>
+      <w:lvlText w:val="%6."/>
+      <w:lvlJc w:val="right"/>
+      <w:pPr>
+        <w:ind w:left="4320" w:hanging="180"/>
+      </w:pPr>
+    </w:lvl>
+    <w:lvl w:ilvl="6" w:tplc="1009000F" w:tentative="1">
+      <w:start w:val="1"/>
+      <w:numFmt w:val="decimal"/>
+      <w:lvlText w:val="%7."/>
+      <w:lvlJc w:val="left"/>
+      <w:pPr>
+        <w:ind w:left="5040" w:hanging="360"/>
+      </w:pPr>
+    </w:lvl>
+    <w:lvl w:ilvl="7" w:tplc="10090019" w:tentative="1">
+      <w:start w:val="1"/>
+      <w:numFmt w:val="lowerLetter"/>
+      <w:lvlText w:val="%8."/>
+      <w:lvlJc w:val="left"/>
+      <w:pPr>
+        <w:ind w:left="5760" w:hanging="360"/>
+      </w:pPr>
+    </w:lvl>
+    <w:lvl w:ilvl="8" w:tplc="1009001B" w:tentative="1">
+      <w:start w:val="1"/>
+      <w:numFmt w:val="lowerRoman"/>
+      <w:lvlText w:val="%9."/>
+      <w:lvlJc w:val="right"/>
+      <w:pPr>
+        <w:ind w:left="6480" w:hanging="180"/>
+      </w:pPr>
+    </w:lvl>
+  </w:abstractNum>
+  <w:abstractNum w:abstractNumId="3">
+    <w:nsid w:val="686527DC"/>
+    <w:multiLevelType w:val="hybridMultilevel"/>
+    <w:tmpl w:val="A87AC154"/>
+    <w:lvl w:ilvl="0" w:tplc="10090001">
+      <w:start w:val="1"/>
+      <w:numFmt w:val="bullet"/>
+      <w:lvlText w:val=""/>
+      <w:lvlJc w:val="left"/>
+      <w:pPr>
+        <w:ind w:left="720" w:hanging="360"/>
+      </w:pPr>
+      <w:rPr>
+        <w:rFonts w:ascii="Symbol" w:hAnsi="Symbol" w:hint="default"/>
+      </w:rPr>
+    </w:lvl>
+    <w:lvl w:ilvl="1" w:tplc="10090003" w:tentative="1">
+      <w:start w:val="1"/>
+      <w:numFmt w:val="bullet"/>
+      <w:lvlText w:val="o"/>
+      <w:lvlJc w:val="left"/>
+      <w:pPr>
+        <w:ind w:left="1440" w:hanging="360"/>
+      </w:pPr>
+      <w:rPr>
+        <w:rFonts w:ascii="Courier New" w:hAnsi="Courier New" w:cs="Courier New" w:hint="default"/>
+      </w:rPr>
+    </w:lvl>
+    <w:lvl w:ilvl="2" w:tplc="10090005" w:tentative="1">
+      <w:start w:val="1"/>
+      <w:numFmt w:val="bullet"/>
+      <w:lvlText w:val=""/>
+      <w:lvlJc w:val="left"/>
+      <w:pPr>
+        <w:ind w:left="2160" w:hanging="360"/>
+      </w:pPr>
+      <w:rPr>
+        <w:rFonts w:ascii="Wingdings" w:hAnsi="Wingdings" w:hint="default"/>
+      </w:rPr>
+    </w:lvl>
+    <w:lvl w:ilvl="3" w:tplc="10090001" w:tentative="1">
+      <w:start w:val="1"/>
+      <w:numFmt w:val="bullet"/>
+      <w:lvlText w:val=""/>
+      <w:lvlJc w:val="left"/>
+      <w:pPr>
+        <w:ind w:left="2880" w:hanging="360"/>
+      </w:pPr>
+      <w:rPr>
+        <w:rFonts w:ascii="Symbol" w:hAnsi="Symbol" w:hint="default"/>
+      </w:rPr>
+    </w:lvl>
+    <w:lvl w:ilvl="4" w:tplc="10090003" w:tentative="1">
+      <w:start w:val="1"/>
+      <w:numFmt w:val="bullet"/>
+      <w:lvlText w:val="o"/>
+      <w:lvlJc w:val="left"/>
+      <w:pPr>
+        <w:ind w:left="3600" w:hanging="360"/>
+      </w:pPr>
+      <w:rPr>
+        <w:rFonts w:ascii="Courier New" w:hAnsi="Courier New" w:cs="Courier New" w:hint="default"/>
+      </w:rPr>
+    </w:lvl>
+    <w:lvl w:ilvl="5" w:tplc="10090005" w:tentative="1">
+      <w:start w:val="1"/>
+      <w:numFmt w:val="bullet"/>
+      <w:lvlText w:val=""/>
+      <w:lvlJc w:val="left"/>
+      <w:pPr>
+        <w:ind w:left="4320" w:hanging="360"/>
+      </w:pPr>
+      <w:rPr>
+        <w:rFonts w:ascii="Wingdings" w:hAnsi="Wingdings" w:hint="default"/>
+      </w:rPr>
+    </w:lvl>
+    <w:lvl w:ilvl="6" w:tplc="10090001" w:tentative="1">
+      <w:start w:val="1"/>
+      <w:numFmt w:val="bullet"/>
+      <w:lvlText w:val=""/>
+      <w:lvlJc w:val="left"/>
+      <w:pPr>
+        <w:ind w:left="5040" w:hanging="360"/>
+      </w:pPr>
+      <w:rPr>
+        <w:rFonts w:ascii="Symbol" w:hAnsi="Symbol" w:hint="default"/>
+      </w:rPr>
+    </w:lvl>
+    <w:lvl w:ilvl="7" w:tplc="10090003" w:tentative="1">
+      <w:start w:val="1"/>
+      <w:numFmt w:val="bullet"/>
+      <w:lvlText w:val="o"/>
+      <w:lvlJc w:val="left"/>
+      <w:pPr>
+        <w:ind w:left="5760" w:hanging="360"/>
+      </w:pPr>
+      <w:rPr>
+        <w:rFonts w:ascii="Courier New" w:hAnsi="Courier New" w:cs="Courier New" w:hint="default"/>
+      </w:rPr>
+    </w:lvl>
+    <w:lvl w:ilvl="8" w:tplc="10090005" w:tentative="1">
+      <w:start w:val="1"/>
+      <w:numFmt w:val="bullet"/>
+      <w:lvlText w:val=""/>
+      <w:lvlJc w:val="left"/>
+      <w:pPr>
+        <w:ind w:left="6480" w:hanging="360"/>
+      </w:pPr>
+      <w:rPr>
+        <w:rFonts w:ascii="Wingdings" w:hAnsi="Wingdings" w:hint="default"/>
+      </w:rPr>
+    </w:lvl>
+  </w:abstractNum>
+  <w:num w:numId="1">
+    <w:abstractNumId w:val="2"/>
+  </w:num>
+  <w:num w:numId="2">
+    <w:abstractNumId w:val="0"/>
+  </w:num>
+  <w:num w:numId="3">
+    <w:abstractNumId w:val="3"/>
+  </w:num>
+  <w:num w:numId="4">
+    <w:abstractNumId w:val="1"/>
+  </w:num>
+</w:numbering>
 </file>
 
 <file path=word/styles.xml><?xml version="1.0" encoding="utf-8"?>
@@ -203,6 +2090,66 @@
     <w:semiHidden/>
     <w:unhideWhenUsed/>
   </w:style>
+  <w:style w:type="paragraph" w:styleId="ListParagraph">
+    <w:name w:val="List Paragraph"/>
+    <w:basedOn w:val="Normal"/>
+    <w:uiPriority w:val="34"/>
+    <w:qFormat/>
+    <w:rsid w:val="007E6121"/>
+    <w:pPr>
+      <w:ind w:left="720"/>
+      <w:contextualSpacing/>
+    </w:pPr>
+  </w:style>
+  <w:style w:type="paragraph" w:styleId="BalloonText">
+    <w:name w:val="Balloon Text"/>
+    <w:basedOn w:val="Normal"/>
+    <w:link w:val="BalloonTextChar"/>
+    <w:uiPriority w:val="99"/>
+    <w:semiHidden/>
+    <w:unhideWhenUsed/>
+    <w:rsid w:val="00B53CAA"/>
+    <w:pPr>
+      <w:spacing w:after="0" w:line="240" w:lineRule="auto"/>
+    </w:pPr>
+    <w:rPr>
+      <w:rFonts w:ascii="Tahoma" w:hAnsi="Tahoma" w:cs="Tahoma"/>
+      <w:sz w:val="16"/>
+      <w:szCs w:val="16"/>
+    </w:rPr>
+  </w:style>
+  <w:style w:type="character" w:customStyle="1" w:styleId="BalloonTextChar">
+    <w:name w:val="Balloon Text Char"/>
+    <w:basedOn w:val="DefaultParagraphFont"/>
+    <w:link w:val="BalloonText"/>
+    <w:uiPriority w:val="99"/>
+    <w:semiHidden/>
+    <w:rsid w:val="00B53CAA"/>
+    <w:rPr>
+      <w:rFonts w:ascii="Tahoma" w:hAnsi="Tahoma" w:cs="Tahoma"/>
+      <w:sz w:val="16"/>
+      <w:szCs w:val="16"/>
+    </w:rPr>
+  </w:style>
+  <w:style w:type="paragraph" w:styleId="Caption">
+    <w:name w:val="caption"/>
+    <w:basedOn w:val="Normal"/>
+    <w:next w:val="Normal"/>
+    <w:uiPriority w:val="35"/>
+    <w:unhideWhenUsed/>
+    <w:qFormat/>
+    <w:rsid w:val="00383FDA"/>
+    <w:pPr>
+      <w:spacing w:line="240" w:lineRule="auto"/>
+    </w:pPr>
+    <w:rPr>
+      <w:b/>
+      <w:bCs/>
+      <w:color w:val="4F81BD" w:themeColor="accent1"/>
+      <w:sz w:val="18"/>
+      <w:szCs w:val="18"/>
+    </w:rPr>
+  </w:style>
 </w:styles>
 </file>
 
@@ -392,6 +2339,66 @@
     <w:uiPriority w:val="99"/>
     <w:semiHidden/>
     <w:unhideWhenUsed/>
+  </w:style>
+  <w:style w:type="paragraph" w:styleId="ListParagraph">
+    <w:name w:val="List Paragraph"/>
+    <w:basedOn w:val="Normal"/>
+    <w:uiPriority w:val="34"/>
+    <w:qFormat/>
+    <w:rsid w:val="007E6121"/>
+    <w:pPr>
+      <w:ind w:left="720"/>
+      <w:contextualSpacing/>
+    </w:pPr>
+  </w:style>
+  <w:style w:type="paragraph" w:styleId="BalloonText">
+    <w:name w:val="Balloon Text"/>
+    <w:basedOn w:val="Normal"/>
+    <w:link w:val="BalloonTextChar"/>
+    <w:uiPriority w:val="99"/>
+    <w:semiHidden/>
+    <w:unhideWhenUsed/>
+    <w:rsid w:val="00B53CAA"/>
+    <w:pPr>
+      <w:spacing w:after="0" w:line="240" w:lineRule="auto"/>
+    </w:pPr>
+    <w:rPr>
+      <w:rFonts w:ascii="Tahoma" w:hAnsi="Tahoma" w:cs="Tahoma"/>
+      <w:sz w:val="16"/>
+      <w:szCs w:val="16"/>
+    </w:rPr>
+  </w:style>
+  <w:style w:type="character" w:customStyle="1" w:styleId="BalloonTextChar">
+    <w:name w:val="Balloon Text Char"/>
+    <w:basedOn w:val="DefaultParagraphFont"/>
+    <w:link w:val="BalloonText"/>
+    <w:uiPriority w:val="99"/>
+    <w:semiHidden/>
+    <w:rsid w:val="00B53CAA"/>
+    <w:rPr>
+      <w:rFonts w:ascii="Tahoma" w:hAnsi="Tahoma" w:cs="Tahoma"/>
+      <w:sz w:val="16"/>
+      <w:szCs w:val="16"/>
+    </w:rPr>
+  </w:style>
+  <w:style w:type="paragraph" w:styleId="Caption">
+    <w:name w:val="caption"/>
+    <w:basedOn w:val="Normal"/>
+    <w:next w:val="Normal"/>
+    <w:uiPriority w:val="35"/>
+    <w:unhideWhenUsed/>
+    <w:qFormat/>
+    <w:rsid w:val="00383FDA"/>
+    <w:pPr>
+      <w:spacing w:line="240" w:lineRule="auto"/>
+    </w:pPr>
+    <w:rPr>
+      <w:b/>
+      <w:bCs/>
+      <w:color w:val="4F81BD" w:themeColor="accent1"/>
+      <w:sz w:val="18"/>
+      <w:szCs w:val="18"/>
+    </w:rPr>
   </w:style>
 </w:styles>
 </file>

</xml_diff>

<commit_message>
Establish the important classes with diagram showing their relationships.  Completed the rest of the user interface prototype
</commit_message>
<xml_diff>
--- a/AlarmClock - Design Doc.docx
+++ b/AlarmClock - Design Doc.docx
@@ -23,8 +23,8 @@
     <w:p>
       <w:pPr>
         <w:rPr>
-          <w:sz w:val="28"/>
-          <w:szCs w:val="28"/>
+          <w:sz w:val="30"/>
+          <w:szCs w:val="30"/>
           <w:u w:val="single"/>
         </w:rPr>
       </w:pPr>
@@ -33,13 +33,31 @@
       <w:pPr>
         <w:rPr>
           <w:rFonts w:ascii="Times New Roman" w:hAnsi="Times New Roman" w:cs="Times New Roman"/>
-        </w:rPr>
-      </w:pPr>
-      <w:r>
-        <w:rPr>
-          <w:rFonts w:ascii="Times New Roman" w:hAnsi="Times New Roman" w:cs="Times New Roman"/>
-        </w:rPr>
-        <w:t>CLASSES</w:t>
+          <w:b/>
+          <w:sz w:val="30"/>
+          <w:szCs w:val="30"/>
+          <w:u w:val="single"/>
+        </w:rPr>
+      </w:pPr>
+      <w:r>
+        <w:rPr>
+          <w:rFonts w:ascii="Times New Roman" w:hAnsi="Times New Roman" w:cs="Times New Roman"/>
+          <w:b/>
+          <w:sz w:val="30"/>
+          <w:szCs w:val="30"/>
+          <w:u w:val="single"/>
+        </w:rPr>
+        <w:t>C</w:t>
+      </w:r>
+      <w:r>
+        <w:rPr>
+          <w:rFonts w:ascii="Times New Roman" w:hAnsi="Times New Roman" w:cs="Times New Roman"/>
+          <w:b/>
+          <w:sz w:val="30"/>
+          <w:szCs w:val="30"/>
+          <w:u w:val="single"/>
+        </w:rPr>
+        <w:t>lasses</w:t>
       </w:r>
     </w:p>
     <w:p>
@@ -104,67 +122,102 @@
           <w:b/>
         </w:rPr>
       </w:pPr>
-      <w:r>
-        <w:rPr>
-          <w:rFonts w:ascii="Times New Roman" w:hAnsi="Times New Roman" w:cs="Times New Roman"/>
-          <w:b/>
-        </w:rPr>
-        <w:t xml:space="preserve">Alarm: </w:t>
-      </w:r>
-      <w:r>
-        <w:rPr>
-          <w:rFonts w:ascii="Times New Roman" w:hAnsi="Times New Roman" w:cs="Times New Roman"/>
-        </w:rPr>
-        <w:t xml:space="preserve">            Each instance indicates an alarm schedule.</w:t>
-      </w:r>
-      <w:r>
-        <w:rPr>
-          <w:rFonts w:ascii="Times New Roman" w:hAnsi="Times New Roman" w:cs="Times New Roman"/>
-        </w:rPr>
-        <w:tab/>
-      </w:r>
-      <w:r>
-        <w:rPr>
-          <w:rFonts w:ascii="Times New Roman" w:hAnsi="Times New Roman" w:cs="Times New Roman"/>
-        </w:rPr>
-        <w:tab/>
-      </w:r>
-      <w:r>
-        <w:rPr>
-          <w:rFonts w:ascii="Times New Roman" w:hAnsi="Times New Roman" w:cs="Times New Roman"/>
-        </w:rPr>
-        <w:tab/>
-      </w:r>
-      <w:r>
-        <w:rPr>
-          <w:rFonts w:ascii="Times New Roman" w:hAnsi="Times New Roman" w:cs="Times New Roman"/>
-        </w:rPr>
-        <w:tab/>
-      </w:r>
-      <w:r>
-        <w:rPr>
-          <w:rFonts w:ascii="Times New Roman" w:hAnsi="Times New Roman" w:cs="Times New Roman"/>
-        </w:rPr>
-        <w:tab/>
-      </w:r>
-      <w:r>
-        <w:rPr>
-          <w:rFonts w:ascii="Times New Roman" w:hAnsi="Times New Roman" w:cs="Times New Roman"/>
-        </w:rPr>
-        <w:tab/>
-      </w:r>
-      <w:r>
-        <w:rPr>
-          <w:rFonts w:ascii="Times New Roman" w:hAnsi="Times New Roman" w:cs="Times New Roman"/>
-        </w:rPr>
-        <w:tab/>
-      </w:r>
-      <w:r>
-        <w:rPr>
-          <w:rFonts w:ascii="Times New Roman" w:hAnsi="Times New Roman" w:cs="Times New Roman"/>
-        </w:rPr>
-        <w:tab/>
-      </w:r>
+      <w:proofErr w:type="spellStart"/>
+      <w:r>
+        <w:rPr>
+          <w:rFonts w:ascii="Times New Roman" w:hAnsi="Times New Roman" w:cs="Times New Roman"/>
+          <w:b/>
+        </w:rPr>
+        <w:t>SetAlarm</w:t>
+      </w:r>
+      <w:proofErr w:type="spellEnd"/>
+      <w:r>
+        <w:rPr>
+          <w:rFonts w:ascii="Times New Roman" w:hAnsi="Times New Roman" w:cs="Times New Roman"/>
+          <w:b/>
+        </w:rPr>
+        <w:t xml:space="preserve">:       </w:t>
+      </w:r>
+      <w:r>
+        <w:rPr>
+          <w:rFonts w:ascii="Times New Roman" w:hAnsi="Times New Roman" w:cs="Times New Roman"/>
+        </w:rPr>
+        <w:t xml:space="preserve">Listens to </w:t>
+      </w:r>
+      <w:proofErr w:type="spellStart"/>
+      <w:r>
+        <w:rPr>
+          <w:rFonts w:ascii="Times New Roman" w:hAnsi="Times New Roman" w:cs="Times New Roman"/>
+        </w:rPr>
+        <w:t>AlarmClock</w:t>
+      </w:r>
+      <w:proofErr w:type="spellEnd"/>
+      <w:r>
+        <w:rPr>
+          <w:rFonts w:ascii="Times New Roman" w:hAnsi="Times New Roman" w:cs="Times New Roman"/>
+        </w:rPr>
+        <w:t xml:space="preserve"> for user’s </w:t>
+      </w:r>
+      <w:r>
+        <w:rPr>
+          <w:rFonts w:ascii="Times New Roman" w:hAnsi="Times New Roman" w:cs="Times New Roman"/>
+        </w:rPr>
+        <w:tab/>
+      </w:r>
+      <w:r>
+        <w:rPr>
+          <w:rFonts w:ascii="Times New Roman" w:hAnsi="Times New Roman" w:cs="Times New Roman"/>
+        </w:rPr>
+        <w:t xml:space="preserve">input and inserts input into database.  Also remove and fetches </w:t>
+      </w:r>
+      <w:r>
+        <w:rPr>
+          <w:rFonts w:ascii="Times New Roman" w:hAnsi="Times New Roman" w:cs="Times New Roman"/>
+        </w:rPr>
+        <w:tab/>
+      </w:r>
+      <w:r>
+        <w:rPr>
+          <w:rFonts w:ascii="Times New Roman" w:hAnsi="Times New Roman" w:cs="Times New Roman"/>
+        </w:rPr>
+        <w:tab/>
+        <w:t xml:space="preserve">           </w:t>
+      </w:r>
+      <w:r>
+        <w:rPr>
+          <w:rFonts w:ascii="Times New Roman" w:hAnsi="Times New Roman" w:cs="Times New Roman"/>
+        </w:rPr>
+        <w:t xml:space="preserve">alarm records.  </w:t>
+      </w:r>
+      <w:r>
+        <w:rPr>
+          <w:rFonts w:ascii="Times New Roman" w:hAnsi="Times New Roman" w:cs="Times New Roman"/>
+        </w:rPr>
+        <w:t xml:space="preserve">Superclass of </w:t>
+      </w:r>
+      <w:proofErr w:type="spellStart"/>
+      <w:r>
+        <w:rPr>
+          <w:rFonts w:ascii="Times New Roman" w:hAnsi="Times New Roman" w:cs="Times New Roman"/>
+        </w:rPr>
+        <w:t>AlarmEdit</w:t>
+      </w:r>
+      <w:proofErr w:type="spellEnd"/>
+      <w:r>
+        <w:rPr>
+          <w:rFonts w:ascii="Times New Roman" w:hAnsi="Times New Roman" w:cs="Times New Roman"/>
+        </w:rPr>
+        <w:t>.</w:t>
+      </w:r>
+    </w:p>
+    <w:p>
+      <w:pPr>
+        <w:pStyle w:val="ListParagraph"/>
+        <w:rPr>
+          <w:rFonts w:ascii="Times New Roman" w:hAnsi="Times New Roman" w:cs="Times New Roman"/>
+          <w:b/>
+        </w:rPr>
+      </w:pPr>
     </w:p>
     <w:p>
       <w:pPr>
@@ -175,7 +228,6 @@
         </w:numPr>
         <w:rPr>
           <w:rFonts w:ascii="Times New Roman" w:hAnsi="Times New Roman" w:cs="Times New Roman"/>
-          <w:b/>
         </w:rPr>
       </w:pPr>
       <w:proofErr w:type="spellStart"/>
@@ -184,7 +236,14 @@
           <w:rFonts w:ascii="Times New Roman" w:hAnsi="Times New Roman" w:cs="Times New Roman"/>
           <w:b/>
         </w:rPr>
-        <w:t>FailSafeAlarm</w:t>
+        <w:t>Alarm</w:t>
+      </w:r>
+      <w:r>
+        <w:rPr>
+          <w:rFonts w:ascii="Times New Roman" w:hAnsi="Times New Roman" w:cs="Times New Roman"/>
+          <w:b/>
+        </w:rPr>
+        <w:t>Edit</w:t>
       </w:r>
       <w:proofErr w:type="spellEnd"/>
       <w:r>
@@ -198,115 +257,79 @@
         <w:rPr>
           <w:rFonts w:ascii="Times New Roman" w:hAnsi="Times New Roman" w:cs="Times New Roman"/>
         </w:rPr>
-        <w:t xml:space="preserve"> Extends the Alarm class and </w:t>
-      </w:r>
-      <w:r>
-        <w:rPr>
-          <w:rFonts w:ascii="Times New Roman" w:hAnsi="Times New Roman" w:cs="Times New Roman"/>
-        </w:rPr>
-        <w:t>includes a</w:t>
-      </w:r>
-      <w:r>
-        <w:rPr>
-          <w:rFonts w:ascii="Times New Roman" w:hAnsi="Times New Roman" w:cs="Times New Roman"/>
-        </w:rPr>
-        <w:t xml:space="preserve"> snooze counter.  When fail safe is active, </w:t>
+        <w:t xml:space="preserve">    Modifies the </w:t>
+      </w:r>
+      <w:r>
+        <w:rPr>
+          <w:rFonts w:ascii="Times New Roman" w:hAnsi="Times New Roman" w:cs="Times New Roman"/>
+        </w:rPr>
+        <w:t>settings</w:t>
+      </w:r>
+      <w:r>
+        <w:rPr>
+          <w:rFonts w:ascii="Times New Roman" w:hAnsi="Times New Roman" w:cs="Times New Roman"/>
+        </w:rPr>
+        <w:t xml:space="preserve"> of any existing</w:t>
+      </w:r>
+      <w:r>
+        <w:rPr>
+          <w:rFonts w:ascii="Times New Roman" w:hAnsi="Times New Roman" w:cs="Times New Roman"/>
+        </w:rPr>
+        <w:t xml:space="preserve"> alarm</w:t>
+      </w:r>
+      <w:r>
+        <w:rPr>
+          <w:rFonts w:ascii="Times New Roman" w:hAnsi="Times New Roman" w:cs="Times New Roman"/>
+        </w:rPr>
+        <w:t xml:space="preserve">. Extends the </w:t>
       </w:r>
       <w:proofErr w:type="spellStart"/>
       <w:r>
         <w:rPr>
           <w:rFonts w:ascii="Times New Roman" w:hAnsi="Times New Roman" w:cs="Times New Roman"/>
         </w:rPr>
-        <w:t>ActiveAlarm</w:t>
+        <w:t>SetAlarm</w:t>
       </w:r>
       <w:proofErr w:type="spellEnd"/>
       <w:r>
         <w:rPr>
           <w:rFonts w:ascii="Times New Roman" w:hAnsi="Times New Roman" w:cs="Times New Roman"/>
         </w:rPr>
-        <w:t xml:space="preserve"> </w:t>
+        <w:t xml:space="preserve"> class</w:t>
+      </w:r>
+      <w:r>
+        <w:rPr>
+          <w:rFonts w:ascii="Times New Roman" w:hAnsi="Times New Roman" w:cs="Times New Roman"/>
+        </w:rPr>
+        <w:tab/>
+      </w:r>
+      <w:r>
+        <w:rPr>
+          <w:rFonts w:ascii="Times New Roman" w:hAnsi="Times New Roman" w:cs="Times New Roman"/>
+        </w:rPr>
+        <w:tab/>
+      </w:r>
+      <w:r>
+        <w:rPr>
+          <w:rFonts w:ascii="Times New Roman" w:hAnsi="Times New Roman" w:cs="Times New Roman"/>
+        </w:rPr>
+        <w:tab/>
+      </w:r>
+      <w:r>
+        <w:rPr>
+          <w:rFonts w:ascii="Times New Roman" w:hAnsi="Times New Roman" w:cs="Times New Roman"/>
+        </w:rPr>
+        <w:tab/>
       </w:r>
     </w:p>
     <w:p>
       <w:pPr>
         <w:pStyle w:val="ListParagraph"/>
-        <w:ind w:left="2160"/>
-        <w:rPr>
-          <w:rFonts w:ascii="Times New Roman" w:hAnsi="Times New Roman" w:cs="Times New Roman"/>
-        </w:rPr>
-      </w:pPr>
-      <w:r>
-        <w:rPr>
-          <w:rFonts w:ascii="Times New Roman" w:hAnsi="Times New Roman" w:cs="Times New Roman"/>
-        </w:rPr>
-        <w:t xml:space="preserve">   </w:t>
-      </w:r>
-      <w:proofErr w:type="gramStart"/>
-      <w:r>
-        <w:rPr>
-          <w:rFonts w:ascii="Times New Roman" w:hAnsi="Times New Roman" w:cs="Times New Roman"/>
-        </w:rPr>
-        <w:t>will</w:t>
-      </w:r>
-      <w:proofErr w:type="gramEnd"/>
-      <w:r>
-        <w:rPr>
-          <w:rFonts w:ascii="Times New Roman" w:hAnsi="Times New Roman" w:cs="Times New Roman"/>
-        </w:rPr>
-        <w:t xml:space="preserve"> be initialized with a </w:t>
-      </w:r>
-      <w:r>
-        <w:rPr>
-          <w:rFonts w:ascii="Times New Roman" w:hAnsi="Times New Roman" w:cs="Times New Roman"/>
-        </w:rPr>
-        <w:t xml:space="preserve">3 minute parameter value. </w:t>
-      </w:r>
-    </w:p>
-    <w:p>
-      <w:pPr>
-        <w:pStyle w:val="ListParagraph"/>
-        <w:ind w:left="2160"/>
-        <w:rPr>
-          <w:rFonts w:ascii="Times New Roman" w:hAnsi="Times New Roman" w:cs="Times New Roman"/>
-          <w:b/>
-        </w:rPr>
-      </w:pPr>
-      <w:r>
-        <w:rPr>
-          <w:rFonts w:ascii="Times New Roman" w:hAnsi="Times New Roman" w:cs="Times New Roman"/>
-        </w:rPr>
-        <w:tab/>
-      </w:r>
-      <w:r>
-        <w:rPr>
-          <w:rFonts w:ascii="Times New Roman" w:hAnsi="Times New Roman" w:cs="Times New Roman"/>
-        </w:rPr>
-        <w:tab/>
-      </w:r>
-      <w:r>
-        <w:rPr>
-          <w:rFonts w:ascii="Times New Roman" w:hAnsi="Times New Roman" w:cs="Times New Roman"/>
-        </w:rPr>
-        <w:tab/>
-      </w:r>
-      <w:r>
-        <w:rPr>
-          <w:rFonts w:ascii="Times New Roman" w:hAnsi="Times New Roman" w:cs="Times New Roman"/>
-        </w:rPr>
-        <w:tab/>
-      </w:r>
-      <w:r>
-        <w:rPr>
-          <w:rFonts w:ascii="Times New Roman" w:hAnsi="Times New Roman" w:cs="Times New Roman"/>
-        </w:rPr>
-        <w:tab/>
-      </w:r>
-      <w:r>
-        <w:rPr>
-          <w:rFonts w:ascii="Times New Roman" w:hAnsi="Times New Roman" w:cs="Times New Roman"/>
-        </w:rPr>
-        <w:tab/>
-      </w:r>
+        <w:rPr>
+          <w:rFonts w:ascii="Times New Roman" w:hAnsi="Times New Roman" w:cs="Times New Roman"/>
+          <w:b/>
+        </w:rPr>
+      </w:pPr>
     </w:p>
     <w:p>
       <w:pPr>
@@ -320,11 +343,62 @@
           <w:b/>
         </w:rPr>
       </w:pPr>
+      <w:r>
+        <w:rPr>
+          <w:rFonts w:ascii="Times New Roman" w:hAnsi="Times New Roman" w:cs="Times New Roman"/>
+          <w:b/>
+        </w:rPr>
+        <w:t xml:space="preserve">Alarm: </w:t>
+      </w:r>
+      <w:r>
+        <w:rPr>
+          <w:rFonts w:ascii="Times New Roman" w:hAnsi="Times New Roman" w:cs="Times New Roman"/>
+        </w:rPr>
+        <w:t xml:space="preserve">            Each insta</w:t>
+      </w:r>
+      <w:r>
+        <w:rPr>
+          <w:rFonts w:ascii="Times New Roman" w:hAnsi="Times New Roman" w:cs="Times New Roman"/>
+        </w:rPr>
+        <w:t>nce indicates an alarm schedule with no special mode attached to it.  Also becomes the</w:t>
+      </w:r>
+      <w:r>
+        <w:rPr>
+          <w:rFonts w:ascii="Times New Roman" w:hAnsi="Times New Roman" w:cs="Times New Roman"/>
+        </w:rPr>
+        <w:tab/>
+      </w:r>
+      <w:r>
+        <w:rPr>
+          <w:rFonts w:ascii="Times New Roman" w:hAnsi="Times New Roman" w:cs="Times New Roman"/>
+        </w:rPr>
+        <w:tab/>
+      </w:r>
+      <w:r>
+        <w:rPr>
+          <w:rFonts w:ascii="Times New Roman" w:hAnsi="Times New Roman" w:cs="Times New Roman"/>
+        </w:rPr>
+        <w:tab/>
+        <w:t xml:space="preserve">superclass for </w:t>
+      </w:r>
       <w:proofErr w:type="spellStart"/>
       <w:r>
         <w:rPr>
           <w:rFonts w:ascii="Times New Roman" w:hAnsi="Times New Roman" w:cs="Times New Roman"/>
-          <w:b/>
+        </w:rPr>
+        <w:t>FailSafeAlarm</w:t>
+      </w:r>
+      <w:proofErr w:type="spellEnd"/>
+      <w:r>
+        <w:rPr>
+          <w:rFonts w:ascii="Times New Roman" w:hAnsi="Times New Roman" w:cs="Times New Roman"/>
+        </w:rPr>
+        <w:t xml:space="preserve"> and </w:t>
+      </w:r>
+      <w:proofErr w:type="spellStart"/>
+      <w:r>
+        <w:rPr>
+          <w:rFonts w:ascii="Times New Roman" w:hAnsi="Times New Roman" w:cs="Times New Roman"/>
         </w:rPr>
         <w:t>WakeUpAlarm</w:t>
       </w:r>
@@ -332,15 +406,8 @@
       <w:r>
         <w:rPr>
           <w:rFonts w:ascii="Times New Roman" w:hAnsi="Times New Roman" w:cs="Times New Roman"/>
-          <w:b/>
-        </w:rPr>
-        <w:t>:</w:t>
-      </w:r>
-      <w:r>
-        <w:rPr>
-          <w:rFonts w:ascii="Times New Roman" w:hAnsi="Times New Roman" w:cs="Times New Roman"/>
-        </w:rPr>
-        <w:t xml:space="preserve">   Extends the Alarm class and</w:t>
+        </w:rPr>
+        <w:t>.</w:t>
       </w:r>
       <w:r>
         <w:rPr>
@@ -353,130 +420,73 @@
           <w:rFonts w:ascii="Times New Roman" w:hAnsi="Times New Roman" w:cs="Times New Roman"/>
         </w:rPr>
         <w:tab/>
-        <w:t xml:space="preserve">calls </w:t>
-      </w:r>
-      <w:proofErr w:type="spellStart"/>
-      <w:r>
-        <w:rPr>
-          <w:rFonts w:ascii="Times New Roman" w:hAnsi="Times New Roman" w:cs="Times New Roman"/>
-        </w:rPr>
-        <w:t>WakeUpChallenge</w:t>
-      </w:r>
-      <w:proofErr w:type="spellEnd"/>
-      <w:r>
-        <w:rPr>
-          <w:rFonts w:ascii="Times New Roman" w:hAnsi="Times New Roman" w:cs="Times New Roman"/>
-        </w:rPr>
-        <w:t xml:space="preserve"> to generate the UI to the algorithm </w:t>
-      </w:r>
-    </w:p>
-    <w:p>
-      <w:pPr>
-        <w:pStyle w:val="ListParagraph"/>
-        <w:ind w:left="1440" w:firstLine="720"/>
-        <w:rPr>
-          <w:rFonts w:ascii="Times New Roman" w:hAnsi="Times New Roman" w:cs="Times New Roman"/>
-        </w:rPr>
-      </w:pPr>
-      <w:r>
-        <w:rPr>
-          <w:rFonts w:ascii="Times New Roman" w:hAnsi="Times New Roman" w:cs="Times New Roman"/>
-        </w:rPr>
-        <w:t xml:space="preserve">     </w:t>
-      </w:r>
-      <w:proofErr w:type="gramStart"/>
-      <w:r>
-        <w:rPr>
-          <w:rFonts w:ascii="Times New Roman" w:hAnsi="Times New Roman" w:cs="Times New Roman"/>
-        </w:rPr>
-        <w:t>p</w:t>
-      </w:r>
-      <w:r>
-        <w:rPr>
-          <w:rFonts w:ascii="Times New Roman" w:hAnsi="Times New Roman" w:cs="Times New Roman"/>
-        </w:rPr>
-        <w:t>roblem</w:t>
-      </w:r>
-      <w:proofErr w:type="gramEnd"/>
-      <w:r>
-        <w:rPr>
-          <w:rFonts w:ascii="Times New Roman" w:hAnsi="Times New Roman" w:cs="Times New Roman"/>
-        </w:rPr>
-        <w:t xml:space="preserve">.  Simultaneously, </w:t>
-      </w:r>
-      <w:proofErr w:type="spellStart"/>
-      <w:r>
-        <w:rPr>
-          <w:rFonts w:ascii="Times New Roman" w:hAnsi="Times New Roman" w:cs="Times New Roman"/>
-        </w:rPr>
-        <w:t>ActiveAlarm</w:t>
-      </w:r>
-      <w:proofErr w:type="spellEnd"/>
-      <w:r>
-        <w:rPr>
-          <w:rFonts w:ascii="Times New Roman" w:hAnsi="Times New Roman" w:cs="Times New Roman"/>
-        </w:rPr>
-        <w:t xml:space="preserve"> is called to generate the alarm sound and will listen to </w:t>
-      </w:r>
-    </w:p>
-    <w:p>
-      <w:pPr>
-        <w:pStyle w:val="ListParagraph"/>
-        <w:ind w:left="2160"/>
-        <w:rPr>
-          <w:rFonts w:ascii="Times New Roman" w:hAnsi="Times New Roman" w:cs="Times New Roman"/>
-          <w:b/>
-        </w:rPr>
-      </w:pPr>
-      <w:r>
-        <w:rPr>
-          <w:rFonts w:ascii="Times New Roman" w:hAnsi="Times New Roman" w:cs="Times New Roman"/>
-        </w:rPr>
-        <w:t xml:space="preserve">     </w:t>
-      </w:r>
-      <w:r>
-        <w:rPr>
-          <w:rFonts w:ascii="Times New Roman" w:hAnsi="Times New Roman" w:cs="Times New Roman"/>
-        </w:rPr>
-        <w:t xml:space="preserve">the </w:t>
-      </w:r>
-      <w:proofErr w:type="spellStart"/>
-      <w:r>
-        <w:rPr>
-          <w:rFonts w:ascii="Times New Roman" w:hAnsi="Times New Roman" w:cs="Times New Roman"/>
-        </w:rPr>
-        <w:t>WakeUpAlarm</w:t>
-      </w:r>
-      <w:proofErr w:type="spellEnd"/>
-      <w:r>
-        <w:rPr>
-          <w:rFonts w:ascii="Times New Roman" w:hAnsi="Times New Roman" w:cs="Times New Roman"/>
-        </w:rPr>
-        <w:t xml:space="preserve"> if user answer’s question correctly.</w:t>
-      </w:r>
-      <w:bookmarkStart w:id="0" w:name="_GoBack"/>
-      <w:bookmarkEnd w:id="0"/>
-      <w:r>
-        <w:rPr>
-          <w:rFonts w:ascii="Times New Roman" w:hAnsi="Times New Roman" w:cs="Times New Roman"/>
-        </w:rPr>
-        <w:tab/>
-      </w:r>
-      <w:r>
-        <w:rPr>
-          <w:rFonts w:ascii="Times New Roman" w:hAnsi="Times New Roman" w:cs="Times New Roman"/>
-        </w:rPr>
-        <w:tab/>
-      </w:r>
-    </w:p>
-    <w:p>
-      <w:pPr>
-        <w:pStyle w:val="ListParagraph"/>
-        <w:rPr>
-          <w:rFonts w:ascii="Times New Roman" w:hAnsi="Times New Roman" w:cs="Times New Roman"/>
-          <w:b/>
-        </w:rPr>
-      </w:pPr>
+      </w:r>
+      <w:r>
+        <w:rPr>
+          <w:rFonts w:ascii="Times New Roman" w:hAnsi="Times New Roman" w:cs="Times New Roman"/>
+        </w:rPr>
+        <w:tab/>
+      </w:r>
+      <w:r>
+        <w:rPr>
+          <w:rFonts w:ascii="Times New Roman" w:hAnsi="Times New Roman" w:cs="Times New Roman"/>
+        </w:rPr>
+        <w:tab/>
+      </w:r>
+      <w:r>
+        <w:rPr>
+          <w:rFonts w:ascii="Times New Roman" w:hAnsi="Times New Roman" w:cs="Times New Roman"/>
+        </w:rPr>
+        <w:tab/>
+      </w:r>
+      <w:r>
+        <w:rPr>
+          <w:rFonts w:ascii="Times New Roman" w:hAnsi="Times New Roman" w:cs="Times New Roman"/>
+        </w:rPr>
+        <w:tab/>
+      </w:r>
+      <w:r>
+        <w:rPr>
+          <w:rFonts w:ascii="Times New Roman" w:hAnsi="Times New Roman" w:cs="Times New Roman"/>
+        </w:rPr>
+        <w:tab/>
+      </w:r>
+      <w:r>
+        <w:rPr>
+          <w:rFonts w:ascii="Times New Roman" w:hAnsi="Times New Roman" w:cs="Times New Roman"/>
+        </w:rPr>
+        <w:tab/>
+      </w:r>
+      <w:r>
+        <w:rPr>
+          <w:rFonts w:ascii="Times New Roman" w:hAnsi="Times New Roman" w:cs="Times New Roman"/>
+        </w:rPr>
+        <w:tab/>
+      </w:r>
+      <w:r>
+        <w:rPr>
+          <w:rFonts w:ascii="Times New Roman" w:hAnsi="Times New Roman" w:cs="Times New Roman"/>
+        </w:rPr>
+        <w:tab/>
+      </w:r>
+      <w:r>
+        <w:rPr>
+          <w:rFonts w:ascii="Times New Roman" w:hAnsi="Times New Roman" w:cs="Times New Roman"/>
+        </w:rPr>
+        <w:tab/>
+      </w:r>
+      <w:r>
+        <w:rPr>
+          <w:rFonts w:ascii="Times New Roman" w:hAnsi="Times New Roman" w:cs="Times New Roman"/>
+        </w:rPr>
+        <w:tab/>
+      </w:r>
+      <w:r>
+        <w:rPr>
+          <w:rFonts w:ascii="Times New Roman" w:hAnsi="Times New Roman" w:cs="Times New Roman"/>
+        </w:rPr>
+        <w:tab/>
+      </w:r>
     </w:p>
     <w:p>
       <w:pPr>
@@ -496,7 +506,7 @@
           <w:rFonts w:ascii="Times New Roman" w:hAnsi="Times New Roman" w:cs="Times New Roman"/>
           <w:b/>
         </w:rPr>
-        <w:t>SetAlarm</w:t>
+        <w:t>FailSafeAlarm</w:t>
       </w:r>
       <w:proofErr w:type="spellEnd"/>
       <w:r>
@@ -504,14 +514,112 @@
           <w:rFonts w:ascii="Times New Roman" w:hAnsi="Times New Roman" w:cs="Times New Roman"/>
           <w:b/>
         </w:rPr>
-        <w:t xml:space="preserve">:       </w:t>
-      </w:r>
-      <w:r>
-        <w:rPr>
-          <w:rFonts w:ascii="Times New Roman" w:hAnsi="Times New Roman" w:cs="Times New Roman"/>
-        </w:rPr>
-        <w:t>Responsible for reading user input and storing it in the database.</w:t>
-      </w:r>
+        <w:t xml:space="preserve">: </w:t>
+      </w:r>
+      <w:r>
+        <w:rPr>
+          <w:rFonts w:ascii="Times New Roman" w:hAnsi="Times New Roman" w:cs="Times New Roman"/>
+        </w:rPr>
+        <w:t xml:space="preserve"> </w:t>
+      </w:r>
+      <w:r>
+        <w:rPr>
+          <w:rFonts w:ascii="Times New Roman" w:hAnsi="Times New Roman" w:cs="Times New Roman"/>
+        </w:rPr>
+        <w:t xml:space="preserve">An instance of the alarm with fail safe mode enabled.  </w:t>
+      </w:r>
+      <w:r>
+        <w:rPr>
+          <w:rFonts w:ascii="Times New Roman" w:hAnsi="Times New Roman" w:cs="Times New Roman"/>
+        </w:rPr>
+        <w:t xml:space="preserve">Extends the Alarm class and includes a </w:t>
+      </w:r>
+    </w:p>
+    <w:p>
+      <w:pPr>
+        <w:pStyle w:val="ListParagraph"/>
+        <w:ind w:left="2160"/>
+        <w:rPr>
+          <w:rFonts w:ascii="Times New Roman" w:hAnsi="Times New Roman" w:cs="Times New Roman"/>
+          <w:b/>
+        </w:rPr>
+      </w:pPr>
+      <w:r>
+        <w:rPr>
+          <w:rFonts w:ascii="Times New Roman" w:hAnsi="Times New Roman" w:cs="Times New Roman"/>
+        </w:rPr>
+        <w:t xml:space="preserve">   </w:t>
+      </w:r>
+      <w:proofErr w:type="gramStart"/>
+      <w:r>
+        <w:rPr>
+          <w:rFonts w:ascii="Times New Roman" w:hAnsi="Times New Roman" w:cs="Times New Roman"/>
+        </w:rPr>
+        <w:t>snooze</w:t>
+      </w:r>
+      <w:proofErr w:type="gramEnd"/>
+      <w:r>
+        <w:rPr>
+          <w:rFonts w:ascii="Times New Roman" w:hAnsi="Times New Roman" w:cs="Times New Roman"/>
+        </w:rPr>
+        <w:t xml:space="preserve"> counter.  When fail safe is active,</w:t>
+      </w:r>
+      <w:r>
+        <w:rPr>
+          <w:rFonts w:ascii="Times New Roman" w:hAnsi="Times New Roman" w:cs="Times New Roman"/>
+        </w:rPr>
+        <w:t xml:space="preserve"> </w:t>
+      </w:r>
+      <w:proofErr w:type="spellStart"/>
+      <w:r>
+        <w:rPr>
+          <w:rFonts w:ascii="Times New Roman" w:hAnsi="Times New Roman" w:cs="Times New Roman"/>
+        </w:rPr>
+        <w:t>intialize</w:t>
+      </w:r>
+      <w:proofErr w:type="spellEnd"/>
+      <w:r>
+        <w:rPr>
+          <w:rFonts w:ascii="Times New Roman" w:hAnsi="Times New Roman" w:cs="Times New Roman"/>
+        </w:rPr>
+        <w:t xml:space="preserve"> </w:t>
+      </w:r>
+      <w:proofErr w:type="spellStart"/>
+      <w:r>
+        <w:rPr>
+          <w:rFonts w:ascii="Times New Roman" w:hAnsi="Times New Roman" w:cs="Times New Roman"/>
+        </w:rPr>
+        <w:t>A</w:t>
+      </w:r>
+      <w:r>
+        <w:rPr>
+          <w:rFonts w:ascii="Times New Roman" w:hAnsi="Times New Roman" w:cs="Times New Roman"/>
+        </w:rPr>
+        <w:t>ctiveAlarm</w:t>
+      </w:r>
+      <w:proofErr w:type="spellEnd"/>
+      <w:r>
+        <w:rPr>
+          <w:rFonts w:ascii="Times New Roman" w:hAnsi="Times New Roman" w:cs="Times New Roman"/>
+        </w:rPr>
+        <w:t xml:space="preserve"> </w:t>
+      </w:r>
+      <w:r>
+        <w:rPr>
+          <w:rFonts w:ascii="Times New Roman" w:hAnsi="Times New Roman" w:cs="Times New Roman"/>
+        </w:rPr>
+        <w:t>with the ring duration user has</w:t>
+      </w:r>
+    </w:p>
+    <w:p>
+      <w:pPr>
+        <w:pStyle w:val="ListParagraph"/>
+        <w:ind w:left="2160"/>
+        <w:rPr>
+          <w:rFonts w:ascii="Times New Roman" w:hAnsi="Times New Roman" w:cs="Times New Roman"/>
+          <w:b/>
+        </w:rPr>
+      </w:pPr>
       <w:r>
         <w:rPr>
           <w:rFonts w:ascii="Times New Roman" w:hAnsi="Times New Roman" w:cs="Times New Roman"/>
@@ -567,14 +675,7 @@
           <w:rFonts w:ascii="Times New Roman" w:hAnsi="Times New Roman" w:cs="Times New Roman"/>
           <w:b/>
         </w:rPr>
-        <w:t>Track</w:t>
-      </w:r>
-      <w:r>
-        <w:rPr>
-          <w:rFonts w:ascii="Times New Roman" w:hAnsi="Times New Roman" w:cs="Times New Roman"/>
-          <w:b/>
-        </w:rPr>
-        <w:t>Alarm</w:t>
+        <w:t>WakeUpAlarm</w:t>
       </w:r>
       <w:proofErr w:type="spellEnd"/>
       <w:r>
@@ -587,16 +688,121 @@
       <w:r>
         <w:rPr>
           <w:rFonts w:ascii="Times New Roman" w:hAnsi="Times New Roman" w:cs="Times New Roman"/>
-          <w:b/>
-        </w:rPr>
-        <w:tab/>
-      </w:r>
-      <w:r>
-        <w:rPr>
-          <w:rFonts w:ascii="Times New Roman" w:hAnsi="Times New Roman" w:cs="Times New Roman"/>
-        </w:rPr>
-        <w:t>Compares current time to stored time in database (aka scheduled alarm). Alert</w:t>
-      </w:r>
+        </w:rPr>
+        <w:t xml:space="preserve">   Extends the Alarm class and </w:t>
+      </w:r>
+      <w:r>
+        <w:rPr>
+          <w:rFonts w:ascii="Times New Roman" w:hAnsi="Times New Roman" w:cs="Times New Roman"/>
+        </w:rPr>
+        <w:tab/>
+        <w:t xml:space="preserve">calls </w:t>
+      </w:r>
+      <w:proofErr w:type="spellStart"/>
+      <w:r>
+        <w:rPr>
+          <w:rFonts w:ascii="Times New Roman" w:hAnsi="Times New Roman" w:cs="Times New Roman"/>
+        </w:rPr>
+        <w:t>WakeUpChallenge</w:t>
+      </w:r>
+      <w:proofErr w:type="spellEnd"/>
+      <w:r>
+        <w:rPr>
+          <w:rFonts w:ascii="Times New Roman" w:hAnsi="Times New Roman" w:cs="Times New Roman"/>
+        </w:rPr>
+        <w:t xml:space="preserve"> to generate the UI to the algorithm </w:t>
+      </w:r>
+    </w:p>
+    <w:p>
+      <w:pPr>
+        <w:pStyle w:val="ListParagraph"/>
+        <w:ind w:left="1440" w:firstLine="720"/>
+        <w:rPr>
+          <w:rFonts w:ascii="Times New Roman" w:hAnsi="Times New Roman" w:cs="Times New Roman"/>
+        </w:rPr>
+      </w:pPr>
+      <w:r>
+        <w:rPr>
+          <w:rFonts w:ascii="Times New Roman" w:hAnsi="Times New Roman" w:cs="Times New Roman"/>
+        </w:rPr>
+        <w:t xml:space="preserve">     </w:t>
+      </w:r>
+      <w:proofErr w:type="gramStart"/>
+      <w:r>
+        <w:rPr>
+          <w:rFonts w:ascii="Times New Roman" w:hAnsi="Times New Roman" w:cs="Times New Roman"/>
+        </w:rPr>
+        <w:t>p</w:t>
+      </w:r>
+      <w:r>
+        <w:rPr>
+          <w:rFonts w:ascii="Times New Roman" w:hAnsi="Times New Roman" w:cs="Times New Roman"/>
+        </w:rPr>
+        <w:t>roblem</w:t>
+      </w:r>
+      <w:proofErr w:type="gramEnd"/>
+      <w:r>
+        <w:rPr>
+          <w:rFonts w:ascii="Times New Roman" w:hAnsi="Times New Roman" w:cs="Times New Roman"/>
+        </w:rPr>
+        <w:t xml:space="preserve">.  Simultaneously, </w:t>
+      </w:r>
+      <w:proofErr w:type="spellStart"/>
+      <w:r>
+        <w:rPr>
+          <w:rFonts w:ascii="Times New Roman" w:hAnsi="Times New Roman" w:cs="Times New Roman"/>
+        </w:rPr>
+        <w:t>ActiveAlarm</w:t>
+      </w:r>
+      <w:proofErr w:type="spellEnd"/>
+      <w:r>
+        <w:rPr>
+          <w:rFonts w:ascii="Times New Roman" w:hAnsi="Times New Roman" w:cs="Times New Roman"/>
+        </w:rPr>
+        <w:t xml:space="preserve"> is called to generate the alarm sound and will listen to </w:t>
+      </w:r>
+      <w:r>
+        <w:rPr>
+          <w:rFonts w:ascii="Times New Roman" w:hAnsi="Times New Roman" w:cs="Times New Roman"/>
+        </w:rPr>
+        <w:tab/>
+        <w:t xml:space="preserve">    </w:t>
+      </w:r>
+      <w:r>
+        <w:rPr>
+          <w:rFonts w:ascii="Times New Roman" w:hAnsi="Times New Roman" w:cs="Times New Roman"/>
+        </w:rPr>
+        <w:t xml:space="preserve"> the </w:t>
+      </w:r>
+      <w:proofErr w:type="spellStart"/>
+      <w:r>
+        <w:rPr>
+          <w:rFonts w:ascii="Times New Roman" w:hAnsi="Times New Roman" w:cs="Times New Roman"/>
+        </w:rPr>
+        <w:t>WakeUpAlarm</w:t>
+      </w:r>
+      <w:proofErr w:type="spellEnd"/>
+      <w:r>
+        <w:rPr>
+          <w:rFonts w:ascii="Times New Roman" w:hAnsi="Times New Roman" w:cs="Times New Roman"/>
+        </w:rPr>
+        <w:t xml:space="preserve"> if user answer’s question correctly.</w:t>
+      </w:r>
+      <w:r>
+        <w:rPr>
+          <w:rFonts w:ascii="Times New Roman" w:hAnsi="Times New Roman" w:cs="Times New Roman"/>
+        </w:rPr>
+        <w:tab/>
+      </w:r>
+    </w:p>
+    <w:p>
+      <w:pPr>
+        <w:pStyle w:val="ListParagraph"/>
+        <w:rPr>
+          <w:rFonts w:ascii="Times New Roman" w:hAnsi="Times New Roman" w:cs="Times New Roman"/>
+          <w:b/>
+        </w:rPr>
+      </w:pPr>
       <w:r>
         <w:rPr>
           <w:rFonts w:ascii="Times New Roman" w:hAnsi="Times New Roman" w:cs="Times New Roman"/>
@@ -787,116 +993,78 @@
           <w:rFonts w:ascii="Times New Roman" w:hAnsi="Times New Roman" w:cs="Times New Roman"/>
         </w:rPr>
         <w:tab/>
-        <w:t>the parameter.</w:t>
-      </w:r>
-    </w:p>
-    <w:p>
-      <w:pPr>
-        <w:rPr>
-          <w:rFonts w:ascii="Times New Roman" w:hAnsi="Times New Roman" w:cs="Times New Roman"/>
-          <w:b/>
-        </w:rPr>
-      </w:pPr>
-    </w:p>
-    <w:p>
-      <w:pPr>
-        <w:rPr>
-          <w:rFonts w:ascii="Times New Roman" w:hAnsi="Times New Roman" w:cs="Times New Roman"/>
-          <w:b/>
-        </w:rPr>
-      </w:pPr>
-    </w:p>
-    <w:p>
-      <w:pPr>
-        <w:rPr>
-          <w:rFonts w:ascii="Times New Roman" w:hAnsi="Times New Roman" w:cs="Times New Roman"/>
-          <w:b/>
-        </w:rPr>
-      </w:pPr>
-    </w:p>
-    <w:p>
-      <w:pPr>
-        <w:rPr>
-          <w:rFonts w:ascii="Times New Roman" w:hAnsi="Times New Roman" w:cs="Times New Roman"/>
-          <w:b/>
-        </w:rPr>
-      </w:pPr>
-    </w:p>
-    <w:p>
-      <w:pPr>
-        <w:rPr>
-          <w:rFonts w:ascii="Times New Roman" w:hAnsi="Times New Roman" w:cs="Times New Roman"/>
-          <w:b/>
-        </w:rPr>
-      </w:pPr>
-    </w:p>
-    <w:p>
-      <w:pPr>
-        <w:rPr>
-          <w:rFonts w:ascii="Times New Roman" w:hAnsi="Times New Roman" w:cs="Times New Roman"/>
-          <w:b/>
-        </w:rPr>
-      </w:pPr>
-    </w:p>
-    <w:p>
-      <w:pPr>
-        <w:rPr>
-          <w:rFonts w:ascii="Times New Roman" w:hAnsi="Times New Roman" w:cs="Times New Roman"/>
-          <w:b/>
-        </w:rPr>
-      </w:pPr>
-    </w:p>
-    <w:p>
-      <w:pPr>
-        <w:rPr>
-          <w:rFonts w:ascii="Times New Roman" w:hAnsi="Times New Roman" w:cs="Times New Roman"/>
-          <w:b/>
-        </w:rPr>
-      </w:pPr>
-    </w:p>
-    <w:p>
-      <w:pPr>
-        <w:rPr>
-          <w:rFonts w:ascii="Times New Roman" w:hAnsi="Times New Roman" w:cs="Times New Roman"/>
-          <w:b/>
-        </w:rPr>
-      </w:pPr>
-    </w:p>
-    <w:p>
-      <w:pPr>
-        <w:rPr>
-          <w:rFonts w:ascii="Times New Roman" w:hAnsi="Times New Roman" w:cs="Times New Roman"/>
-          <w:b/>
-        </w:rPr>
-      </w:pPr>
-    </w:p>
-    <w:p>
-      <w:pPr>
-        <w:rPr>
-          <w:rFonts w:ascii="Times New Roman" w:hAnsi="Times New Roman" w:cs="Times New Roman"/>
-          <w:b/>
-        </w:rPr>
-      </w:pPr>
-    </w:p>
-    <w:p>
-      <w:pPr>
-        <w:rPr>
-          <w:rFonts w:ascii="Times New Roman" w:hAnsi="Times New Roman" w:cs="Times New Roman"/>
-          <w:b/>
-        </w:rPr>
-      </w:pPr>
-    </w:p>
-    <w:p>
-      <w:pPr>
-        <w:rPr>
-          <w:rFonts w:ascii="Times New Roman" w:hAnsi="Times New Roman" w:cs="Times New Roman"/>
-          <w:b/>
-        </w:rPr>
-      </w:pPr>
+      </w:r>
+      <w:r>
+        <w:rPr>
+          <w:rFonts w:ascii="Times New Roman" w:hAnsi="Times New Roman" w:cs="Times New Roman"/>
+        </w:rPr>
+        <w:t>with</w:t>
+      </w:r>
+      <w:r>
+        <w:rPr>
+          <w:rFonts w:ascii="Times New Roman" w:hAnsi="Times New Roman" w:cs="Times New Roman"/>
+        </w:rPr>
+        <w:t xml:space="preserve"> parameter</w:t>
+      </w:r>
+      <w:r>
+        <w:rPr>
+          <w:rFonts w:ascii="Times New Roman" w:hAnsi="Times New Roman" w:cs="Times New Roman"/>
+        </w:rPr>
+        <w:t xml:space="preserve"> values</w:t>
+      </w:r>
+      <w:r>
+        <w:rPr>
+          <w:rFonts w:ascii="Times New Roman" w:hAnsi="Times New Roman" w:cs="Times New Roman"/>
+        </w:rPr>
+        <w:t>.</w:t>
+      </w:r>
+    </w:p>
+    <w:p>
+      <w:pPr>
+        <w:rPr>
+          <w:rFonts w:ascii="Times New Roman" w:hAnsi="Times New Roman" w:cs="Times New Roman"/>
+          <w:b/>
+        </w:rPr>
+      </w:pPr>
+    </w:p>
+    <w:p>
+      <w:pPr>
+        <w:ind w:left="360"/>
+        <w:rPr>
+          <w:rFonts w:ascii="Times New Roman" w:hAnsi="Times New Roman" w:cs="Times New Roman"/>
+        </w:rPr>
+      </w:pPr>
+      <w:r>
+        <w:rPr>
+          <w:rFonts w:ascii="Times New Roman" w:hAnsi="Times New Roman" w:cs="Times New Roman"/>
+        </w:rPr>
+        <w:t xml:space="preserve">The following </w:t>
+      </w:r>
+      <w:r>
+        <w:rPr>
+          <w:rFonts w:ascii="Times New Roman" w:hAnsi="Times New Roman" w:cs="Times New Roman"/>
+        </w:rPr>
+        <w:t>diagram</w:t>
+      </w:r>
+      <w:bookmarkStart w:id="0" w:name="_GoBack"/>
+      <w:bookmarkEnd w:id="0"/>
+      <w:r>
+        <w:rPr>
+          <w:rFonts w:ascii="Times New Roman" w:hAnsi="Times New Roman" w:cs="Times New Roman"/>
+        </w:rPr>
+        <w:t xml:space="preserve"> depicts the relationship between each class and </w:t>
+      </w:r>
+      <w:r>
+        <w:rPr>
+          <w:rFonts w:ascii="Times New Roman" w:hAnsi="Times New Roman" w:cs="Times New Roman"/>
+        </w:rPr>
+        <w:t>some of the operations specific to the classes’ functionality.</w:t>
+      </w:r>
     </w:p>
     <w:p>
       <w:pPr>
         <w:keepNext/>
+        <w:ind w:left="360"/>
       </w:pPr>
       <w:r>
         <w:rPr>
@@ -906,6 +1074,151 @@
           <w:lang w:eastAsia="en-CA"/>
         </w:rPr>
         <w:lastRenderedPageBreak/>
+        <w:drawing>
+          <wp:inline distT="0" distB="0" distL="0" distR="0" wp14:anchorId="39CA91D6" wp14:editId="2B4987F3">
+            <wp:extent cx="6858000" cy="8620125"/>
+            <wp:effectExtent l="0" t="0" r="0" b="9525"/>
+            <wp:docPr id="29" name="Picture 29"/>
+            <wp:cNvGraphicFramePr>
+              <a:graphicFrameLocks xmlns:a="http://schemas.openxmlformats.org/drawingml/2006/main" noChangeAspect="1"/>
+            </wp:cNvGraphicFramePr>
+            <a:graphic xmlns:a="http://schemas.openxmlformats.org/drawingml/2006/main">
+              <a:graphicData uri="http://schemas.openxmlformats.org/drawingml/2006/picture">
+                <pic:pic xmlns:pic="http://schemas.openxmlformats.org/drawingml/2006/picture">
+                  <pic:nvPicPr>
+                    <pic:cNvPr id="0" name="Picture 25"/>
+                    <pic:cNvPicPr>
+                      <a:picLocks noChangeAspect="1" noChangeArrowheads="1"/>
+                    </pic:cNvPicPr>
+                  </pic:nvPicPr>
+                  <pic:blipFill>
+                    <a:blip r:embed="rId6">
+                      <a:extLst>
+                        <a:ext uri="{28A0092B-C50C-407E-A947-70E740481C1C}">
+                          <a14:useLocalDpi xmlns:a14="http://schemas.microsoft.com/office/drawing/2010/main" val="0"/>
+                        </a:ext>
+                      </a:extLst>
+                    </a:blip>
+                    <a:srcRect/>
+                    <a:stretch>
+                      <a:fillRect/>
+                    </a:stretch>
+                  </pic:blipFill>
+                  <pic:spPr bwMode="auto">
+                    <a:xfrm>
+                      <a:off x="0" y="0"/>
+                      <a:ext cx="6858000" cy="8620125"/>
+                    </a:xfrm>
+                    <a:prstGeom prst="rect">
+                      <a:avLst/>
+                    </a:prstGeom>
+                    <a:noFill/>
+                    <a:ln>
+                      <a:noFill/>
+                    </a:ln>
+                  </pic:spPr>
+                </pic:pic>
+              </a:graphicData>
+            </a:graphic>
+          </wp:inline>
+        </w:drawing>
+      </w:r>
+    </w:p>
+    <w:p>
+      <w:pPr>
+        <w:pStyle w:val="Caption"/>
+        <w:jc w:val="center"/>
+        <w:rPr>
+          <w:rFonts w:ascii="Times New Roman" w:hAnsi="Times New Roman" w:cs="Times New Roman"/>
+          <w:b w:val="0"/>
+          <w:sz w:val="22"/>
+          <w:szCs w:val="22"/>
+        </w:rPr>
+      </w:pPr>
+      <w:r>
+        <w:rPr>
+          <w:sz w:val="22"/>
+          <w:szCs w:val="22"/>
+        </w:rPr>
+        <w:t xml:space="preserve">Diagram </w:t>
+      </w:r>
+      <w:r>
+        <w:rPr>
+          <w:sz w:val="22"/>
+          <w:szCs w:val="22"/>
+        </w:rPr>
+        <w:fldChar w:fldCharType="begin"/>
+      </w:r>
+      <w:r>
+        <w:rPr>
+          <w:sz w:val="22"/>
+          <w:szCs w:val="22"/>
+        </w:rPr>
+        <w:instrText xml:space="preserve"> SEQ Diagram \* ARABIC </w:instrText>
+      </w:r>
+      <w:r>
+        <w:rPr>
+          <w:sz w:val="22"/>
+          <w:szCs w:val="22"/>
+        </w:rPr>
+        <w:fldChar w:fldCharType="separate"/>
+      </w:r>
+      <w:r>
+        <w:rPr>
+          <w:noProof/>
+          <w:sz w:val="22"/>
+          <w:szCs w:val="22"/>
+        </w:rPr>
+        <w:t>1</w:t>
+      </w:r>
+      <w:r>
+        <w:rPr>
+          <w:sz w:val="22"/>
+          <w:szCs w:val="22"/>
+        </w:rPr>
+        <w:fldChar w:fldCharType="end"/>
+      </w:r>
+      <w:r>
+        <w:rPr>
+          <w:sz w:val="22"/>
+          <w:szCs w:val="22"/>
+        </w:rPr>
+        <w:t>: Class diagram of the alarm clock app</w:t>
+      </w:r>
+    </w:p>
+    <w:p>
+      <w:pPr>
+        <w:rPr>
+          <w:rFonts w:ascii="Times New Roman" w:hAnsi="Times New Roman" w:cs="Times New Roman"/>
+          <w:b/>
+          <w:sz w:val="30"/>
+          <w:szCs w:val="30"/>
+          <w:u w:val="single"/>
+        </w:rPr>
+      </w:pPr>
+      <w:r>
+        <w:rPr>
+          <w:rFonts w:ascii="Times New Roman" w:hAnsi="Times New Roman" w:cs="Times New Roman"/>
+          <w:b/>
+          <w:sz w:val="30"/>
+          <w:szCs w:val="30"/>
+          <w:u w:val="single"/>
+        </w:rPr>
+        <w:lastRenderedPageBreak/>
+        <w:t>User Interface</w:t>
+      </w:r>
+    </w:p>
+    <w:p>
+      <w:pPr>
+        <w:keepNext/>
+      </w:pPr>
+      <w:r>
+        <w:rPr>
+          <w:rFonts w:ascii="Times New Roman" w:hAnsi="Times New Roman" w:cs="Times New Roman"/>
+          <w:b/>
+          <w:noProof/>
+          <w:lang w:eastAsia="en-CA"/>
+        </w:rPr>
         <w:drawing>
           <wp:inline distT="0" distB="0" distL="0" distR="0" wp14:anchorId="52894639" wp14:editId="7757D9F6">
             <wp:extent cx="7210425" cy="3695700"/>
@@ -924,7 +1237,7 @@
                     </pic:cNvPicPr>
                   </pic:nvPicPr>
                   <pic:blipFill>
-                    <a:blip r:embed="rId6">
+                    <a:blip r:embed="rId7">
                       <a:extLst>
                         <a:ext uri="{28A0092B-C50C-407E-A947-70E740481C1C}">
                           <a14:useLocalDpi xmlns:a14="http://schemas.microsoft.com/office/drawing/2010/main" val="0"/>
@@ -1030,16 +1343,14 @@
       </w:pPr>
       <w:r>
         <w:rPr>
-          <w:rFonts w:ascii="Times New Roman" w:hAnsi="Times New Roman" w:cs="Times New Roman"/>
-          <w:b/>
           <w:noProof/>
           <w:lang w:eastAsia="en-CA"/>
         </w:rPr>
         <w:drawing>
-          <wp:inline distT="0" distB="0" distL="0" distR="0" wp14:anchorId="2169E888" wp14:editId="770A7CA6">
-            <wp:extent cx="6858000" cy="4124325"/>
-            <wp:effectExtent l="0" t="0" r="0" b="9525"/>
-            <wp:docPr id="6" name="Picture 6"/>
+          <wp:inline distT="0" distB="0" distL="0" distR="0">
+            <wp:extent cx="7086600" cy="3657600"/>
+            <wp:effectExtent l="0" t="0" r="0" b="0"/>
+            <wp:docPr id="16" name="Picture 16"/>
             <wp:cNvGraphicFramePr>
               <a:graphicFrameLocks xmlns:a="http://schemas.openxmlformats.org/drawingml/2006/main" noChangeAspect="1"/>
             </wp:cNvGraphicFramePr>
@@ -1047,162 +1358,7 @@
               <a:graphicData uri="http://schemas.openxmlformats.org/drawingml/2006/picture">
                 <pic:pic xmlns:pic="http://schemas.openxmlformats.org/drawingml/2006/picture">
                   <pic:nvPicPr>
-                    <pic:cNvPr id="0" name="Picture 4"/>
-                    <pic:cNvPicPr>
-                      <a:picLocks noChangeAspect="1" noChangeArrowheads="1"/>
-                    </pic:cNvPicPr>
-                  </pic:nvPicPr>
-                  <pic:blipFill>
-                    <a:blip r:embed="rId7">
-                      <a:extLst>
-                        <a:ext uri="{28A0092B-C50C-407E-A947-70E740481C1C}">
-                          <a14:useLocalDpi xmlns:a14="http://schemas.microsoft.com/office/drawing/2010/main" val="0"/>
-                        </a:ext>
-                      </a:extLst>
-                    </a:blip>
-                    <a:srcRect/>
-                    <a:stretch>
-                      <a:fillRect/>
-                    </a:stretch>
-                  </pic:blipFill>
-                  <pic:spPr bwMode="auto">
-                    <a:xfrm>
-                      <a:off x="0" y="0"/>
-                      <a:ext cx="6858000" cy="4124325"/>
-                    </a:xfrm>
-                    <a:prstGeom prst="rect">
-                      <a:avLst/>
-                    </a:prstGeom>
-                    <a:noFill/>
-                    <a:ln>
-                      <a:noFill/>
-                    </a:ln>
-                  </pic:spPr>
-                </pic:pic>
-              </a:graphicData>
-            </a:graphic>
-          </wp:inline>
-        </w:drawing>
-      </w:r>
-    </w:p>
-    <w:p>
-      <w:pPr>
-        <w:pStyle w:val="Caption"/>
-        <w:spacing w:after="20"/>
-        <w:ind w:left="720" w:firstLine="720"/>
-        <w:rPr>
-          <w:sz w:val="22"/>
-          <w:szCs w:val="22"/>
-        </w:rPr>
-      </w:pPr>
-      <w:r>
-        <w:rPr>
-          <w:sz w:val="22"/>
-          <w:szCs w:val="22"/>
-        </w:rPr>
-        <w:t xml:space="preserve">Figure </w:t>
-      </w:r>
-      <w:r>
-        <w:rPr>
-          <w:sz w:val="22"/>
-          <w:szCs w:val="22"/>
-        </w:rPr>
-        <w:fldChar w:fldCharType="begin"/>
-      </w:r>
-      <w:r>
-        <w:rPr>
-          <w:sz w:val="22"/>
-          <w:szCs w:val="22"/>
-        </w:rPr>
-        <w:instrText xml:space="preserve"> SEQ Figure \* ARABIC </w:instrText>
-      </w:r>
-      <w:r>
-        <w:rPr>
-          <w:sz w:val="22"/>
-          <w:szCs w:val="22"/>
-        </w:rPr>
-        <w:fldChar w:fldCharType="separate"/>
-      </w:r>
-      <w:r>
-        <w:rPr>
-          <w:noProof/>
-          <w:sz w:val="22"/>
-          <w:szCs w:val="22"/>
-        </w:rPr>
-        <w:t>2</w:t>
-      </w:r>
-      <w:r>
-        <w:rPr>
-          <w:sz w:val="22"/>
-          <w:szCs w:val="22"/>
-        </w:rPr>
-        <w:fldChar w:fldCharType="end"/>
-      </w:r>
-      <w:r>
-        <w:rPr>
-          <w:sz w:val="22"/>
-          <w:szCs w:val="22"/>
-        </w:rPr>
-        <w:t xml:space="preserve">: Alarm settings. User can access this screen either by adding an alarm </w:t>
-      </w:r>
-    </w:p>
-    <w:p>
-      <w:pPr>
-        <w:pStyle w:val="Caption"/>
-        <w:spacing w:after="20"/>
-        <w:ind w:left="1440" w:firstLine="720"/>
-        <w:rPr>
-          <w:sz w:val="22"/>
-          <w:szCs w:val="22"/>
-        </w:rPr>
-      </w:pPr>
-      <w:r>
-        <w:rPr>
-          <w:sz w:val="22"/>
-          <w:szCs w:val="22"/>
-        </w:rPr>
-        <w:t xml:space="preserve">  </w:t>
-      </w:r>
-      <w:proofErr w:type="gramStart"/>
-      <w:r>
-        <w:rPr>
-          <w:sz w:val="22"/>
-          <w:szCs w:val="22"/>
-        </w:rPr>
-        <w:t>or</w:t>
-      </w:r>
-      <w:proofErr w:type="gramEnd"/>
-      <w:r>
-        <w:rPr>
-          <w:sz w:val="22"/>
-          <w:szCs w:val="22"/>
-        </w:rPr>
-        <w:t xml:space="preserve"> modifying an existing alarm.</w:t>
-      </w:r>
-    </w:p>
-    <w:p>
-      <w:pPr>
-        <w:keepNext/>
-      </w:pPr>
-      <w:r>
-        <w:rPr>
-          <w:noProof/>
-          <w:lang w:eastAsia="en-CA"/>
-        </w:rPr>
-        <w:lastRenderedPageBreak/>
-        <w:drawing>
-          <wp:inline distT="0" distB="0" distL="0" distR="0">
-            <wp:extent cx="6848475" cy="4267200"/>
-            <wp:effectExtent l="0" t="0" r="9525" b="0"/>
-            <wp:docPr id="7" name="Picture 7"/>
-            <wp:cNvGraphicFramePr>
-              <a:graphicFrameLocks xmlns:a="http://schemas.openxmlformats.org/drawingml/2006/main" noChangeAspect="1"/>
-            </wp:cNvGraphicFramePr>
-            <a:graphic xmlns:a="http://schemas.openxmlformats.org/drawingml/2006/main">
-              <a:graphicData uri="http://schemas.openxmlformats.org/drawingml/2006/picture">
-                <pic:pic xmlns:pic="http://schemas.openxmlformats.org/drawingml/2006/picture">
-                  <pic:nvPicPr>
-                    <pic:cNvPr id="0" name="Picture 5"/>
+                    <pic:cNvPr id="0" name="Picture 12"/>
                     <pic:cNvPicPr>
                       <a:picLocks noChangeAspect="1" noChangeArrowheads="1"/>
                     </pic:cNvPicPr>
@@ -1223,7 +1379,7 @@
                   <pic:spPr bwMode="auto">
                     <a:xfrm>
                       <a:off x="0" y="0"/>
-                      <a:ext cx="6848475" cy="4267200"/>
+                      <a:ext cx="7086600" cy="3657600"/>
                     </a:xfrm>
                     <a:prstGeom prst="rect">
                       <a:avLst/>
@@ -1243,19 +1399,13 @@
     <w:p>
       <w:pPr>
         <w:pStyle w:val="Caption"/>
-        <w:ind w:left="2880"/>
-        <w:rPr>
-          <w:sz w:val="22"/>
-          <w:szCs w:val="22"/>
-        </w:rPr>
-      </w:pPr>
-      <w:r>
-        <w:rPr>
-          <w:sz w:val="22"/>
-          <w:szCs w:val="22"/>
-        </w:rPr>
-        <w:t xml:space="preserve">         </w:t>
-      </w:r>
+        <w:spacing w:after="20"/>
+        <w:ind w:left="720" w:firstLine="720"/>
+        <w:rPr>
+          <w:sz w:val="22"/>
+          <w:szCs w:val="22"/>
+        </w:rPr>
+      </w:pPr>
       <w:r>
         <w:rPr>
           <w:sz w:val="22"/>
@@ -1290,7 +1440,7 @@
           <w:sz w:val="22"/>
           <w:szCs w:val="22"/>
         </w:rPr>
-        <w:t>3</w:t>
+        <w:t>2</w:t>
       </w:r>
       <w:r>
         <w:rPr>
@@ -1304,16 +1454,44 @@
           <w:sz w:val="22"/>
           <w:szCs w:val="22"/>
         </w:rPr>
-        <w:t>: Alarm with Fail Safe Mode</w:t>
-      </w:r>
-      <w:r>
-        <w:rPr>
-          <w:sz w:val="22"/>
-          <w:szCs w:val="22"/>
-        </w:rPr>
-        <w:t xml:space="preserve"> on.</w:t>
-      </w:r>
-    </w:p>
+        <w:t xml:space="preserve">: Alarm settings. User can access this screen either by adding an alarm </w:t>
+      </w:r>
+    </w:p>
+    <w:p>
+      <w:pPr>
+        <w:pStyle w:val="Caption"/>
+        <w:spacing w:after="20"/>
+        <w:ind w:left="1440" w:firstLine="720"/>
+        <w:rPr>
+          <w:sz w:val="22"/>
+          <w:szCs w:val="22"/>
+        </w:rPr>
+      </w:pPr>
+      <w:r>
+        <w:rPr>
+          <w:sz w:val="22"/>
+          <w:szCs w:val="22"/>
+        </w:rPr>
+        <w:t xml:space="preserve">  </w:t>
+      </w:r>
+      <w:proofErr w:type="gramStart"/>
+      <w:r>
+        <w:rPr>
+          <w:sz w:val="22"/>
+          <w:szCs w:val="22"/>
+        </w:rPr>
+        <w:t>or</w:t>
+      </w:r>
+      <w:proofErr w:type="gramEnd"/>
+      <w:r>
+        <w:rPr>
+          <w:sz w:val="22"/>
+          <w:szCs w:val="22"/>
+        </w:rPr>
+        <w:t xml:space="preserve"> modifying an existing alarm.</w:t>
+      </w:r>
+    </w:p>
+    <w:p/>
     <w:p>
       <w:pPr>
         <w:keepNext/>
@@ -1324,7 +1502,395 @@
           <w:lang w:eastAsia="en-CA"/>
         </w:rPr>
         <w:drawing>
-          <wp:inline distT="0" distB="0" distL="0" distR="0" wp14:anchorId="277F4C73" wp14:editId="59A48F99">
+          <wp:inline distT="0" distB="0" distL="0" distR="0" wp14:anchorId="1C060CF4" wp14:editId="2F2BB001">
+            <wp:extent cx="6762750" cy="4152900"/>
+            <wp:effectExtent l="0" t="0" r="0" b="0"/>
+            <wp:docPr id="19" name="Picture 19"/>
+            <wp:cNvGraphicFramePr>
+              <a:graphicFrameLocks xmlns:a="http://schemas.openxmlformats.org/drawingml/2006/main" noChangeAspect="1"/>
+            </wp:cNvGraphicFramePr>
+            <a:graphic xmlns:a="http://schemas.openxmlformats.org/drawingml/2006/main">
+              <a:graphicData uri="http://schemas.openxmlformats.org/drawingml/2006/picture">
+                <pic:pic xmlns:pic="http://schemas.openxmlformats.org/drawingml/2006/picture">
+                  <pic:nvPicPr>
+                    <pic:cNvPr id="0" name="Picture 15"/>
+                    <pic:cNvPicPr>
+                      <a:picLocks noChangeAspect="1" noChangeArrowheads="1"/>
+                    </pic:cNvPicPr>
+                  </pic:nvPicPr>
+                  <pic:blipFill>
+                    <a:blip r:embed="rId9">
+                      <a:extLst>
+                        <a:ext uri="{28A0092B-C50C-407E-A947-70E740481C1C}">
+                          <a14:useLocalDpi xmlns:a14="http://schemas.microsoft.com/office/drawing/2010/main" val="0"/>
+                        </a:ext>
+                      </a:extLst>
+                    </a:blip>
+                    <a:srcRect/>
+                    <a:stretch>
+                      <a:fillRect/>
+                    </a:stretch>
+                  </pic:blipFill>
+                  <pic:spPr bwMode="auto">
+                    <a:xfrm>
+                      <a:off x="0" y="0"/>
+                      <a:ext cx="6762750" cy="4152900"/>
+                    </a:xfrm>
+                    <a:prstGeom prst="rect">
+                      <a:avLst/>
+                    </a:prstGeom>
+                    <a:noFill/>
+                    <a:ln>
+                      <a:noFill/>
+                    </a:ln>
+                  </pic:spPr>
+                </pic:pic>
+              </a:graphicData>
+            </a:graphic>
+          </wp:inline>
+        </w:drawing>
+      </w:r>
+    </w:p>
+    <w:p>
+      <w:pPr>
+        <w:pStyle w:val="Caption"/>
+        <w:jc w:val="center"/>
+        <w:rPr>
+          <w:sz w:val="22"/>
+          <w:szCs w:val="22"/>
+        </w:rPr>
+      </w:pPr>
+      <w:r>
+        <w:rPr>
+          <w:sz w:val="22"/>
+          <w:szCs w:val="22"/>
+        </w:rPr>
+        <w:t xml:space="preserve">Figure </w:t>
+      </w:r>
+      <w:r>
+        <w:rPr>
+          <w:sz w:val="22"/>
+          <w:szCs w:val="22"/>
+        </w:rPr>
+        <w:fldChar w:fldCharType="begin"/>
+      </w:r>
+      <w:r>
+        <w:rPr>
+          <w:sz w:val="22"/>
+          <w:szCs w:val="22"/>
+        </w:rPr>
+        <w:instrText xml:space="preserve"> SEQ Figure \* ARABIC </w:instrText>
+      </w:r>
+      <w:r>
+        <w:rPr>
+          <w:sz w:val="22"/>
+          <w:szCs w:val="22"/>
+        </w:rPr>
+        <w:fldChar w:fldCharType="separate"/>
+      </w:r>
+      <w:r>
+        <w:rPr>
+          <w:noProof/>
+          <w:sz w:val="22"/>
+          <w:szCs w:val="22"/>
+        </w:rPr>
+        <w:t>3</w:t>
+      </w:r>
+      <w:r>
+        <w:rPr>
+          <w:sz w:val="22"/>
+          <w:szCs w:val="22"/>
+        </w:rPr>
+        <w:fldChar w:fldCharType="end"/>
+      </w:r>
+      <w:r>
+        <w:rPr>
+          <w:sz w:val="22"/>
+          <w:szCs w:val="22"/>
+        </w:rPr>
+        <w:t xml:space="preserve">: </w:t>
+      </w:r>
+      <w:proofErr w:type="spellStart"/>
+      <w:r>
+        <w:rPr>
+          <w:sz w:val="22"/>
+          <w:szCs w:val="22"/>
+        </w:rPr>
+        <w:t>FailSafe</w:t>
+      </w:r>
+      <w:proofErr w:type="spellEnd"/>
+      <w:r>
+        <w:rPr>
+          <w:sz w:val="22"/>
+          <w:szCs w:val="22"/>
+        </w:rPr>
+        <w:t xml:space="preserve"> mode settings.</w:t>
+      </w:r>
+    </w:p>
+    <w:p>
+      <w:pPr>
+        <w:keepNext/>
+      </w:pPr>
+      <w:r>
+        <w:rPr>
+          <w:noProof/>
+          <w:lang w:eastAsia="en-CA"/>
+        </w:rPr>
+        <w:drawing>
+          <wp:inline distT="0" distB="0" distL="0" distR="0" wp14:anchorId="28946121" wp14:editId="5F5EF93E">
+            <wp:extent cx="6391275" cy="3886200"/>
+            <wp:effectExtent l="0" t="0" r="9525" b="0"/>
+            <wp:docPr id="24" name="Picture 24"/>
+            <wp:cNvGraphicFramePr>
+              <a:graphicFrameLocks xmlns:a="http://schemas.openxmlformats.org/drawingml/2006/main" noChangeAspect="1"/>
+            </wp:cNvGraphicFramePr>
+            <a:graphic xmlns:a="http://schemas.openxmlformats.org/drawingml/2006/main">
+              <a:graphicData uri="http://schemas.openxmlformats.org/drawingml/2006/picture">
+                <pic:pic xmlns:pic="http://schemas.openxmlformats.org/drawingml/2006/picture">
+                  <pic:nvPicPr>
+                    <pic:cNvPr id="0" name="Picture 20"/>
+                    <pic:cNvPicPr>
+                      <a:picLocks noChangeAspect="1" noChangeArrowheads="1"/>
+                    </pic:cNvPicPr>
+                  </pic:nvPicPr>
+                  <pic:blipFill>
+                    <a:blip r:embed="rId10">
+                      <a:extLst>
+                        <a:ext uri="{28A0092B-C50C-407E-A947-70E740481C1C}">
+                          <a14:useLocalDpi xmlns:a14="http://schemas.microsoft.com/office/drawing/2010/main" val="0"/>
+                        </a:ext>
+                      </a:extLst>
+                    </a:blip>
+                    <a:srcRect/>
+                    <a:stretch>
+                      <a:fillRect/>
+                    </a:stretch>
+                  </pic:blipFill>
+                  <pic:spPr bwMode="auto">
+                    <a:xfrm>
+                      <a:off x="0" y="0"/>
+                      <a:ext cx="6391275" cy="3886200"/>
+                    </a:xfrm>
+                    <a:prstGeom prst="rect">
+                      <a:avLst/>
+                    </a:prstGeom>
+                    <a:noFill/>
+                    <a:ln>
+                      <a:noFill/>
+                    </a:ln>
+                  </pic:spPr>
+                </pic:pic>
+              </a:graphicData>
+            </a:graphic>
+          </wp:inline>
+        </w:drawing>
+      </w:r>
+    </w:p>
+    <w:p>
+      <w:pPr>
+        <w:pStyle w:val="Caption"/>
+        <w:jc w:val="center"/>
+        <w:rPr>
+          <w:sz w:val="22"/>
+          <w:szCs w:val="22"/>
+        </w:rPr>
+      </w:pPr>
+      <w:r>
+        <w:rPr>
+          <w:sz w:val="22"/>
+          <w:szCs w:val="22"/>
+        </w:rPr>
+        <w:t xml:space="preserve">Figure </w:t>
+      </w:r>
+      <w:r>
+        <w:rPr>
+          <w:sz w:val="22"/>
+          <w:szCs w:val="22"/>
+        </w:rPr>
+        <w:fldChar w:fldCharType="begin"/>
+      </w:r>
+      <w:r>
+        <w:rPr>
+          <w:sz w:val="22"/>
+          <w:szCs w:val="22"/>
+        </w:rPr>
+        <w:instrText xml:space="preserve"> SEQ Figure \* ARABIC </w:instrText>
+      </w:r>
+      <w:r>
+        <w:rPr>
+          <w:sz w:val="22"/>
+          <w:szCs w:val="22"/>
+        </w:rPr>
+        <w:fldChar w:fldCharType="separate"/>
+      </w:r>
+      <w:r>
+        <w:rPr>
+          <w:noProof/>
+          <w:sz w:val="22"/>
+          <w:szCs w:val="22"/>
+        </w:rPr>
+        <w:t>4</w:t>
+      </w:r>
+      <w:r>
+        <w:rPr>
+          <w:sz w:val="22"/>
+          <w:szCs w:val="22"/>
+        </w:rPr>
+        <w:fldChar w:fldCharType="end"/>
+      </w:r>
+      <w:r>
+        <w:rPr>
+          <w:sz w:val="22"/>
+          <w:szCs w:val="22"/>
+        </w:rPr>
+        <w:t>: Wake-Up Challenge Settings</w:t>
+      </w:r>
+    </w:p>
+    <w:p>
+      <w:pPr>
+        <w:keepNext/>
+      </w:pPr>
+      <w:r>
+        <w:rPr>
+          <w:noProof/>
+          <w:lang w:eastAsia="en-CA"/>
+        </w:rPr>
+        <w:lastRenderedPageBreak/>
+        <w:drawing>
+          <wp:inline distT="0" distB="0" distL="0" distR="0">
+            <wp:extent cx="6858000" cy="4095750"/>
+            <wp:effectExtent l="0" t="0" r="0" b="0"/>
+            <wp:docPr id="25" name="Picture 25"/>
+            <wp:cNvGraphicFramePr>
+              <a:graphicFrameLocks xmlns:a="http://schemas.openxmlformats.org/drawingml/2006/main" noChangeAspect="1"/>
+            </wp:cNvGraphicFramePr>
+            <a:graphic xmlns:a="http://schemas.openxmlformats.org/drawingml/2006/main">
+              <a:graphicData uri="http://schemas.openxmlformats.org/drawingml/2006/picture">
+                <pic:pic xmlns:pic="http://schemas.openxmlformats.org/drawingml/2006/picture">
+                  <pic:nvPicPr>
+                    <pic:cNvPr id="0" name="Picture 21"/>
+                    <pic:cNvPicPr>
+                      <a:picLocks noChangeAspect="1" noChangeArrowheads="1"/>
+                    </pic:cNvPicPr>
+                  </pic:nvPicPr>
+                  <pic:blipFill>
+                    <a:blip r:embed="rId11">
+                      <a:extLst>
+                        <a:ext uri="{28A0092B-C50C-407E-A947-70E740481C1C}">
+                          <a14:useLocalDpi xmlns:a14="http://schemas.microsoft.com/office/drawing/2010/main" val="0"/>
+                        </a:ext>
+                      </a:extLst>
+                    </a:blip>
+                    <a:srcRect/>
+                    <a:stretch>
+                      <a:fillRect/>
+                    </a:stretch>
+                  </pic:blipFill>
+                  <pic:spPr bwMode="auto">
+                    <a:xfrm>
+                      <a:off x="0" y="0"/>
+                      <a:ext cx="6858000" cy="4095750"/>
+                    </a:xfrm>
+                    <a:prstGeom prst="rect">
+                      <a:avLst/>
+                    </a:prstGeom>
+                    <a:noFill/>
+                    <a:ln>
+                      <a:noFill/>
+                    </a:ln>
+                  </pic:spPr>
+                </pic:pic>
+              </a:graphicData>
+            </a:graphic>
+          </wp:inline>
+        </w:drawing>
+      </w:r>
+    </w:p>
+    <w:p>
+      <w:pPr>
+        <w:pStyle w:val="Caption"/>
+        <w:ind w:left="2880"/>
+        <w:rPr>
+          <w:sz w:val="22"/>
+          <w:szCs w:val="22"/>
+        </w:rPr>
+      </w:pPr>
+      <w:r>
+        <w:rPr>
+          <w:sz w:val="22"/>
+          <w:szCs w:val="22"/>
+        </w:rPr>
+        <w:t xml:space="preserve">         </w:t>
+      </w:r>
+      <w:r>
+        <w:rPr>
+          <w:sz w:val="22"/>
+          <w:szCs w:val="22"/>
+        </w:rPr>
+        <w:t xml:space="preserve">Figure </w:t>
+      </w:r>
+      <w:r>
+        <w:rPr>
+          <w:sz w:val="22"/>
+          <w:szCs w:val="22"/>
+        </w:rPr>
+        <w:fldChar w:fldCharType="begin"/>
+      </w:r>
+      <w:r>
+        <w:rPr>
+          <w:sz w:val="22"/>
+          <w:szCs w:val="22"/>
+        </w:rPr>
+        <w:instrText xml:space="preserve"> SEQ Figure \* ARABIC </w:instrText>
+      </w:r>
+      <w:r>
+        <w:rPr>
+          <w:sz w:val="22"/>
+          <w:szCs w:val="22"/>
+        </w:rPr>
+        <w:fldChar w:fldCharType="separate"/>
+      </w:r>
+      <w:r>
+        <w:rPr>
+          <w:noProof/>
+          <w:sz w:val="22"/>
+          <w:szCs w:val="22"/>
+        </w:rPr>
+        <w:t>5</w:t>
+      </w:r>
+      <w:r>
+        <w:rPr>
+          <w:sz w:val="22"/>
+          <w:szCs w:val="22"/>
+        </w:rPr>
+        <w:fldChar w:fldCharType="end"/>
+      </w:r>
+      <w:r>
+        <w:rPr>
+          <w:sz w:val="22"/>
+          <w:szCs w:val="22"/>
+        </w:rPr>
+        <w:t>: Alarm with Fail Safe Mode</w:t>
+      </w:r>
+      <w:r>
+        <w:rPr>
+          <w:sz w:val="22"/>
+          <w:szCs w:val="22"/>
+        </w:rPr>
+        <w:t xml:space="preserve"> on.</w:t>
+      </w:r>
+    </w:p>
+    <w:p>
+      <w:pPr>
+        <w:keepNext/>
+      </w:pPr>
+      <w:r>
+        <w:rPr>
+          <w:noProof/>
+          <w:lang w:eastAsia="en-CA"/>
+        </w:rPr>
+        <w:drawing>
+          <wp:inline distT="0" distB="0" distL="0" distR="0" wp14:anchorId="47F01050" wp14:editId="5FAE98AA">
             <wp:extent cx="6858000" cy="4010025"/>
             <wp:effectExtent l="0" t="0" r="0" b="9525"/>
             <wp:docPr id="3" name="Picture 3"/>
@@ -1341,7 +1907,7 @@
                     </pic:cNvPicPr>
                   </pic:nvPicPr>
                   <pic:blipFill>
-                    <a:blip r:embed="rId9">
+                    <a:blip r:embed="rId12">
                       <a:extLst>
                         <a:ext uri="{28A0092B-C50C-407E-A947-70E740481C1C}">
                           <a14:useLocalDpi xmlns:a14="http://schemas.microsoft.com/office/drawing/2010/main" val="0"/>
@@ -1416,7 +1982,7 @@
           <w:sz w:val="22"/>
           <w:szCs w:val="22"/>
         </w:rPr>
-        <w:t>4</w:t>
+        <w:t>6</w:t>
       </w:r>
       <w:r>
         <w:rPr>
@@ -1435,21 +2001,242 @@
     </w:p>
     <w:p>
       <w:pPr>
-        <w:ind w:left="9360"/>
-        <w:rPr>
-          <w:rFonts w:ascii="Times New Roman" w:hAnsi="Times New Roman" w:cs="Times New Roman"/>
-          <w:b/>
-        </w:rPr>
-      </w:pPr>
-    </w:p>
-    <w:p>
-      <w:pPr>
-        <w:ind w:left="9360"/>
-        <w:rPr>
-          <w:rFonts w:ascii="Times New Roman" w:hAnsi="Times New Roman" w:cs="Times New Roman"/>
-          <w:b/>
-        </w:rPr>
-      </w:pPr>
+        <w:keepNext/>
+      </w:pPr>
+      <w:r>
+        <w:rPr>
+          <w:noProof/>
+          <w:lang w:eastAsia="en-CA"/>
+        </w:rPr>
+        <w:lastRenderedPageBreak/>
+        <w:drawing>
+          <wp:inline distT="0" distB="0" distL="0" distR="0" wp14:anchorId="48239629" wp14:editId="18448C06">
+            <wp:extent cx="6610350" cy="4162425"/>
+            <wp:effectExtent l="0" t="0" r="0" b="9525"/>
+            <wp:docPr id="1" name="Picture 1"/>
+            <wp:cNvGraphicFramePr>
+              <a:graphicFrameLocks xmlns:a="http://schemas.openxmlformats.org/drawingml/2006/main" noChangeAspect="1"/>
+            </wp:cNvGraphicFramePr>
+            <a:graphic xmlns:a="http://schemas.openxmlformats.org/drawingml/2006/main">
+              <a:graphicData uri="http://schemas.openxmlformats.org/drawingml/2006/picture">
+                <pic:pic xmlns:pic="http://schemas.openxmlformats.org/drawingml/2006/picture">
+                  <pic:nvPicPr>
+                    <pic:cNvPr id="0" name="Picture 1"/>
+                    <pic:cNvPicPr>
+                      <a:picLocks noChangeAspect="1" noChangeArrowheads="1"/>
+                    </pic:cNvPicPr>
+                  </pic:nvPicPr>
+                  <pic:blipFill>
+                    <a:blip r:embed="rId13">
+                      <a:extLst>
+                        <a:ext uri="{28A0092B-C50C-407E-A947-70E740481C1C}">
+                          <a14:useLocalDpi xmlns:a14="http://schemas.microsoft.com/office/drawing/2010/main" val="0"/>
+                        </a:ext>
+                      </a:extLst>
+                    </a:blip>
+                    <a:srcRect/>
+                    <a:stretch>
+                      <a:fillRect/>
+                    </a:stretch>
+                  </pic:blipFill>
+                  <pic:spPr bwMode="auto">
+                    <a:xfrm>
+                      <a:off x="0" y="0"/>
+                      <a:ext cx="6611046" cy="4162863"/>
+                    </a:xfrm>
+                    <a:prstGeom prst="rect">
+                      <a:avLst/>
+                    </a:prstGeom>
+                    <a:noFill/>
+                    <a:ln>
+                      <a:noFill/>
+                    </a:ln>
+                  </pic:spPr>
+                </pic:pic>
+              </a:graphicData>
+            </a:graphic>
+          </wp:inline>
+        </w:drawing>
+      </w:r>
+    </w:p>
+    <w:p>
+      <w:pPr>
+        <w:pStyle w:val="Caption"/>
+        <w:jc w:val="center"/>
+        <w:rPr>
+          <w:sz w:val="22"/>
+          <w:szCs w:val="22"/>
+        </w:rPr>
+      </w:pPr>
+      <w:r>
+        <w:rPr>
+          <w:sz w:val="22"/>
+          <w:szCs w:val="22"/>
+        </w:rPr>
+        <w:t xml:space="preserve">Figure </w:t>
+      </w:r>
+      <w:r>
+        <w:rPr>
+          <w:sz w:val="22"/>
+          <w:szCs w:val="22"/>
+        </w:rPr>
+        <w:fldChar w:fldCharType="begin"/>
+      </w:r>
+      <w:r>
+        <w:rPr>
+          <w:sz w:val="22"/>
+          <w:szCs w:val="22"/>
+        </w:rPr>
+        <w:instrText xml:space="preserve"> SEQ Figure \* ARABIC </w:instrText>
+      </w:r>
+      <w:r>
+        <w:rPr>
+          <w:sz w:val="22"/>
+          <w:szCs w:val="22"/>
+        </w:rPr>
+        <w:fldChar w:fldCharType="separate"/>
+      </w:r>
+      <w:r>
+        <w:rPr>
+          <w:noProof/>
+          <w:sz w:val="22"/>
+          <w:szCs w:val="22"/>
+        </w:rPr>
+        <w:t>7</w:t>
+      </w:r>
+      <w:r>
+        <w:rPr>
+          <w:sz w:val="22"/>
+          <w:szCs w:val="22"/>
+        </w:rPr>
+        <w:fldChar w:fldCharType="end"/>
+      </w:r>
+      <w:r>
+        <w:rPr>
+          <w:sz w:val="22"/>
+          <w:szCs w:val="22"/>
+        </w:rPr>
+        <w:t>: Wake-Up Challenge Active</w:t>
+      </w:r>
+    </w:p>
+    <w:p>
+      <w:pPr>
+        <w:keepNext/>
+      </w:pPr>
+      <w:r>
+        <w:rPr>
+          <w:noProof/>
+          <w:lang w:eastAsia="en-CA"/>
+        </w:rPr>
+        <w:drawing>
+          <wp:inline distT="0" distB="0" distL="0" distR="0" wp14:anchorId="18BC6F97" wp14:editId="1011AA2F">
+            <wp:extent cx="6686550" cy="4076700"/>
+            <wp:effectExtent l="0" t="0" r="0" b="0"/>
+            <wp:docPr id="14" name="Picture 14"/>
+            <wp:cNvGraphicFramePr>
+              <a:graphicFrameLocks xmlns:a="http://schemas.openxmlformats.org/drawingml/2006/main" noChangeAspect="1"/>
+            </wp:cNvGraphicFramePr>
+            <a:graphic xmlns:a="http://schemas.openxmlformats.org/drawingml/2006/main">
+              <a:graphicData uri="http://schemas.openxmlformats.org/drawingml/2006/picture">
+                <pic:pic xmlns:pic="http://schemas.openxmlformats.org/drawingml/2006/picture">
+                  <pic:nvPicPr>
+                    <pic:cNvPr id="0" name="Picture 10"/>
+                    <pic:cNvPicPr>
+                      <a:picLocks noChangeAspect="1" noChangeArrowheads="1"/>
+                    </pic:cNvPicPr>
+                  </pic:nvPicPr>
+                  <pic:blipFill>
+                    <a:blip r:embed="rId14">
+                      <a:extLst>
+                        <a:ext uri="{28A0092B-C50C-407E-A947-70E740481C1C}">
+                          <a14:useLocalDpi xmlns:a14="http://schemas.microsoft.com/office/drawing/2010/main" val="0"/>
+                        </a:ext>
+                      </a:extLst>
+                    </a:blip>
+                    <a:srcRect/>
+                    <a:stretch>
+                      <a:fillRect/>
+                    </a:stretch>
+                  </pic:blipFill>
+                  <pic:spPr bwMode="auto">
+                    <a:xfrm>
+                      <a:off x="0" y="0"/>
+                      <a:ext cx="6686550" cy="4076700"/>
+                    </a:xfrm>
+                    <a:prstGeom prst="rect">
+                      <a:avLst/>
+                    </a:prstGeom>
+                    <a:noFill/>
+                    <a:ln>
+                      <a:noFill/>
+                    </a:ln>
+                  </pic:spPr>
+                </pic:pic>
+              </a:graphicData>
+            </a:graphic>
+          </wp:inline>
+        </w:drawing>
+      </w:r>
+    </w:p>
+    <w:p>
+      <w:pPr>
+        <w:pStyle w:val="Caption"/>
+        <w:jc w:val="center"/>
+        <w:rPr>
+          <w:sz w:val="22"/>
+          <w:szCs w:val="22"/>
+        </w:rPr>
+      </w:pPr>
+      <w:r>
+        <w:rPr>
+          <w:sz w:val="22"/>
+          <w:szCs w:val="22"/>
+        </w:rPr>
+        <w:t xml:space="preserve">Figure </w:t>
+      </w:r>
+      <w:r>
+        <w:rPr>
+          <w:sz w:val="22"/>
+          <w:szCs w:val="22"/>
+        </w:rPr>
+        <w:fldChar w:fldCharType="begin"/>
+      </w:r>
+      <w:r>
+        <w:rPr>
+          <w:sz w:val="22"/>
+          <w:szCs w:val="22"/>
+        </w:rPr>
+        <w:instrText xml:space="preserve"> SEQ Figure \* ARABIC </w:instrText>
+      </w:r>
+      <w:r>
+        <w:rPr>
+          <w:sz w:val="22"/>
+          <w:szCs w:val="22"/>
+        </w:rPr>
+        <w:fldChar w:fldCharType="separate"/>
+      </w:r>
+      <w:r>
+        <w:rPr>
+          <w:noProof/>
+          <w:sz w:val="22"/>
+          <w:szCs w:val="22"/>
+        </w:rPr>
+        <w:t>8</w:t>
+      </w:r>
+      <w:r>
+        <w:rPr>
+          <w:sz w:val="22"/>
+          <w:szCs w:val="22"/>
+        </w:rPr>
+        <w:fldChar w:fldCharType="end"/>
+      </w:r>
+      <w:r>
+        <w:rPr>
+          <w:sz w:val="22"/>
+          <w:szCs w:val="22"/>
+        </w:rPr>
+        <w:t>: Wake-Up Challenge solved</w:t>
+      </w:r>
     </w:p>
     <w:sectPr>
       <w:pgSz w:w="12240" w:h="15840"/>
@@ -1604,7 +2391,7 @@
         <w:rFonts w:ascii="Courier New" w:hAnsi="Courier New" w:cs="Courier New" w:hint="default"/>
       </w:rPr>
     </w:lvl>
-    <w:lvl w:ilvl="2" w:tplc="10090005" w:tentative="1">
+    <w:lvl w:ilvl="2" w:tplc="10090005">
       <w:start w:val="1"/>
       <w:numFmt w:val="bullet"/>
       <w:lvlText w:val=""/>

</xml_diff>

<commit_message>
Modified the class diagram; added Sequence diagram along with system callbacks with data management
</commit_message>
<xml_diff>
--- a/AlarmClock - Design Doc.docx
+++ b/AlarmClock - Design Doc.docx
@@ -72,7 +72,6 @@
           <w:b/>
         </w:rPr>
       </w:pPr>
-      <w:proofErr w:type="spellStart"/>
       <w:r>
         <w:rPr>
           <w:rFonts w:ascii="Times New Roman" w:hAnsi="Times New Roman" w:cs="Times New Roman"/>
@@ -80,7 +79,6 @@
         </w:rPr>
         <w:t>AlarmClock</w:t>
       </w:r>
-      <w:proofErr w:type="spellEnd"/>
       <w:r>
         <w:rPr>
           <w:rFonts w:ascii="Times New Roman" w:hAnsi="Times New Roman" w:cs="Times New Roman"/>
@@ -98,7 +96,26 @@
         <w:rPr>
           <w:rFonts w:ascii="Times New Roman" w:hAnsi="Times New Roman" w:cs="Times New Roman"/>
         </w:rPr>
-        <w:t>listens to user requests and spread the task to the specific class below.</w:t>
+        <w:t xml:space="preserve">listens to user </w:t>
+      </w:r>
+      <w:r>
+        <w:rPr>
+          <w:rFonts w:ascii="Times New Roman" w:hAnsi="Times New Roman" w:cs="Times New Roman"/>
+        </w:rPr>
+        <w:t xml:space="preserve">UI event changes to and updates the alarm database and creates the </w:t>
+      </w:r>
+      <w:r>
+        <w:rPr>
+          <w:rFonts w:ascii="Times New Roman" w:hAnsi="Times New Roman" w:cs="Times New Roman"/>
+        </w:rPr>
+        <w:tab/>
+      </w:r>
+      <w:r>
+        <w:rPr>
+          <w:rFonts w:ascii="Times New Roman" w:hAnsi="Times New Roman" w:cs="Times New Roman"/>
+        </w:rPr>
+        <w:tab/>
+        <w:t xml:space="preserve">            correct alarm instance (Alarm, FailSafeAlarm, ChallengeAlarm)</w:t>
       </w:r>
     </w:p>
     <w:p>
@@ -122,41 +139,18 @@
           <w:b/>
         </w:rPr>
       </w:pPr>
-      <w:proofErr w:type="spellStart"/>
-      <w:r>
-        <w:rPr>
-          <w:rFonts w:ascii="Times New Roman" w:hAnsi="Times New Roman" w:cs="Times New Roman"/>
-          <w:b/>
-        </w:rPr>
-        <w:t>SetAlarm</w:t>
-      </w:r>
-      <w:proofErr w:type="spellEnd"/>
-      <w:r>
-        <w:rPr>
-          <w:rFonts w:ascii="Times New Roman" w:hAnsi="Times New Roman" w:cs="Times New Roman"/>
-          <w:b/>
-        </w:rPr>
-        <w:t xml:space="preserve">:       </w:t>
-      </w:r>
-      <w:r>
-        <w:rPr>
-          <w:rFonts w:ascii="Times New Roman" w:hAnsi="Times New Roman" w:cs="Times New Roman"/>
-        </w:rPr>
-        <w:t xml:space="preserve">Listens to </w:t>
-      </w:r>
-      <w:proofErr w:type="spellStart"/>
-      <w:r>
-        <w:rPr>
-          <w:rFonts w:ascii="Times New Roman" w:hAnsi="Times New Roman" w:cs="Times New Roman"/>
-        </w:rPr>
-        <w:t>AlarmClock</w:t>
-      </w:r>
-      <w:proofErr w:type="spellEnd"/>
-      <w:r>
-        <w:rPr>
-          <w:rFonts w:ascii="Times New Roman" w:hAnsi="Times New Roman" w:cs="Times New Roman"/>
-        </w:rPr>
-        <w:t xml:space="preserve"> for user’s </w:t>
+      <w:r>
+        <w:rPr>
+          <w:rFonts w:ascii="Times New Roman" w:hAnsi="Times New Roman" w:cs="Times New Roman"/>
+          <w:b/>
+        </w:rPr>
+        <w:t xml:space="preserve">SetAlarm:       </w:t>
+      </w:r>
+      <w:r>
+        <w:rPr>
+          <w:rFonts w:ascii="Times New Roman" w:hAnsi="Times New Roman" w:cs="Times New Roman"/>
+        </w:rPr>
+        <w:t xml:space="preserve">Listens to AlarmClock for user’s </w:t>
       </w:r>
       <w:r>
         <w:rPr>
@@ -168,7 +162,19 @@
         <w:rPr>
           <w:rFonts w:ascii="Times New Roman" w:hAnsi="Times New Roman" w:cs="Times New Roman"/>
         </w:rPr>
-        <w:t xml:space="preserve">input and inserts input into database.  Also remove and fetches </w:t>
+        <w:t xml:space="preserve">input and inserts </w:t>
+      </w:r>
+      <w:r>
+        <w:rPr>
+          <w:rFonts w:ascii="Times New Roman" w:hAnsi="Times New Roman" w:cs="Times New Roman"/>
+        </w:rPr>
+        <w:t>alarm settings</w:t>
+      </w:r>
+      <w:r>
+        <w:rPr>
+          <w:rFonts w:ascii="Times New Roman" w:hAnsi="Times New Roman" w:cs="Times New Roman"/>
+        </w:rPr>
+        <w:t xml:space="preserve"> into database.  Also remove and </w:t>
       </w:r>
       <w:r>
         <w:rPr>
@@ -181,7 +187,7 @@
           <w:rFonts w:ascii="Times New Roman" w:hAnsi="Times New Roman" w:cs="Times New Roman"/>
         </w:rPr>
         <w:tab/>
-        <w:t xml:space="preserve">           </w:t>
+        <w:t xml:space="preserve">           fetches </w:t>
       </w:r>
       <w:r>
         <w:rPr>
@@ -193,21 +199,7 @@
         <w:rPr>
           <w:rFonts w:ascii="Times New Roman" w:hAnsi="Times New Roman" w:cs="Times New Roman"/>
         </w:rPr>
-        <w:t xml:space="preserve">Superclass of </w:t>
-      </w:r>
-      <w:proofErr w:type="spellStart"/>
-      <w:r>
-        <w:rPr>
-          <w:rFonts w:ascii="Times New Roman" w:hAnsi="Times New Roman" w:cs="Times New Roman"/>
-        </w:rPr>
-        <w:t>AlarmEdit</w:t>
-      </w:r>
-      <w:proofErr w:type="spellEnd"/>
-      <w:r>
-        <w:rPr>
-          <w:rFonts w:ascii="Times New Roman" w:hAnsi="Times New Roman" w:cs="Times New Roman"/>
-        </w:rPr>
-        <w:t>.</w:t>
+        <w:t>Superclass of AlarmEdit.</w:t>
       </w:r>
     </w:p>
     <w:p>
@@ -230,28 +222,12 @@
           <w:rFonts w:ascii="Times New Roman" w:hAnsi="Times New Roman" w:cs="Times New Roman"/>
         </w:rPr>
       </w:pPr>
-      <w:proofErr w:type="spellStart"/>
-      <w:r>
-        <w:rPr>
-          <w:rFonts w:ascii="Times New Roman" w:hAnsi="Times New Roman" w:cs="Times New Roman"/>
-          <w:b/>
-        </w:rPr>
-        <w:t>Alarm</w:t>
-      </w:r>
-      <w:r>
-        <w:rPr>
-          <w:rFonts w:ascii="Times New Roman" w:hAnsi="Times New Roman" w:cs="Times New Roman"/>
-          <w:b/>
-        </w:rPr>
-        <w:t>Edit</w:t>
-      </w:r>
-      <w:proofErr w:type="spellEnd"/>
-      <w:r>
-        <w:rPr>
-          <w:rFonts w:ascii="Times New Roman" w:hAnsi="Times New Roman" w:cs="Times New Roman"/>
-          <w:b/>
-        </w:rPr>
-        <w:t xml:space="preserve">: </w:t>
+      <w:r>
+        <w:rPr>
+          <w:rFonts w:ascii="Times New Roman" w:hAnsi="Times New Roman" w:cs="Times New Roman"/>
+          <w:b/>
+        </w:rPr>
+        <w:t xml:space="preserve">AlarmEdit: </w:t>
       </w:r>
       <w:r>
         <w:rPr>
@@ -281,21 +257,7 @@
         <w:rPr>
           <w:rFonts w:ascii="Times New Roman" w:hAnsi="Times New Roman" w:cs="Times New Roman"/>
         </w:rPr>
-        <w:t xml:space="preserve">. Extends the </w:t>
-      </w:r>
-      <w:proofErr w:type="spellStart"/>
-      <w:r>
-        <w:rPr>
-          <w:rFonts w:ascii="Times New Roman" w:hAnsi="Times New Roman" w:cs="Times New Roman"/>
-        </w:rPr>
-        <w:t>SetAlarm</w:t>
-      </w:r>
-      <w:proofErr w:type="spellEnd"/>
-      <w:r>
-        <w:rPr>
-          <w:rFonts w:ascii="Times New Roman" w:hAnsi="Times New Roman" w:cs="Times New Roman"/>
-        </w:rPr>
-        <w:t xml:space="preserve"> class</w:t>
+        <w:t>. Extends the SetAlarm class</w:t>
       </w:r>
       <w:r>
         <w:rPr>
@@ -379,35 +341,19 @@
           <w:rFonts w:ascii="Times New Roman" w:hAnsi="Times New Roman" w:cs="Times New Roman"/>
         </w:rPr>
         <w:tab/>
-        <w:t xml:space="preserve">superclass for </w:t>
-      </w:r>
-      <w:proofErr w:type="spellStart"/>
-      <w:r>
-        <w:rPr>
-          <w:rFonts w:ascii="Times New Roman" w:hAnsi="Times New Roman" w:cs="Times New Roman"/>
-        </w:rPr>
-        <w:t>FailSafeAlarm</w:t>
-      </w:r>
-      <w:proofErr w:type="spellEnd"/>
-      <w:r>
-        <w:rPr>
-          <w:rFonts w:ascii="Times New Roman" w:hAnsi="Times New Roman" w:cs="Times New Roman"/>
-        </w:rPr>
-        <w:t xml:space="preserve"> and </w:t>
-      </w:r>
-      <w:proofErr w:type="spellStart"/>
-      <w:r>
-        <w:rPr>
-          <w:rFonts w:ascii="Times New Roman" w:hAnsi="Times New Roman" w:cs="Times New Roman"/>
-        </w:rPr>
-        <w:t>WakeUpAlarm</w:t>
-      </w:r>
-      <w:proofErr w:type="spellEnd"/>
-      <w:r>
-        <w:rPr>
-          <w:rFonts w:ascii="Times New Roman" w:hAnsi="Times New Roman" w:cs="Times New Roman"/>
-        </w:rPr>
-        <w:t>.</w:t>
+        <w:t xml:space="preserve">superclass for FailSafeAlarm and </w:t>
+      </w:r>
+      <w:r>
+        <w:rPr>
+          <w:rFonts w:ascii="Times New Roman" w:hAnsi="Times New Roman" w:cs="Times New Roman"/>
+        </w:rPr>
+        <w:t>Challenge</w:t>
+      </w:r>
+      <w:r>
+        <w:rPr>
+          <w:rFonts w:ascii="Times New Roman" w:hAnsi="Times New Roman" w:cs="Times New Roman"/>
+        </w:rPr>
+        <w:t>Alarm.</w:t>
       </w:r>
       <w:r>
         <w:rPr>
@@ -500,21 +446,12 @@
           <w:b/>
         </w:rPr>
       </w:pPr>
-      <w:proofErr w:type="spellStart"/>
-      <w:r>
-        <w:rPr>
-          <w:rFonts w:ascii="Times New Roman" w:hAnsi="Times New Roman" w:cs="Times New Roman"/>
-          <w:b/>
-        </w:rPr>
-        <w:t>FailSafeAlarm</w:t>
-      </w:r>
-      <w:proofErr w:type="spellEnd"/>
-      <w:r>
-        <w:rPr>
-          <w:rFonts w:ascii="Times New Roman" w:hAnsi="Times New Roman" w:cs="Times New Roman"/>
-          <w:b/>
-        </w:rPr>
-        <w:t xml:space="preserve">: </w:t>
+      <w:r>
+        <w:rPr>
+          <w:rFonts w:ascii="Times New Roman" w:hAnsi="Times New Roman" w:cs="Times New Roman"/>
+          <w:b/>
+        </w:rPr>
+        <w:t xml:space="preserve">FailSafeAlarm: </w:t>
       </w:r>
       <w:r>
         <w:rPr>
@@ -550,19 +487,17 @@
         </w:rPr>
         <w:t xml:space="preserve">   </w:t>
       </w:r>
-      <w:proofErr w:type="gramStart"/>
-      <w:r>
-        <w:rPr>
-          <w:rFonts w:ascii="Times New Roman" w:hAnsi="Times New Roman" w:cs="Times New Roman"/>
-        </w:rPr>
-        <w:t>snooze</w:t>
-      </w:r>
-      <w:proofErr w:type="gramEnd"/>
-      <w:r>
-        <w:rPr>
-          <w:rFonts w:ascii="Times New Roman" w:hAnsi="Times New Roman" w:cs="Times New Roman"/>
-        </w:rPr>
-        <w:t xml:space="preserve"> counter.  When fail safe is active,</w:t>
+      <w:r>
+        <w:rPr>
+          <w:rFonts w:ascii="Times New Roman" w:hAnsi="Times New Roman" w:cs="Times New Roman"/>
+        </w:rPr>
+        <w:t>snooze counter.  When fail safe is active,</w:t>
+      </w:r>
+      <w:r>
+        <w:rPr>
+          <w:rFonts w:ascii="Times New Roman" w:hAnsi="Times New Roman" w:cs="Times New Roman"/>
+        </w:rPr>
+        <w:t xml:space="preserve"> intialize</w:t>
       </w:r>
       <w:r>
         <w:rPr>
@@ -570,21 +505,6 @@
         </w:rPr>
         <w:t xml:space="preserve"> </w:t>
       </w:r>
-      <w:proofErr w:type="spellStart"/>
-      <w:r>
-        <w:rPr>
-          <w:rFonts w:ascii="Times New Roman" w:hAnsi="Times New Roman" w:cs="Times New Roman"/>
-        </w:rPr>
-        <w:t>intialize</w:t>
-      </w:r>
-      <w:proofErr w:type="spellEnd"/>
-      <w:r>
-        <w:rPr>
-          <w:rFonts w:ascii="Times New Roman" w:hAnsi="Times New Roman" w:cs="Times New Roman"/>
-        </w:rPr>
-        <w:t xml:space="preserve"> </w:t>
-      </w:r>
-      <w:proofErr w:type="spellStart"/>
       <w:r>
         <w:rPr>
           <w:rFonts w:ascii="Times New Roman" w:hAnsi="Times New Roman" w:cs="Times New Roman"/>
@@ -595,14 +515,7 @@
         <w:rPr>
           <w:rFonts w:ascii="Times New Roman" w:hAnsi="Times New Roman" w:cs="Times New Roman"/>
         </w:rPr>
-        <w:t>ctiveAlarm</w:t>
-      </w:r>
-      <w:proofErr w:type="spellEnd"/>
-      <w:r>
-        <w:rPr>
-          <w:rFonts w:ascii="Times New Roman" w:hAnsi="Times New Roman" w:cs="Times New Roman"/>
-        </w:rPr>
-        <w:t xml:space="preserve"> </w:t>
+        <w:t xml:space="preserve">ctiveAlarm </w:t>
       </w:r>
       <w:r>
         <w:rPr>
@@ -669,21 +582,19 @@
           <w:b/>
         </w:rPr>
       </w:pPr>
-      <w:proofErr w:type="spellStart"/>
-      <w:r>
-        <w:rPr>
-          <w:rFonts w:ascii="Times New Roman" w:hAnsi="Times New Roman" w:cs="Times New Roman"/>
-          <w:b/>
-        </w:rPr>
-        <w:t>WakeUpAlarm</w:t>
-      </w:r>
-      <w:proofErr w:type="spellEnd"/>
-      <w:r>
-        <w:rPr>
-          <w:rFonts w:ascii="Times New Roman" w:hAnsi="Times New Roman" w:cs="Times New Roman"/>
-          <w:b/>
-        </w:rPr>
-        <w:t>:</w:t>
+      <w:r>
+        <w:rPr>
+          <w:rFonts w:ascii="Times New Roman" w:hAnsi="Times New Roman" w:cs="Times New Roman"/>
+          <w:b/>
+        </w:rPr>
+        <w:t>Challenge</w:t>
+      </w:r>
+      <w:r>
+        <w:rPr>
+          <w:rFonts w:ascii="Times New Roman" w:hAnsi="Times New Roman" w:cs="Times New Roman"/>
+          <w:b/>
+        </w:rPr>
+        <w:t>Alarm:</w:t>
       </w:r>
       <w:r>
         <w:rPr>
@@ -695,22 +606,7 @@
         <w:rPr>
           <w:rFonts w:ascii="Times New Roman" w:hAnsi="Times New Roman" w:cs="Times New Roman"/>
         </w:rPr>
-        <w:tab/>
-        <w:t xml:space="preserve">calls </w:t>
-      </w:r>
-      <w:proofErr w:type="spellStart"/>
-      <w:r>
-        <w:rPr>
-          <w:rFonts w:ascii="Times New Roman" w:hAnsi="Times New Roman" w:cs="Times New Roman"/>
-        </w:rPr>
-        <w:t>WakeUpChallenge</w:t>
-      </w:r>
-      <w:proofErr w:type="spellEnd"/>
-      <w:r>
-        <w:rPr>
-          <w:rFonts w:ascii="Times New Roman" w:hAnsi="Times New Roman" w:cs="Times New Roman"/>
-        </w:rPr>
-        <w:t xml:space="preserve"> to generate the UI to the algorithm </w:t>
+        <w:t xml:space="preserve">calls WakeUpChallenge to generate the UI to the algorithm </w:t>
       </w:r>
     </w:p>
     <w:p>
@@ -725,14 +621,7 @@
         <w:rPr>
           <w:rFonts w:ascii="Times New Roman" w:hAnsi="Times New Roman" w:cs="Times New Roman"/>
         </w:rPr>
-        <w:t xml:space="preserve">     </w:t>
-      </w:r>
-      <w:proofErr w:type="gramStart"/>
-      <w:r>
-        <w:rPr>
-          <w:rFonts w:ascii="Times New Roman" w:hAnsi="Times New Roman" w:cs="Times New Roman"/>
-        </w:rPr>
-        <w:t>p</w:t>
+        <w:t xml:space="preserve">     p</w:t>
       </w:r>
       <w:r>
         <w:rPr>
@@ -740,26 +629,11 @@
         </w:rPr>
         <w:t>roblem</w:t>
       </w:r>
-      <w:proofErr w:type="gramEnd"/>
-      <w:r>
-        <w:rPr>
-          <w:rFonts w:ascii="Times New Roman" w:hAnsi="Times New Roman" w:cs="Times New Roman"/>
-        </w:rPr>
-        <w:t xml:space="preserve">.  Simultaneously, </w:t>
-      </w:r>
-      <w:proofErr w:type="spellStart"/>
-      <w:r>
-        <w:rPr>
-          <w:rFonts w:ascii="Times New Roman" w:hAnsi="Times New Roman" w:cs="Times New Roman"/>
-        </w:rPr>
-        <w:t>ActiveAlarm</w:t>
-      </w:r>
-      <w:proofErr w:type="spellEnd"/>
-      <w:r>
-        <w:rPr>
-          <w:rFonts w:ascii="Times New Roman" w:hAnsi="Times New Roman" w:cs="Times New Roman"/>
-        </w:rPr>
-        <w:t xml:space="preserve"> is called to generate the alarm sound and will listen to </w:t>
+      <w:r>
+        <w:rPr>
+          <w:rFonts w:ascii="Times New Roman" w:hAnsi="Times New Roman" w:cs="Times New Roman"/>
+        </w:rPr>
+        <w:t xml:space="preserve">.  Simultaneously, ActiveAlarm is called to generate the alarm sound and will listen to </w:t>
       </w:r>
       <w:r>
         <w:rPr>
@@ -772,21 +646,7 @@
         <w:rPr>
           <w:rFonts w:ascii="Times New Roman" w:hAnsi="Times New Roman" w:cs="Times New Roman"/>
         </w:rPr>
-        <w:t xml:space="preserve"> the </w:t>
-      </w:r>
-      <w:proofErr w:type="spellStart"/>
-      <w:r>
-        <w:rPr>
-          <w:rFonts w:ascii="Times New Roman" w:hAnsi="Times New Roman" w:cs="Times New Roman"/>
-        </w:rPr>
-        <w:t>WakeUpAlarm</w:t>
-      </w:r>
-      <w:proofErr w:type="spellEnd"/>
-      <w:r>
-        <w:rPr>
-          <w:rFonts w:ascii="Times New Roman" w:hAnsi="Times New Roman" w:cs="Times New Roman"/>
-        </w:rPr>
-        <w:t xml:space="preserve"> if user answer’s question correctly.</w:t>
+        <w:t xml:space="preserve"> the WakeUpAlarm if user answer’s question correctly.</w:t>
       </w:r>
       <w:r>
         <w:rPr>
@@ -840,7 +700,6 @@
           <w:b/>
         </w:rPr>
       </w:pPr>
-      <w:proofErr w:type="spellStart"/>
       <w:r>
         <w:rPr>
           <w:rFonts w:ascii="Times New Roman" w:hAnsi="Times New Roman" w:cs="Times New Roman"/>
@@ -853,15 +712,7 @@
           <w:rFonts w:ascii="Times New Roman" w:hAnsi="Times New Roman" w:cs="Times New Roman"/>
           <w:b/>
         </w:rPr>
-        <w:t>Alarm</w:t>
-      </w:r>
-      <w:proofErr w:type="spellEnd"/>
-      <w:r>
-        <w:rPr>
-          <w:rFonts w:ascii="Times New Roman" w:hAnsi="Times New Roman" w:cs="Times New Roman"/>
-          <w:b/>
-        </w:rPr>
-        <w:t>:</w:t>
+        <w:t>Alarm:</w:t>
       </w:r>
       <w:r>
         <w:rPr>
@@ -874,30 +725,20 @@
         <w:rPr>
           <w:rFonts w:ascii="Times New Roman" w:hAnsi="Times New Roman" w:cs="Times New Roman"/>
         </w:rPr>
-        <w:t xml:space="preserve">Turns on the alarm ring or vibrate.  Called by Alarm, </w:t>
-      </w:r>
-      <w:proofErr w:type="spellStart"/>
-      <w:r>
-        <w:rPr>
-          <w:rFonts w:ascii="Times New Roman" w:hAnsi="Times New Roman" w:cs="Times New Roman"/>
-        </w:rPr>
-        <w:t>FailSafeAlarm</w:t>
-      </w:r>
-      <w:proofErr w:type="spellEnd"/>
-      <w:r>
-        <w:rPr>
-          <w:rFonts w:ascii="Times New Roman" w:hAnsi="Times New Roman" w:cs="Times New Roman"/>
-        </w:rPr>
-        <w:t xml:space="preserve"> and </w:t>
-      </w:r>
-      <w:proofErr w:type="spellStart"/>
-      <w:r>
-        <w:rPr>
-          <w:rFonts w:ascii="Times New Roman" w:hAnsi="Times New Roman" w:cs="Times New Roman"/>
-        </w:rPr>
-        <w:t>WakeUpAlarm</w:t>
-      </w:r>
-      <w:proofErr w:type="spellEnd"/>
+        <w:t xml:space="preserve">Turns on the alarm ring or vibrate. </w:t>
+      </w:r>
+      <w:r>
+        <w:rPr>
+          <w:rFonts w:ascii="Times New Roman" w:hAnsi="Times New Roman" w:cs="Times New Roman"/>
+        </w:rPr>
+        <w:t xml:space="preserve"> </w:t>
+      </w:r>
+      <w:r>
+        <w:rPr>
+          <w:rFonts w:ascii="Times New Roman" w:hAnsi="Times New Roman" w:cs="Times New Roman"/>
+        </w:rPr>
+        <w:t>Called by Alarm, FailSafeAlarm and WakeUpAlarm</w:t>
+      </w:r>
       <w:r>
         <w:rPr>
           <w:rFonts w:ascii="Times New Roman" w:hAnsi="Times New Roman" w:cs="Times New Roman"/>
@@ -935,7 +776,6 @@
           <w:b/>
         </w:rPr>
       </w:pPr>
-      <w:proofErr w:type="spellStart"/>
       <w:r>
         <w:rPr>
           <w:rFonts w:ascii="Times New Roman" w:hAnsi="Times New Roman" w:cs="Times New Roman"/>
@@ -950,7 +790,6 @@
         </w:rPr>
         <w:t>Challenge</w:t>
       </w:r>
-      <w:proofErr w:type="spellEnd"/>
       <w:r>
         <w:rPr>
           <w:rFonts w:ascii="Times New Roman" w:hAnsi="Times New Roman" w:cs="Times New Roman"/>
@@ -1046,8 +885,6 @@
         </w:rPr>
         <w:t>diagram</w:t>
       </w:r>
-      <w:bookmarkStart w:id="0" w:name="_GoBack"/>
-      <w:bookmarkEnd w:id="0"/>
       <w:r>
         <w:rPr>
           <w:rFonts w:ascii="Times New Roman" w:hAnsi="Times New Roman" w:cs="Times New Roman"/>
@@ -1068,17 +905,15 @@
       </w:pPr>
       <w:r>
         <w:rPr>
-          <w:rFonts w:ascii="Times New Roman" w:hAnsi="Times New Roman" w:cs="Times New Roman"/>
-          <w:b/>
           <w:noProof/>
           <w:lang w:eastAsia="en-CA"/>
         </w:rPr>
         <w:lastRenderedPageBreak/>
         <w:drawing>
-          <wp:inline distT="0" distB="0" distL="0" distR="0" wp14:anchorId="39CA91D6" wp14:editId="2B4987F3">
-            <wp:extent cx="6858000" cy="8620125"/>
-            <wp:effectExtent l="0" t="0" r="0" b="9525"/>
-            <wp:docPr id="29" name="Picture 29"/>
+          <wp:inline distT="0" distB="0" distL="0" distR="0">
+            <wp:extent cx="5934075" cy="8696325"/>
+            <wp:effectExtent l="0" t="0" r="9525" b="9525"/>
+            <wp:docPr id="7" name="Picture 7"/>
             <wp:cNvGraphicFramePr>
               <a:graphicFrameLocks xmlns:a="http://schemas.openxmlformats.org/drawingml/2006/main" noChangeAspect="1"/>
             </wp:cNvGraphicFramePr>
@@ -1086,7 +921,7 @@
               <a:graphicData uri="http://schemas.openxmlformats.org/drawingml/2006/picture">
                 <pic:pic xmlns:pic="http://schemas.openxmlformats.org/drawingml/2006/picture">
                   <pic:nvPicPr>
-                    <pic:cNvPr id="0" name="Picture 25"/>
+                    <pic:cNvPr id="0" name="Picture 4"/>
                     <pic:cNvPicPr>
                       <a:picLocks noChangeAspect="1" noChangeArrowheads="1"/>
                     </pic:cNvPicPr>
@@ -1107,7 +942,7 @@
                   <pic:spPr bwMode="auto">
                     <a:xfrm>
                       <a:off x="0" y="0"/>
-                      <a:ext cx="6858000" cy="8620125"/>
+                      <a:ext cx="5934075" cy="8696325"/>
                     </a:xfrm>
                     <a:prstGeom prst="rect">
                       <a:avLst/>
@@ -1129,8 +964,6 @@
         <w:pStyle w:val="Caption"/>
         <w:jc w:val="center"/>
         <w:rPr>
-          <w:rFonts w:ascii="Times New Roman" w:hAnsi="Times New Roman" w:cs="Times New Roman"/>
-          <w:b w:val="0"/>
           <w:sz w:val="22"/>
           <w:szCs w:val="22"/>
         </w:rPr>
@@ -1185,6 +1018,1219 @@
         </w:rPr>
         <w:t>: Class diagram of the alarm clock app</w:t>
       </w:r>
+    </w:p>
+    <w:p>
+      <w:r>
+        <w:rPr>
+          <w:noProof/>
+          <w:lang w:eastAsia="en-CA"/>
+        </w:rPr>
+        <w:lastRenderedPageBreak/>
+        <w:drawing>
+          <wp:inline distT="0" distB="0" distL="0" distR="0">
+            <wp:extent cx="7096125" cy="8886825"/>
+            <wp:effectExtent l="0" t="0" r="9525" b="9525"/>
+            <wp:docPr id="6" name="Picture 6"/>
+            <wp:cNvGraphicFramePr>
+              <a:graphicFrameLocks xmlns:a="http://schemas.openxmlformats.org/drawingml/2006/main" noChangeAspect="1"/>
+            </wp:cNvGraphicFramePr>
+            <a:graphic xmlns:a="http://schemas.openxmlformats.org/drawingml/2006/main">
+              <a:graphicData uri="http://schemas.openxmlformats.org/drawingml/2006/picture">
+                <pic:pic xmlns:pic="http://schemas.openxmlformats.org/drawingml/2006/picture">
+                  <pic:nvPicPr>
+                    <pic:cNvPr id="0" name="Picture 3"/>
+                    <pic:cNvPicPr>
+                      <a:picLocks noChangeAspect="1" noChangeArrowheads="1"/>
+                    </pic:cNvPicPr>
+                  </pic:nvPicPr>
+                  <pic:blipFill>
+                    <a:blip r:embed="rId7">
+                      <a:extLst>
+                        <a:ext uri="{28A0092B-C50C-407E-A947-70E740481C1C}">
+                          <a14:useLocalDpi xmlns:a14="http://schemas.microsoft.com/office/drawing/2010/main" val="0"/>
+                        </a:ext>
+                      </a:extLst>
+                    </a:blip>
+                    <a:srcRect/>
+                    <a:stretch>
+                      <a:fillRect/>
+                    </a:stretch>
+                  </pic:blipFill>
+                  <pic:spPr bwMode="auto">
+                    <a:xfrm>
+                      <a:off x="0" y="0"/>
+                      <a:ext cx="7096125" cy="8886825"/>
+                    </a:xfrm>
+                    <a:prstGeom prst="rect">
+                      <a:avLst/>
+                    </a:prstGeom>
+                    <a:noFill/>
+                    <a:ln>
+                      <a:noFill/>
+                    </a:ln>
+                  </pic:spPr>
+                </pic:pic>
+              </a:graphicData>
+            </a:graphic>
+          </wp:inline>
+        </w:drawing>
+      </w:r>
+    </w:p>
+    <w:p>
+      <w:pPr>
+        <w:rPr>
+          <w:rFonts w:ascii="Times New Roman" w:hAnsi="Times New Roman" w:cs="Times New Roman"/>
+          <w:b/>
+          <w:sz w:val="30"/>
+          <w:szCs w:val="30"/>
+          <w:u w:val="single"/>
+        </w:rPr>
+      </w:pPr>
+      <w:r>
+        <w:rPr>
+          <w:rFonts w:ascii="Times New Roman" w:hAnsi="Times New Roman" w:cs="Times New Roman"/>
+          <w:b/>
+          <w:sz w:val="30"/>
+          <w:szCs w:val="30"/>
+          <w:u w:val="single"/>
+        </w:rPr>
+        <w:lastRenderedPageBreak/>
+        <w:t>Sytem Callbacks</w:t>
+      </w:r>
+      <w:r>
+        <w:rPr>
+          <w:rFonts w:ascii="Times New Roman" w:hAnsi="Times New Roman" w:cs="Times New Roman"/>
+          <w:b/>
+          <w:sz w:val="30"/>
+          <w:szCs w:val="30"/>
+          <w:u w:val="single"/>
+        </w:rPr>
+        <w:t>/Events</w:t>
+      </w:r>
+    </w:p>
+    <w:p>
+      <w:pPr>
+        <w:pStyle w:val="ListParagraph"/>
+        <w:numPr>
+          <w:ilvl w:val="0"/>
+          <w:numId w:val="6"/>
+        </w:numPr>
+        <w:rPr>
+          <w:rFonts w:ascii="Times New Roman" w:hAnsi="Times New Roman" w:cs="Times New Roman"/>
+        </w:rPr>
+      </w:pPr>
+      <w:r>
+        <w:rPr>
+          <w:rFonts w:ascii="Times New Roman" w:hAnsi="Times New Roman" w:cs="Times New Roman"/>
+        </w:rPr>
+        <w:t>Trigger</w:t>
+      </w:r>
+      <w:r>
+        <w:rPr>
+          <w:rFonts w:ascii="Times New Roman" w:hAnsi="Times New Roman" w:cs="Times New Roman"/>
+        </w:rPr>
+        <w:t xml:space="preserve"> the </w:t>
+      </w:r>
+      <w:r>
+        <w:rPr>
+          <w:rFonts w:ascii="Times New Roman" w:hAnsi="Times New Roman" w:cs="Times New Roman"/>
+        </w:rPr>
+        <w:t>alarm as scheduled in the database.  Event system; checking a bulk of scheduled alarms.</w:t>
+      </w:r>
+    </w:p>
+    <w:p>
+      <w:pPr>
+        <w:pStyle w:val="ListParagraph"/>
+        <w:numPr>
+          <w:ilvl w:val="0"/>
+          <w:numId w:val="6"/>
+        </w:numPr>
+        <w:rPr>
+          <w:rFonts w:ascii="Times New Roman" w:hAnsi="Times New Roman" w:cs="Times New Roman"/>
+        </w:rPr>
+      </w:pPr>
+      <w:r>
+        <w:rPr>
+          <w:rFonts w:ascii="Times New Roman" w:hAnsi="Times New Roman" w:cs="Times New Roman"/>
+        </w:rPr>
+        <w:t xml:space="preserve">Notification of any overlapping alarms. (Event) </w:t>
+      </w:r>
+    </w:p>
+    <w:p>
+      <w:pPr>
+        <w:pStyle w:val="ListParagraph"/>
+        <w:numPr>
+          <w:ilvl w:val="0"/>
+          <w:numId w:val="6"/>
+        </w:numPr>
+        <w:rPr>
+          <w:rFonts w:ascii="Times New Roman" w:hAnsi="Times New Roman" w:cs="Times New Roman"/>
+        </w:rPr>
+      </w:pPr>
+      <w:r>
+        <w:rPr>
+          <w:rFonts w:ascii="Times New Roman" w:hAnsi="Times New Roman" w:cs="Times New Roman"/>
+        </w:rPr>
+        <w:t>Listen</w:t>
+      </w:r>
+      <w:r>
+        <w:rPr>
+          <w:rFonts w:ascii="Times New Roman" w:hAnsi="Times New Roman" w:cs="Times New Roman"/>
+        </w:rPr>
+        <w:t xml:space="preserve"> for alarm dismissal or snooze for a native alarm setting (System)</w:t>
+      </w:r>
+    </w:p>
+    <w:p>
+      <w:pPr>
+        <w:pStyle w:val="ListParagraph"/>
+        <w:numPr>
+          <w:ilvl w:val="0"/>
+          <w:numId w:val="6"/>
+        </w:numPr>
+        <w:rPr>
+          <w:rFonts w:ascii="Times New Roman" w:hAnsi="Times New Roman" w:cs="Times New Roman"/>
+        </w:rPr>
+      </w:pPr>
+      <w:r>
+        <w:rPr>
+          <w:rFonts w:ascii="Times New Roman" w:hAnsi="Times New Roman" w:cs="Times New Roman"/>
+        </w:rPr>
+        <w:t xml:space="preserve">Listen </w:t>
+      </w:r>
+      <w:r>
+        <w:rPr>
+          <w:rFonts w:ascii="Times New Roman" w:hAnsi="Times New Roman" w:cs="Times New Roman"/>
+        </w:rPr>
+        <w:t>for snooze</w:t>
+      </w:r>
+      <w:r>
+        <w:rPr>
+          <w:rFonts w:ascii="Times New Roman" w:hAnsi="Times New Roman" w:cs="Times New Roman"/>
+        </w:rPr>
+        <w:t xml:space="preserve"> in failsafe mode; t</w:t>
+      </w:r>
+      <w:r>
+        <w:rPr>
+          <w:rFonts w:ascii="Times New Roman" w:hAnsi="Times New Roman" w:cs="Times New Roman"/>
+        </w:rPr>
+        <w:t xml:space="preserve">rigger FailSafe </w:t>
+      </w:r>
+      <w:r>
+        <w:rPr>
+          <w:rFonts w:ascii="Times New Roman" w:hAnsi="Times New Roman" w:cs="Times New Roman"/>
+        </w:rPr>
+        <w:t xml:space="preserve"> to </w:t>
+      </w:r>
+      <w:r>
+        <w:rPr>
+          <w:rFonts w:ascii="Times New Roman" w:hAnsi="Times New Roman" w:cs="Times New Roman"/>
+        </w:rPr>
+        <w:t>be active when snooze c</w:t>
+      </w:r>
+      <w:r>
+        <w:rPr>
+          <w:rFonts w:ascii="Times New Roman" w:hAnsi="Times New Roman" w:cs="Times New Roman"/>
+        </w:rPr>
+        <w:t>ount hits 0; listen for FailSafe to expire</w:t>
+      </w:r>
+    </w:p>
+    <w:p>
+      <w:pPr>
+        <w:pStyle w:val="ListParagraph"/>
+        <w:numPr>
+          <w:ilvl w:val="0"/>
+          <w:numId w:val="6"/>
+        </w:numPr>
+        <w:rPr>
+          <w:rFonts w:ascii="Times New Roman" w:hAnsi="Times New Roman" w:cs="Times New Roman"/>
+        </w:rPr>
+      </w:pPr>
+      <w:r>
+        <w:rPr>
+          <w:rFonts w:ascii="Times New Roman" w:hAnsi="Times New Roman" w:cs="Times New Roman"/>
+        </w:rPr>
+        <w:t xml:space="preserve">Trigger Wake-Up mode and generate challenge UI; routinely if hit snooze after each </w:t>
+      </w:r>
+      <w:r>
+        <w:rPr>
+          <w:rFonts w:ascii="Times New Roman" w:hAnsi="Times New Roman" w:cs="Times New Roman"/>
+        </w:rPr>
+        <w:t>challenge solved.  Also listen for time expiration mark to close Wake-Up mode.</w:t>
+      </w:r>
+    </w:p>
+    <w:p>
+      <w:pPr>
+        <w:rPr>
+          <w:rFonts w:ascii="Times New Roman" w:hAnsi="Times New Roman" w:cs="Times New Roman"/>
+        </w:rPr>
+      </w:pPr>
+      <w:bookmarkStart w:id="0" w:name="_GoBack"/>
+      <w:bookmarkEnd w:id="0"/>
+    </w:p>
+    <w:p>
+      <w:pPr>
+        <w:rPr>
+          <w:rFonts w:ascii="Times New Roman" w:hAnsi="Times New Roman" w:cs="Times New Roman"/>
+          <w:sz w:val="30"/>
+          <w:szCs w:val="30"/>
+          <w:u w:val="single"/>
+        </w:rPr>
+      </w:pPr>
+      <w:r>
+        <w:rPr>
+          <w:rFonts w:ascii="Times New Roman" w:hAnsi="Times New Roman" w:cs="Times New Roman"/>
+          <w:b/>
+          <w:sz w:val="30"/>
+          <w:szCs w:val="30"/>
+          <w:u w:val="single"/>
+        </w:rPr>
+        <w:t>Data</w:t>
+      </w:r>
+      <w:r>
+        <w:rPr>
+          <w:rFonts w:ascii="Times New Roman" w:hAnsi="Times New Roman" w:cs="Times New Roman"/>
+          <w:b/>
+          <w:sz w:val="30"/>
+          <w:szCs w:val="30"/>
+          <w:u w:val="single"/>
+        </w:rPr>
+        <w:t xml:space="preserve"> Management</w:t>
+      </w:r>
+    </w:p>
+    <w:p>
+      <w:pPr>
+        <w:rPr>
+          <w:rFonts w:ascii="Times New Roman" w:hAnsi="Times New Roman" w:cs="Times New Roman"/>
+        </w:rPr>
+      </w:pPr>
+      <w:r>
+        <w:rPr>
+          <w:rFonts w:ascii="Times New Roman" w:hAnsi="Times New Roman" w:cs="Times New Roman"/>
+        </w:rPr>
+        <w:tab/>
+        <w:t>Will utilize the Android library to store alarm settings in SQLite database. It will include:</w:t>
+      </w:r>
+    </w:p>
+    <w:p>
+      <w:pPr>
+        <w:pStyle w:val="ListParagraph"/>
+        <w:numPr>
+          <w:ilvl w:val="0"/>
+          <w:numId w:val="7"/>
+        </w:numPr>
+        <w:tabs>
+          <w:tab w:val="left" w:pos="916"/>
+          <w:tab w:val="left" w:pos="1832"/>
+          <w:tab w:val="left" w:pos="2748"/>
+          <w:tab w:val="left" w:pos="3664"/>
+          <w:tab w:val="left" w:pos="4580"/>
+          <w:tab w:val="left" w:pos="5496"/>
+          <w:tab w:val="left" w:pos="6412"/>
+          <w:tab w:val="left" w:pos="7328"/>
+          <w:tab w:val="left" w:pos="8244"/>
+          <w:tab w:val="left" w:pos="9160"/>
+          <w:tab w:val="left" w:pos="10076"/>
+          <w:tab w:val="left" w:pos="10992"/>
+          <w:tab w:val="left" w:pos="11908"/>
+          <w:tab w:val="left" w:pos="12824"/>
+          <w:tab w:val="left" w:pos="13740"/>
+          <w:tab w:val="left" w:pos="14656"/>
+        </w:tabs>
+        <w:spacing w:after="0" w:line="240" w:lineRule="auto"/>
+        <w:rPr>
+          <w:rFonts w:ascii="Times New Roman" w:eastAsia="Times New Roman" w:hAnsi="Times New Roman" w:cs="Times New Roman"/>
+          <w:b/>
+          <w:lang w:eastAsia="en-CA"/>
+        </w:rPr>
+      </w:pPr>
+      <w:r>
+        <w:rPr>
+          <w:rFonts w:ascii="Times New Roman" w:eastAsia="Times New Roman" w:hAnsi="Times New Roman" w:cs="Times New Roman"/>
+          <w:b/>
+          <w:lang w:eastAsia="en-CA"/>
+        </w:rPr>
+        <w:t xml:space="preserve">import </w:t>
+      </w:r>
+      <w:proofErr w:type="spellStart"/>
+      <w:r>
+        <w:rPr>
+          <w:rFonts w:ascii="Times New Roman" w:eastAsia="Times New Roman" w:hAnsi="Times New Roman" w:cs="Times New Roman"/>
+          <w:b/>
+          <w:lang w:eastAsia="en-CA"/>
+        </w:rPr>
+        <w:t>android.database.Cursor</w:t>
+      </w:r>
+      <w:proofErr w:type="spellEnd"/>
+      <w:r>
+        <w:rPr>
+          <w:rFonts w:ascii="Times New Roman" w:eastAsia="Times New Roman" w:hAnsi="Times New Roman" w:cs="Times New Roman"/>
+          <w:b/>
+          <w:lang w:eastAsia="en-CA"/>
+        </w:rPr>
+        <w:t>;</w:t>
+      </w:r>
+    </w:p>
+    <w:p>
+      <w:pPr>
+        <w:pStyle w:val="ListParagraph"/>
+        <w:tabs>
+          <w:tab w:val="left" w:pos="916"/>
+          <w:tab w:val="left" w:pos="1832"/>
+          <w:tab w:val="left" w:pos="2748"/>
+          <w:tab w:val="left" w:pos="3664"/>
+          <w:tab w:val="left" w:pos="4580"/>
+          <w:tab w:val="left" w:pos="5496"/>
+          <w:tab w:val="left" w:pos="6412"/>
+          <w:tab w:val="left" w:pos="7328"/>
+          <w:tab w:val="left" w:pos="8244"/>
+          <w:tab w:val="left" w:pos="9160"/>
+          <w:tab w:val="left" w:pos="10076"/>
+          <w:tab w:val="left" w:pos="10992"/>
+          <w:tab w:val="left" w:pos="11908"/>
+          <w:tab w:val="left" w:pos="12824"/>
+          <w:tab w:val="left" w:pos="13740"/>
+          <w:tab w:val="left" w:pos="14656"/>
+        </w:tabs>
+        <w:spacing w:after="0" w:line="240" w:lineRule="auto"/>
+        <w:ind w:left="2160"/>
+        <w:rPr>
+          <w:rFonts w:ascii="Times New Roman" w:eastAsia="Times New Roman" w:hAnsi="Times New Roman" w:cs="Times New Roman"/>
+          <w:b/>
+          <w:lang w:eastAsia="en-CA"/>
+        </w:rPr>
+      </w:pPr>
+    </w:p>
+    <w:p>
+      <w:pPr>
+        <w:pStyle w:val="ListParagraph"/>
+        <w:numPr>
+          <w:ilvl w:val="0"/>
+          <w:numId w:val="9"/>
+        </w:numPr>
+        <w:tabs>
+          <w:tab w:val="left" w:pos="916"/>
+          <w:tab w:val="left" w:pos="1832"/>
+          <w:tab w:val="left" w:pos="2748"/>
+          <w:tab w:val="left" w:pos="3664"/>
+          <w:tab w:val="left" w:pos="4580"/>
+          <w:tab w:val="left" w:pos="5496"/>
+          <w:tab w:val="left" w:pos="6412"/>
+          <w:tab w:val="left" w:pos="7328"/>
+          <w:tab w:val="left" w:pos="8244"/>
+          <w:tab w:val="left" w:pos="9160"/>
+          <w:tab w:val="left" w:pos="10076"/>
+          <w:tab w:val="left" w:pos="10992"/>
+          <w:tab w:val="left" w:pos="11908"/>
+          <w:tab w:val="left" w:pos="12824"/>
+          <w:tab w:val="left" w:pos="13740"/>
+          <w:tab w:val="left" w:pos="14656"/>
+        </w:tabs>
+        <w:spacing w:after="0" w:line="240" w:lineRule="auto"/>
+        <w:rPr>
+          <w:rFonts w:ascii="Times New Roman" w:eastAsia="Times New Roman" w:hAnsi="Times New Roman" w:cs="Times New Roman"/>
+          <w:lang w:eastAsia="en-CA"/>
+        </w:rPr>
+      </w:pPr>
+      <w:r>
+        <w:rPr>
+          <w:rFonts w:ascii="Times New Roman" w:hAnsi="Times New Roman" w:cs="Times New Roman"/>
+        </w:rPr>
+        <w:t>This interface provides random read-write access to the result set returned by a database query. </w:t>
+      </w:r>
+    </w:p>
+    <w:p>
+      <w:pPr>
+        <w:tabs>
+          <w:tab w:val="left" w:pos="916"/>
+          <w:tab w:val="left" w:pos="1832"/>
+          <w:tab w:val="left" w:pos="2748"/>
+          <w:tab w:val="left" w:pos="3664"/>
+          <w:tab w:val="left" w:pos="4580"/>
+          <w:tab w:val="left" w:pos="5496"/>
+          <w:tab w:val="left" w:pos="6412"/>
+          <w:tab w:val="left" w:pos="7328"/>
+          <w:tab w:val="left" w:pos="8244"/>
+          <w:tab w:val="left" w:pos="9160"/>
+          <w:tab w:val="left" w:pos="10076"/>
+          <w:tab w:val="left" w:pos="10992"/>
+          <w:tab w:val="left" w:pos="11908"/>
+          <w:tab w:val="left" w:pos="12824"/>
+          <w:tab w:val="left" w:pos="13740"/>
+          <w:tab w:val="left" w:pos="14656"/>
+        </w:tabs>
+        <w:spacing w:after="0" w:line="240" w:lineRule="auto"/>
+        <w:ind w:left="2745"/>
+        <w:rPr>
+          <w:rFonts w:ascii="Times New Roman" w:eastAsia="Times New Roman" w:hAnsi="Times New Roman" w:cs="Times New Roman"/>
+          <w:lang w:eastAsia="en-CA"/>
+        </w:rPr>
+      </w:pPr>
+    </w:p>
+    <w:p>
+      <w:pPr>
+        <w:pStyle w:val="ListParagraph"/>
+        <w:numPr>
+          <w:ilvl w:val="0"/>
+          <w:numId w:val="7"/>
+        </w:numPr>
+        <w:tabs>
+          <w:tab w:val="left" w:pos="916"/>
+          <w:tab w:val="left" w:pos="1832"/>
+          <w:tab w:val="left" w:pos="2748"/>
+          <w:tab w:val="left" w:pos="3664"/>
+          <w:tab w:val="left" w:pos="4580"/>
+          <w:tab w:val="left" w:pos="5496"/>
+          <w:tab w:val="left" w:pos="6412"/>
+          <w:tab w:val="left" w:pos="7328"/>
+          <w:tab w:val="left" w:pos="8244"/>
+          <w:tab w:val="left" w:pos="9160"/>
+          <w:tab w:val="left" w:pos="10076"/>
+          <w:tab w:val="left" w:pos="10992"/>
+          <w:tab w:val="left" w:pos="11908"/>
+          <w:tab w:val="left" w:pos="12824"/>
+          <w:tab w:val="left" w:pos="13740"/>
+          <w:tab w:val="left" w:pos="14656"/>
+        </w:tabs>
+        <w:spacing w:after="0" w:line="240" w:lineRule="auto"/>
+        <w:rPr>
+          <w:rFonts w:ascii="Times New Roman" w:eastAsia="Times New Roman" w:hAnsi="Times New Roman" w:cs="Times New Roman"/>
+          <w:b/>
+          <w:lang w:eastAsia="en-CA"/>
+        </w:rPr>
+      </w:pPr>
+      <w:r>
+        <w:rPr>
+          <w:rFonts w:ascii="Times New Roman" w:eastAsia="Times New Roman" w:hAnsi="Times New Roman" w:cs="Times New Roman"/>
+          <w:b/>
+          <w:lang w:eastAsia="en-CA"/>
+        </w:rPr>
+        <w:t xml:space="preserve">import </w:t>
+      </w:r>
+      <w:proofErr w:type="spellStart"/>
+      <w:r>
+        <w:rPr>
+          <w:rFonts w:ascii="Times New Roman" w:eastAsia="Times New Roman" w:hAnsi="Times New Roman" w:cs="Times New Roman"/>
+          <w:b/>
+          <w:lang w:eastAsia="en-CA"/>
+        </w:rPr>
+        <w:t>android.database.SQLException</w:t>
+      </w:r>
+      <w:proofErr w:type="spellEnd"/>
+      <w:r>
+        <w:rPr>
+          <w:rFonts w:ascii="Times New Roman" w:eastAsia="Times New Roman" w:hAnsi="Times New Roman" w:cs="Times New Roman"/>
+          <w:b/>
+          <w:lang w:eastAsia="en-CA"/>
+        </w:rPr>
+        <w:t>;</w:t>
+      </w:r>
+    </w:p>
+    <w:p>
+      <w:pPr>
+        <w:tabs>
+          <w:tab w:val="left" w:pos="916"/>
+          <w:tab w:val="left" w:pos="1832"/>
+          <w:tab w:val="left" w:pos="2748"/>
+          <w:tab w:val="left" w:pos="3664"/>
+          <w:tab w:val="left" w:pos="4580"/>
+          <w:tab w:val="left" w:pos="5496"/>
+          <w:tab w:val="left" w:pos="6412"/>
+          <w:tab w:val="left" w:pos="7328"/>
+          <w:tab w:val="left" w:pos="8244"/>
+          <w:tab w:val="left" w:pos="9160"/>
+          <w:tab w:val="left" w:pos="10076"/>
+          <w:tab w:val="left" w:pos="10992"/>
+          <w:tab w:val="left" w:pos="11908"/>
+          <w:tab w:val="left" w:pos="12824"/>
+          <w:tab w:val="left" w:pos="13740"/>
+          <w:tab w:val="left" w:pos="14656"/>
+        </w:tabs>
+        <w:spacing w:after="0" w:line="240" w:lineRule="auto"/>
+        <w:rPr>
+          <w:rFonts w:ascii="Times New Roman" w:eastAsia="Times New Roman" w:hAnsi="Times New Roman" w:cs="Times New Roman"/>
+          <w:b/>
+          <w:lang w:eastAsia="en-CA"/>
+        </w:rPr>
+      </w:pPr>
+    </w:p>
+    <w:p>
+      <w:pPr>
+        <w:pStyle w:val="ListParagraph"/>
+        <w:numPr>
+          <w:ilvl w:val="0"/>
+          <w:numId w:val="9"/>
+        </w:numPr>
+        <w:tabs>
+          <w:tab w:val="left" w:pos="916"/>
+          <w:tab w:val="left" w:pos="1832"/>
+          <w:tab w:val="left" w:pos="2748"/>
+          <w:tab w:val="left" w:pos="3664"/>
+          <w:tab w:val="left" w:pos="4580"/>
+          <w:tab w:val="left" w:pos="5496"/>
+          <w:tab w:val="left" w:pos="6412"/>
+          <w:tab w:val="left" w:pos="7328"/>
+          <w:tab w:val="left" w:pos="8244"/>
+          <w:tab w:val="left" w:pos="9160"/>
+          <w:tab w:val="left" w:pos="10076"/>
+          <w:tab w:val="left" w:pos="10992"/>
+          <w:tab w:val="left" w:pos="11908"/>
+          <w:tab w:val="left" w:pos="12824"/>
+          <w:tab w:val="left" w:pos="13740"/>
+          <w:tab w:val="left" w:pos="14656"/>
+        </w:tabs>
+        <w:spacing w:after="0" w:line="240" w:lineRule="auto"/>
+        <w:rPr>
+          <w:rFonts w:ascii="Times New Roman" w:eastAsia="Times New Roman" w:hAnsi="Times New Roman" w:cs="Times New Roman"/>
+          <w:lang w:eastAsia="en-CA"/>
+        </w:rPr>
+      </w:pPr>
+      <w:r>
+        <w:rPr>
+          <w:rFonts w:ascii="Times New Roman" w:hAnsi="Times New Roman" w:cs="Times New Roman"/>
+        </w:rPr>
+        <w:t>An exception that indicates there was an error with SQL parsing or execution.</w:t>
+      </w:r>
+    </w:p>
+    <w:p>
+      <w:pPr>
+        <w:pStyle w:val="ListParagraph"/>
+        <w:tabs>
+          <w:tab w:val="left" w:pos="916"/>
+          <w:tab w:val="left" w:pos="1832"/>
+          <w:tab w:val="left" w:pos="2748"/>
+          <w:tab w:val="left" w:pos="3664"/>
+          <w:tab w:val="left" w:pos="4580"/>
+          <w:tab w:val="left" w:pos="5496"/>
+          <w:tab w:val="left" w:pos="6412"/>
+          <w:tab w:val="left" w:pos="7328"/>
+          <w:tab w:val="left" w:pos="8244"/>
+          <w:tab w:val="left" w:pos="9160"/>
+          <w:tab w:val="left" w:pos="10076"/>
+          <w:tab w:val="left" w:pos="10992"/>
+          <w:tab w:val="left" w:pos="11908"/>
+          <w:tab w:val="left" w:pos="12824"/>
+          <w:tab w:val="left" w:pos="13740"/>
+          <w:tab w:val="left" w:pos="14656"/>
+        </w:tabs>
+        <w:spacing w:after="0" w:line="240" w:lineRule="auto"/>
+        <w:ind w:left="2160"/>
+        <w:rPr>
+          <w:rFonts w:ascii="Times New Roman" w:eastAsia="Times New Roman" w:hAnsi="Times New Roman" w:cs="Times New Roman"/>
+          <w:b/>
+          <w:lang w:eastAsia="en-CA"/>
+        </w:rPr>
+      </w:pPr>
+      <w:r>
+        <w:rPr>
+          <w:rFonts w:ascii="Times New Roman" w:eastAsia="Times New Roman" w:hAnsi="Times New Roman" w:cs="Times New Roman"/>
+          <w:b/>
+          <w:lang w:eastAsia="en-CA"/>
+        </w:rPr>
+        <w:tab/>
+      </w:r>
+    </w:p>
+    <w:p>
+      <w:pPr>
+        <w:pStyle w:val="ListParagraph"/>
+        <w:numPr>
+          <w:ilvl w:val="0"/>
+          <w:numId w:val="7"/>
+        </w:numPr>
+        <w:tabs>
+          <w:tab w:val="left" w:pos="916"/>
+          <w:tab w:val="left" w:pos="1832"/>
+          <w:tab w:val="left" w:pos="2748"/>
+          <w:tab w:val="left" w:pos="3664"/>
+          <w:tab w:val="left" w:pos="4580"/>
+          <w:tab w:val="left" w:pos="5496"/>
+          <w:tab w:val="left" w:pos="6412"/>
+          <w:tab w:val="left" w:pos="7328"/>
+          <w:tab w:val="left" w:pos="8244"/>
+          <w:tab w:val="left" w:pos="9160"/>
+          <w:tab w:val="left" w:pos="10076"/>
+          <w:tab w:val="left" w:pos="10992"/>
+          <w:tab w:val="left" w:pos="11908"/>
+          <w:tab w:val="left" w:pos="12824"/>
+          <w:tab w:val="left" w:pos="13740"/>
+          <w:tab w:val="left" w:pos="14656"/>
+        </w:tabs>
+        <w:spacing w:after="0" w:line="240" w:lineRule="auto"/>
+        <w:rPr>
+          <w:rFonts w:ascii="Times New Roman" w:eastAsia="Times New Roman" w:hAnsi="Times New Roman" w:cs="Times New Roman"/>
+          <w:b/>
+          <w:lang w:eastAsia="en-CA"/>
+        </w:rPr>
+      </w:pPr>
+      <w:r>
+        <w:rPr>
+          <w:rFonts w:ascii="Times New Roman" w:eastAsia="Times New Roman" w:hAnsi="Times New Roman" w:cs="Times New Roman"/>
+          <w:b/>
+          <w:lang w:eastAsia="en-CA"/>
+        </w:rPr>
+        <w:t xml:space="preserve">import </w:t>
+      </w:r>
+      <w:proofErr w:type="spellStart"/>
+      <w:r>
+        <w:rPr>
+          <w:rFonts w:ascii="Times New Roman" w:eastAsia="Times New Roman" w:hAnsi="Times New Roman" w:cs="Times New Roman"/>
+          <w:b/>
+          <w:lang w:eastAsia="en-CA"/>
+        </w:rPr>
+        <w:t>android.database.sqlite.SQLiteDatabase</w:t>
+      </w:r>
+      <w:proofErr w:type="spellEnd"/>
+      <w:r>
+        <w:rPr>
+          <w:rFonts w:ascii="Times New Roman" w:eastAsia="Times New Roman" w:hAnsi="Times New Roman" w:cs="Times New Roman"/>
+          <w:b/>
+          <w:lang w:eastAsia="en-CA"/>
+        </w:rPr>
+        <w:t>;</w:t>
+      </w:r>
+    </w:p>
+    <w:p>
+      <w:pPr>
+        <w:tabs>
+          <w:tab w:val="left" w:pos="916"/>
+          <w:tab w:val="left" w:pos="1832"/>
+          <w:tab w:val="left" w:pos="2748"/>
+          <w:tab w:val="left" w:pos="3664"/>
+          <w:tab w:val="left" w:pos="4580"/>
+          <w:tab w:val="left" w:pos="5496"/>
+          <w:tab w:val="left" w:pos="6412"/>
+          <w:tab w:val="left" w:pos="7328"/>
+          <w:tab w:val="left" w:pos="8244"/>
+          <w:tab w:val="left" w:pos="9160"/>
+          <w:tab w:val="left" w:pos="10076"/>
+          <w:tab w:val="left" w:pos="10992"/>
+          <w:tab w:val="left" w:pos="11908"/>
+          <w:tab w:val="left" w:pos="12824"/>
+          <w:tab w:val="left" w:pos="13740"/>
+          <w:tab w:val="left" w:pos="14656"/>
+        </w:tabs>
+        <w:spacing w:after="0" w:line="240" w:lineRule="auto"/>
+        <w:rPr>
+          <w:rFonts w:ascii="Times New Roman" w:eastAsia="Times New Roman" w:hAnsi="Times New Roman" w:cs="Times New Roman"/>
+          <w:b/>
+          <w:lang w:eastAsia="en-CA"/>
+        </w:rPr>
+      </w:pPr>
+    </w:p>
+    <w:p>
+      <w:pPr>
+        <w:pStyle w:val="ListParagraph"/>
+        <w:numPr>
+          <w:ilvl w:val="0"/>
+          <w:numId w:val="9"/>
+        </w:numPr>
+        <w:tabs>
+          <w:tab w:val="left" w:pos="916"/>
+          <w:tab w:val="left" w:pos="1832"/>
+          <w:tab w:val="left" w:pos="2748"/>
+          <w:tab w:val="left" w:pos="3664"/>
+          <w:tab w:val="left" w:pos="4580"/>
+          <w:tab w:val="left" w:pos="5496"/>
+          <w:tab w:val="left" w:pos="6412"/>
+          <w:tab w:val="left" w:pos="7328"/>
+          <w:tab w:val="left" w:pos="8244"/>
+          <w:tab w:val="left" w:pos="9160"/>
+          <w:tab w:val="left" w:pos="10076"/>
+          <w:tab w:val="left" w:pos="10992"/>
+          <w:tab w:val="left" w:pos="11908"/>
+          <w:tab w:val="left" w:pos="12824"/>
+          <w:tab w:val="left" w:pos="13740"/>
+          <w:tab w:val="left" w:pos="14656"/>
+        </w:tabs>
+        <w:spacing w:after="0" w:line="240" w:lineRule="auto"/>
+        <w:rPr>
+          <w:rFonts w:ascii="Times New Roman" w:eastAsia="Times New Roman" w:hAnsi="Times New Roman" w:cs="Times New Roman"/>
+          <w:lang w:eastAsia="en-CA"/>
+        </w:rPr>
+      </w:pPr>
+      <w:r>
+        <w:rPr>
+          <w:rFonts w:ascii="Times New Roman" w:hAnsi="Times New Roman" w:cs="Times New Roman"/>
+        </w:rPr>
+        <w:t>Exposes methods to manage a SQLite database</w:t>
+      </w:r>
+    </w:p>
+    <w:p>
+      <w:pPr>
+        <w:tabs>
+          <w:tab w:val="left" w:pos="916"/>
+          <w:tab w:val="left" w:pos="1832"/>
+          <w:tab w:val="left" w:pos="2748"/>
+          <w:tab w:val="left" w:pos="3664"/>
+          <w:tab w:val="left" w:pos="4580"/>
+          <w:tab w:val="left" w:pos="5496"/>
+          <w:tab w:val="left" w:pos="6412"/>
+          <w:tab w:val="left" w:pos="7328"/>
+          <w:tab w:val="left" w:pos="8244"/>
+          <w:tab w:val="left" w:pos="9160"/>
+          <w:tab w:val="left" w:pos="10076"/>
+          <w:tab w:val="left" w:pos="10992"/>
+          <w:tab w:val="left" w:pos="11908"/>
+          <w:tab w:val="left" w:pos="12824"/>
+          <w:tab w:val="left" w:pos="13740"/>
+          <w:tab w:val="left" w:pos="14656"/>
+        </w:tabs>
+        <w:spacing w:after="0" w:line="240" w:lineRule="auto"/>
+        <w:rPr>
+          <w:rFonts w:ascii="Times New Roman" w:eastAsia="Times New Roman" w:hAnsi="Times New Roman" w:cs="Times New Roman"/>
+          <w:b/>
+          <w:lang w:eastAsia="en-CA"/>
+        </w:rPr>
+      </w:pPr>
+    </w:p>
+    <w:p>
+      <w:pPr>
+        <w:pStyle w:val="ListParagraph"/>
+        <w:numPr>
+          <w:ilvl w:val="0"/>
+          <w:numId w:val="7"/>
+        </w:numPr>
+        <w:tabs>
+          <w:tab w:val="left" w:pos="916"/>
+          <w:tab w:val="left" w:pos="1832"/>
+          <w:tab w:val="left" w:pos="2748"/>
+          <w:tab w:val="left" w:pos="3664"/>
+          <w:tab w:val="left" w:pos="4580"/>
+          <w:tab w:val="left" w:pos="5496"/>
+          <w:tab w:val="left" w:pos="6412"/>
+          <w:tab w:val="left" w:pos="7328"/>
+          <w:tab w:val="left" w:pos="8244"/>
+          <w:tab w:val="left" w:pos="9160"/>
+          <w:tab w:val="left" w:pos="10076"/>
+          <w:tab w:val="left" w:pos="10992"/>
+          <w:tab w:val="left" w:pos="11908"/>
+          <w:tab w:val="left" w:pos="12824"/>
+          <w:tab w:val="left" w:pos="13740"/>
+          <w:tab w:val="left" w:pos="14656"/>
+        </w:tabs>
+        <w:spacing w:after="0" w:line="240" w:lineRule="auto"/>
+        <w:rPr>
+          <w:rFonts w:ascii="Times New Roman" w:eastAsia="Times New Roman" w:hAnsi="Times New Roman" w:cs="Times New Roman"/>
+          <w:b/>
+          <w:lang w:eastAsia="en-CA"/>
+        </w:rPr>
+      </w:pPr>
+      <w:r>
+        <w:rPr>
+          <w:rFonts w:ascii="Times New Roman" w:eastAsia="Times New Roman" w:hAnsi="Times New Roman" w:cs="Times New Roman"/>
+          <w:b/>
+          <w:lang w:eastAsia="en-CA"/>
+        </w:rPr>
+        <w:t xml:space="preserve">import </w:t>
+      </w:r>
+      <w:proofErr w:type="spellStart"/>
+      <w:r>
+        <w:rPr>
+          <w:rFonts w:ascii="Times New Roman" w:eastAsia="Times New Roman" w:hAnsi="Times New Roman" w:cs="Times New Roman"/>
+          <w:b/>
+          <w:lang w:eastAsia="en-CA"/>
+        </w:rPr>
+        <w:t>android.database.sqlite.SQLiteOpenHelper</w:t>
+      </w:r>
+      <w:proofErr w:type="spellEnd"/>
+      <w:r>
+        <w:rPr>
+          <w:rFonts w:ascii="Times New Roman" w:eastAsia="Times New Roman" w:hAnsi="Times New Roman" w:cs="Times New Roman"/>
+          <w:b/>
+          <w:lang w:eastAsia="en-CA"/>
+        </w:rPr>
+        <w:t>;</w:t>
+      </w:r>
+      <w:r>
+        <w:rPr>
+          <w:rFonts w:ascii="Times New Roman" w:eastAsia="Times New Roman" w:hAnsi="Times New Roman" w:cs="Times New Roman"/>
+          <w:b/>
+          <w:lang w:eastAsia="en-CA"/>
+        </w:rPr>
+        <w:tab/>
+      </w:r>
+      <w:r>
+        <w:rPr>
+          <w:rFonts w:ascii="Times New Roman" w:eastAsia="Times New Roman" w:hAnsi="Times New Roman" w:cs="Times New Roman"/>
+          <w:b/>
+          <w:lang w:eastAsia="en-CA"/>
+        </w:rPr>
+        <w:tab/>
+      </w:r>
+      <w:r>
+        <w:rPr>
+          <w:rFonts w:ascii="Times New Roman" w:eastAsia="Times New Roman" w:hAnsi="Times New Roman" w:cs="Times New Roman"/>
+          <w:b/>
+          <w:lang w:eastAsia="en-CA"/>
+        </w:rPr>
+        <w:tab/>
+      </w:r>
+      <w:r>
+        <w:rPr>
+          <w:rFonts w:ascii="Times New Roman" w:eastAsia="Times New Roman" w:hAnsi="Times New Roman" w:cs="Times New Roman"/>
+          <w:b/>
+          <w:lang w:eastAsia="en-CA"/>
+        </w:rPr>
+        <w:tab/>
+      </w:r>
+      <w:r>
+        <w:rPr>
+          <w:rFonts w:ascii="Times New Roman" w:eastAsia="Times New Roman" w:hAnsi="Times New Roman" w:cs="Times New Roman"/>
+          <w:b/>
+          <w:lang w:eastAsia="en-CA"/>
+        </w:rPr>
+        <w:tab/>
+      </w:r>
+      <w:r>
+        <w:rPr>
+          <w:rFonts w:ascii="Times New Roman" w:eastAsia="Times New Roman" w:hAnsi="Times New Roman" w:cs="Times New Roman"/>
+          <w:b/>
+          <w:lang w:eastAsia="en-CA"/>
+        </w:rPr>
+        <w:tab/>
+      </w:r>
+      <w:r>
+        <w:rPr>
+          <w:rFonts w:ascii="Times New Roman" w:eastAsia="Times New Roman" w:hAnsi="Times New Roman" w:cs="Times New Roman"/>
+          <w:b/>
+          <w:lang w:eastAsia="en-CA"/>
+        </w:rPr>
+        <w:tab/>
+      </w:r>
+      <w:r>
+        <w:rPr>
+          <w:rFonts w:ascii="Times New Roman" w:eastAsia="Times New Roman" w:hAnsi="Times New Roman" w:cs="Times New Roman"/>
+          <w:b/>
+          <w:lang w:eastAsia="en-CA"/>
+        </w:rPr>
+        <w:tab/>
+      </w:r>
+    </w:p>
+    <w:p>
+      <w:pPr>
+        <w:pStyle w:val="ListParagraph"/>
+        <w:tabs>
+          <w:tab w:val="left" w:pos="916"/>
+          <w:tab w:val="left" w:pos="1832"/>
+          <w:tab w:val="left" w:pos="2748"/>
+          <w:tab w:val="left" w:pos="3664"/>
+          <w:tab w:val="left" w:pos="4580"/>
+          <w:tab w:val="left" w:pos="5496"/>
+          <w:tab w:val="left" w:pos="6412"/>
+          <w:tab w:val="left" w:pos="7328"/>
+          <w:tab w:val="left" w:pos="8244"/>
+          <w:tab w:val="left" w:pos="9160"/>
+          <w:tab w:val="left" w:pos="10076"/>
+          <w:tab w:val="left" w:pos="10992"/>
+          <w:tab w:val="left" w:pos="11908"/>
+          <w:tab w:val="left" w:pos="12824"/>
+          <w:tab w:val="left" w:pos="13740"/>
+          <w:tab w:val="left" w:pos="14656"/>
+        </w:tabs>
+        <w:spacing w:after="0" w:line="240" w:lineRule="auto"/>
+        <w:ind w:left="2160"/>
+        <w:rPr>
+          <w:rFonts w:ascii="Times New Roman" w:eastAsia="Times New Roman" w:hAnsi="Times New Roman" w:cs="Times New Roman"/>
+          <w:b/>
+          <w:lang w:eastAsia="en-CA"/>
+        </w:rPr>
+      </w:pPr>
+    </w:p>
+    <w:p>
+      <w:pPr>
+        <w:pStyle w:val="ListParagraph"/>
+        <w:numPr>
+          <w:ilvl w:val="0"/>
+          <w:numId w:val="9"/>
+        </w:numPr>
+        <w:tabs>
+          <w:tab w:val="left" w:pos="916"/>
+          <w:tab w:val="left" w:pos="1832"/>
+          <w:tab w:val="left" w:pos="2748"/>
+          <w:tab w:val="left" w:pos="3664"/>
+          <w:tab w:val="left" w:pos="4580"/>
+          <w:tab w:val="left" w:pos="5496"/>
+          <w:tab w:val="left" w:pos="6412"/>
+          <w:tab w:val="left" w:pos="7328"/>
+          <w:tab w:val="left" w:pos="8244"/>
+          <w:tab w:val="left" w:pos="9160"/>
+          <w:tab w:val="left" w:pos="10076"/>
+          <w:tab w:val="left" w:pos="10992"/>
+          <w:tab w:val="left" w:pos="11908"/>
+          <w:tab w:val="left" w:pos="12824"/>
+          <w:tab w:val="left" w:pos="13740"/>
+          <w:tab w:val="left" w:pos="14656"/>
+        </w:tabs>
+        <w:spacing w:after="0" w:line="240" w:lineRule="auto"/>
+        <w:rPr>
+          <w:rFonts w:ascii="Times New Roman" w:eastAsia="Times New Roman" w:hAnsi="Times New Roman" w:cs="Times New Roman"/>
+          <w:lang w:eastAsia="en-CA"/>
+        </w:rPr>
+      </w:pPr>
+      <w:r>
+        <w:rPr>
+          <w:rFonts w:ascii="Times New Roman" w:hAnsi="Times New Roman" w:cs="Times New Roman"/>
+        </w:rPr>
+        <w:t>A helper class to help manage database creation and version management</w:t>
+      </w:r>
+    </w:p>
+    <w:p>
+      <w:pPr>
+        <w:ind w:left="1800"/>
+        <w:rPr>
+          <w:rFonts w:ascii="Times New Roman" w:hAnsi="Times New Roman" w:cs="Times New Roman"/>
+        </w:rPr>
+      </w:pPr>
+    </w:p>
+    <w:p>
+      <w:pPr>
+        <w:ind w:left="720"/>
+        <w:rPr>
+          <w:rFonts w:ascii="Times New Roman" w:hAnsi="Times New Roman" w:cs="Times New Roman"/>
+        </w:rPr>
+      </w:pPr>
+      <w:r>
+        <w:rPr>
+          <w:rFonts w:ascii="Times New Roman" w:hAnsi="Times New Roman" w:cs="Times New Roman"/>
+        </w:rPr>
+        <w:t>Storage will not be heavy as each data row will consist of the</w:t>
+      </w:r>
+      <w:r>
+        <w:rPr>
+          <w:rFonts w:ascii="Times New Roman" w:hAnsi="Times New Roman" w:cs="Times New Roman"/>
+        </w:rPr>
+        <w:t>se settings for each</w:t>
+      </w:r>
+      <w:r>
+        <w:rPr>
+          <w:rFonts w:ascii="Times New Roman" w:hAnsi="Times New Roman" w:cs="Times New Roman"/>
+        </w:rPr>
+        <w:t xml:space="preserve"> alarm</w:t>
+      </w:r>
+      <w:r>
+        <w:rPr>
+          <w:rFonts w:ascii="Times New Roman" w:hAnsi="Times New Roman" w:cs="Times New Roman"/>
+        </w:rPr>
+        <w:t xml:space="preserve"> schedule</w:t>
+      </w:r>
+    </w:p>
+    <w:p>
+      <w:pPr>
+        <w:pStyle w:val="ListParagraph"/>
+        <w:numPr>
+          <w:ilvl w:val="0"/>
+          <w:numId w:val="8"/>
+        </w:numPr>
+        <w:rPr>
+          <w:rFonts w:ascii="Times New Roman" w:hAnsi="Times New Roman" w:cs="Times New Roman"/>
+        </w:rPr>
+      </w:pPr>
+      <w:r>
+        <w:rPr>
+          <w:rFonts w:ascii="Times New Roman" w:hAnsi="Times New Roman" w:cs="Times New Roman"/>
+        </w:rPr>
+        <w:t>name</w:t>
+      </w:r>
+    </w:p>
+    <w:p>
+      <w:pPr>
+        <w:pStyle w:val="ListParagraph"/>
+        <w:numPr>
+          <w:ilvl w:val="0"/>
+          <w:numId w:val="8"/>
+        </w:numPr>
+        <w:rPr>
+          <w:rFonts w:ascii="Times New Roman" w:hAnsi="Times New Roman" w:cs="Times New Roman"/>
+        </w:rPr>
+      </w:pPr>
+      <w:r>
+        <w:rPr>
+          <w:rFonts w:ascii="Times New Roman" w:hAnsi="Times New Roman" w:cs="Times New Roman"/>
+        </w:rPr>
+        <w:t>time</w:t>
+      </w:r>
+    </w:p>
+    <w:p>
+      <w:pPr>
+        <w:pStyle w:val="ListParagraph"/>
+        <w:numPr>
+          <w:ilvl w:val="0"/>
+          <w:numId w:val="8"/>
+        </w:numPr>
+        <w:rPr>
+          <w:rFonts w:ascii="Times New Roman" w:hAnsi="Times New Roman" w:cs="Times New Roman"/>
+        </w:rPr>
+      </w:pPr>
+      <w:r>
+        <w:rPr>
+          <w:rFonts w:ascii="Times New Roman" w:hAnsi="Times New Roman" w:cs="Times New Roman"/>
+        </w:rPr>
+        <w:t>da</w:t>
+      </w:r>
+      <w:r>
+        <w:rPr>
+          <w:rFonts w:ascii="Times New Roman" w:hAnsi="Times New Roman" w:cs="Times New Roman"/>
+        </w:rPr>
+        <w:t>te</w:t>
+      </w:r>
+    </w:p>
+    <w:p>
+      <w:pPr>
+        <w:pStyle w:val="ListParagraph"/>
+        <w:numPr>
+          <w:ilvl w:val="0"/>
+          <w:numId w:val="8"/>
+        </w:numPr>
+        <w:rPr>
+          <w:rFonts w:ascii="Times New Roman" w:hAnsi="Times New Roman" w:cs="Times New Roman"/>
+        </w:rPr>
+      </w:pPr>
+      <w:r>
+        <w:rPr>
+          <w:rFonts w:ascii="Times New Roman" w:hAnsi="Times New Roman" w:cs="Times New Roman"/>
+        </w:rPr>
+        <w:t>repeat day</w:t>
+      </w:r>
+    </w:p>
+    <w:p>
+      <w:pPr>
+        <w:pStyle w:val="ListParagraph"/>
+        <w:numPr>
+          <w:ilvl w:val="0"/>
+          <w:numId w:val="8"/>
+        </w:numPr>
+        <w:rPr>
+          <w:rFonts w:ascii="Times New Roman" w:hAnsi="Times New Roman" w:cs="Times New Roman"/>
+        </w:rPr>
+      </w:pPr>
+      <w:r>
+        <w:rPr>
+          <w:rFonts w:ascii="Times New Roman" w:hAnsi="Times New Roman" w:cs="Times New Roman"/>
+        </w:rPr>
+        <w:t>snooze limit</w:t>
+      </w:r>
+    </w:p>
+    <w:p>
+      <w:pPr>
+        <w:pStyle w:val="ListParagraph"/>
+        <w:numPr>
+          <w:ilvl w:val="0"/>
+          <w:numId w:val="8"/>
+        </w:numPr>
+        <w:rPr>
+          <w:rFonts w:ascii="Times New Roman" w:hAnsi="Times New Roman" w:cs="Times New Roman"/>
+        </w:rPr>
+      </w:pPr>
+      <w:r>
+        <w:rPr>
+          <w:rFonts w:ascii="Times New Roman" w:hAnsi="Times New Roman" w:cs="Times New Roman"/>
+        </w:rPr>
+        <w:t>challenge difficulty level</w:t>
+      </w:r>
+    </w:p>
+    <w:p>
+      <w:pPr>
+        <w:pStyle w:val="ListParagraph"/>
+        <w:numPr>
+          <w:ilvl w:val="0"/>
+          <w:numId w:val="8"/>
+        </w:numPr>
+        <w:rPr>
+          <w:rFonts w:ascii="Times New Roman" w:hAnsi="Times New Roman" w:cs="Times New Roman"/>
+        </w:rPr>
+      </w:pPr>
+      <w:r>
+        <w:rPr>
+          <w:rFonts w:ascii="Times New Roman" w:hAnsi="Times New Roman" w:cs="Times New Roman"/>
+        </w:rPr>
+        <w:t>alarm duration</w:t>
+      </w:r>
+    </w:p>
+    <w:p>
+      <w:pPr>
+        <w:pStyle w:val="ListParagraph"/>
+        <w:numPr>
+          <w:ilvl w:val="0"/>
+          <w:numId w:val="8"/>
+        </w:numPr>
+        <w:rPr>
+          <w:rFonts w:ascii="Times New Roman" w:hAnsi="Times New Roman" w:cs="Times New Roman"/>
+        </w:rPr>
+      </w:pPr>
+      <w:r>
+        <w:rPr>
+          <w:rFonts w:ascii="Times New Roman" w:hAnsi="Times New Roman" w:cs="Times New Roman"/>
+        </w:rPr>
+        <w:t>vibrate?</w:t>
+      </w:r>
+    </w:p>
+    <w:p>
+      <w:pPr>
+        <w:pStyle w:val="ListParagraph"/>
+        <w:numPr>
+          <w:ilvl w:val="0"/>
+          <w:numId w:val="8"/>
+        </w:numPr>
+        <w:rPr>
+          <w:rFonts w:ascii="Times New Roman" w:hAnsi="Times New Roman" w:cs="Times New Roman"/>
+        </w:rPr>
+      </w:pPr>
+      <w:r>
+        <w:rPr>
+          <w:rFonts w:ascii="Times New Roman" w:hAnsi="Times New Roman" w:cs="Times New Roman"/>
+        </w:rPr>
+        <w:t>wake-up challenge on?</w:t>
+      </w:r>
+    </w:p>
+    <w:p>
+      <w:pPr>
+        <w:pStyle w:val="ListParagraph"/>
+        <w:numPr>
+          <w:ilvl w:val="0"/>
+          <w:numId w:val="8"/>
+        </w:numPr>
+        <w:rPr>
+          <w:rFonts w:ascii="Times New Roman" w:hAnsi="Times New Roman" w:cs="Times New Roman"/>
+        </w:rPr>
+      </w:pPr>
+      <w:r>
+        <w:rPr>
+          <w:rFonts w:ascii="Times New Roman" w:hAnsi="Times New Roman" w:cs="Times New Roman"/>
+        </w:rPr>
+        <w:t>Failsafe on?</w:t>
+      </w:r>
+    </w:p>
+    <w:p>
+      <w:pPr>
+        <w:pStyle w:val="ListParagraph"/>
+        <w:numPr>
+          <w:ilvl w:val="0"/>
+          <w:numId w:val="8"/>
+        </w:numPr>
+        <w:rPr>
+          <w:rFonts w:ascii="Times New Roman" w:hAnsi="Times New Roman" w:cs="Times New Roman"/>
+        </w:rPr>
+      </w:pPr>
+      <w:r>
+        <w:rPr>
+          <w:rFonts w:ascii="Times New Roman" w:hAnsi="Times New Roman" w:cs="Times New Roman"/>
+        </w:rPr>
+        <w:t>Alarm on?</w:t>
+      </w:r>
+    </w:p>
+    <w:p>
+      <w:pPr>
+        <w:rPr>
+          <w:rFonts w:ascii="Times New Roman" w:hAnsi="Times New Roman" w:cs="Times New Roman"/>
+        </w:rPr>
+      </w:pPr>
+    </w:p>
+    <w:p>
+      <w:pPr>
+        <w:ind w:left="720"/>
+        <w:rPr>
+          <w:rFonts w:ascii="Times New Roman" w:hAnsi="Times New Roman" w:cs="Times New Roman"/>
+        </w:rPr>
+      </w:pPr>
     </w:p>
     <w:p>
       <w:pPr>
@@ -1237,7 +2283,7 @@
                     </pic:cNvPicPr>
                   </pic:nvPicPr>
                   <pic:blipFill>
-                    <a:blip r:embed="rId7">
+                    <a:blip r:embed="rId8">
                       <a:extLst>
                         <a:ext uri="{28A0092B-C50C-407E-A947-70E740481C1C}">
                           <a14:useLocalDpi xmlns:a14="http://schemas.microsoft.com/office/drawing/2010/main" val="0"/>
@@ -1364,7 +2410,7 @@
                     </pic:cNvPicPr>
                   </pic:nvPicPr>
                   <pic:blipFill>
-                    <a:blip r:embed="rId8">
+                    <a:blip r:embed="rId9">
                       <a:extLst>
                         <a:ext uri="{28A0092B-C50C-407E-A947-70E740481C1C}">
                           <a14:useLocalDpi xmlns:a14="http://schemas.microsoft.com/office/drawing/2010/main" val="0"/>
@@ -1474,21 +2520,12 @@
         </w:rPr>
         <w:t xml:space="preserve">  </w:t>
       </w:r>
-      <w:proofErr w:type="gramStart"/>
-      <w:r>
-        <w:rPr>
-          <w:sz w:val="22"/>
-          <w:szCs w:val="22"/>
-        </w:rPr>
-        <w:t>or</w:t>
-      </w:r>
-      <w:proofErr w:type="gramEnd"/>
-      <w:r>
-        <w:rPr>
-          <w:sz w:val="22"/>
-          <w:szCs w:val="22"/>
-        </w:rPr>
-        <w:t xml:space="preserve"> modifying an existing alarm.</w:t>
+      <w:r>
+        <w:rPr>
+          <w:sz w:val="22"/>
+          <w:szCs w:val="22"/>
+        </w:rPr>
+        <w:t>or modifying an existing alarm.</w:t>
       </w:r>
     </w:p>
     <w:p/>
@@ -1519,7 +2556,7 @@
                     </pic:cNvPicPr>
                   </pic:nvPicPr>
                   <pic:blipFill>
-                    <a:blip r:embed="rId9">
+                    <a:blip r:embed="rId10">
                       <a:extLst>
                         <a:ext uri="{28A0092B-C50C-407E-A947-70E740481C1C}">
                           <a14:useLocalDpi xmlns:a14="http://schemas.microsoft.com/office/drawing/2010/main" val="0"/>
@@ -1608,23 +2645,7 @@
           <w:sz w:val="22"/>
           <w:szCs w:val="22"/>
         </w:rPr>
-        <w:t xml:space="preserve">: </w:t>
-      </w:r>
-      <w:proofErr w:type="spellStart"/>
-      <w:r>
-        <w:rPr>
-          <w:sz w:val="22"/>
-          <w:szCs w:val="22"/>
-        </w:rPr>
-        <w:t>FailSafe</w:t>
-      </w:r>
-      <w:proofErr w:type="spellEnd"/>
-      <w:r>
-        <w:rPr>
-          <w:sz w:val="22"/>
-          <w:szCs w:val="22"/>
-        </w:rPr>
-        <w:t xml:space="preserve"> mode settings.</w:t>
+        <w:t>: FailSafe mode settings.</w:t>
       </w:r>
     </w:p>
     <w:p>
@@ -1654,7 +2675,7 @@
                     </pic:cNvPicPr>
                   </pic:nvPicPr>
                   <pic:blipFill>
-                    <a:blip r:embed="rId10">
+                    <a:blip r:embed="rId11">
                       <a:extLst>
                         <a:ext uri="{28A0092B-C50C-407E-A947-70E740481C1C}">
                           <a14:useLocalDpi xmlns:a14="http://schemas.microsoft.com/office/drawing/2010/main" val="0"/>
@@ -1774,7 +2795,7 @@
                     </pic:cNvPicPr>
                   </pic:nvPicPr>
                   <pic:blipFill>
-                    <a:blip r:embed="rId11">
+                    <a:blip r:embed="rId12">
                       <a:extLst>
                         <a:ext uri="{28A0092B-C50C-407E-A947-70E740481C1C}">
                           <a14:useLocalDpi xmlns:a14="http://schemas.microsoft.com/office/drawing/2010/main" val="0"/>
@@ -1907,7 +2928,7 @@
                     </pic:cNvPicPr>
                   </pic:nvPicPr>
                   <pic:blipFill>
-                    <a:blip r:embed="rId12">
+                    <a:blip r:embed="rId13">
                       <a:extLst>
                         <a:ext uri="{28A0092B-C50C-407E-A947-70E740481C1C}">
                           <a14:useLocalDpi xmlns:a14="http://schemas.microsoft.com/office/drawing/2010/main" val="0"/>
@@ -2027,7 +3048,7 @@
                     </pic:cNvPicPr>
                   </pic:nvPicPr>
                   <pic:blipFill>
-                    <a:blip r:embed="rId13">
+                    <a:blip r:embed="rId14">
                       <a:extLst>
                         <a:ext uri="{28A0092B-C50C-407E-A947-70E740481C1C}">
                           <a14:useLocalDpi xmlns:a14="http://schemas.microsoft.com/office/drawing/2010/main" val="0"/>
@@ -2146,7 +3167,7 @@
                     </pic:cNvPicPr>
                   </pic:nvPicPr>
                   <pic:blipFill>
-                    <a:blip r:embed="rId14">
+                    <a:blip r:embed="rId15">
                       <a:extLst>
                         <a:ext uri="{28A0092B-C50C-407E-A947-70E740481C1C}">
                           <a14:useLocalDpi xmlns:a14="http://schemas.microsoft.com/office/drawing/2010/main" val="0"/>
@@ -2364,6 +3385,231 @@
     </w:lvl>
   </w:abstractNum>
   <w:abstractNum w:abstractNumId="1">
+    <w:nsid w:val="16B95BD3"/>
+    <w:multiLevelType w:val="hybridMultilevel"/>
+    <w:tmpl w:val="A050A570"/>
+    <w:lvl w:ilvl="0" w:tplc="BB808EFA">
+      <w:numFmt w:val="bullet"/>
+      <w:lvlText w:val="-"/>
+      <w:lvlJc w:val="left"/>
+      <w:pPr>
+        <w:ind w:left="3105" w:hanging="360"/>
+      </w:pPr>
+      <w:rPr>
+        <w:rFonts w:ascii="Courier New" w:eastAsia="Times New Roman" w:hAnsi="Courier New" w:cs="Courier New" w:hint="default"/>
+      </w:rPr>
+    </w:lvl>
+    <w:lvl w:ilvl="1" w:tplc="10090003" w:tentative="1">
+      <w:start w:val="1"/>
+      <w:numFmt w:val="bullet"/>
+      <w:lvlText w:val="o"/>
+      <w:lvlJc w:val="left"/>
+      <w:pPr>
+        <w:ind w:left="3825" w:hanging="360"/>
+      </w:pPr>
+      <w:rPr>
+        <w:rFonts w:ascii="Courier New" w:hAnsi="Courier New" w:cs="Courier New" w:hint="default"/>
+      </w:rPr>
+    </w:lvl>
+    <w:lvl w:ilvl="2" w:tplc="10090005" w:tentative="1">
+      <w:start w:val="1"/>
+      <w:numFmt w:val="bullet"/>
+      <w:lvlText w:val=""/>
+      <w:lvlJc w:val="left"/>
+      <w:pPr>
+        <w:ind w:left="4545" w:hanging="360"/>
+      </w:pPr>
+      <w:rPr>
+        <w:rFonts w:ascii="Wingdings" w:hAnsi="Wingdings" w:hint="default"/>
+      </w:rPr>
+    </w:lvl>
+    <w:lvl w:ilvl="3" w:tplc="10090001" w:tentative="1">
+      <w:start w:val="1"/>
+      <w:numFmt w:val="bullet"/>
+      <w:lvlText w:val=""/>
+      <w:lvlJc w:val="left"/>
+      <w:pPr>
+        <w:ind w:left="5265" w:hanging="360"/>
+      </w:pPr>
+      <w:rPr>
+        <w:rFonts w:ascii="Symbol" w:hAnsi="Symbol" w:hint="default"/>
+      </w:rPr>
+    </w:lvl>
+    <w:lvl w:ilvl="4" w:tplc="10090003" w:tentative="1">
+      <w:start w:val="1"/>
+      <w:numFmt w:val="bullet"/>
+      <w:lvlText w:val="o"/>
+      <w:lvlJc w:val="left"/>
+      <w:pPr>
+        <w:ind w:left="5985" w:hanging="360"/>
+      </w:pPr>
+      <w:rPr>
+        <w:rFonts w:ascii="Courier New" w:hAnsi="Courier New" w:cs="Courier New" w:hint="default"/>
+      </w:rPr>
+    </w:lvl>
+    <w:lvl w:ilvl="5" w:tplc="10090005" w:tentative="1">
+      <w:start w:val="1"/>
+      <w:numFmt w:val="bullet"/>
+      <w:lvlText w:val=""/>
+      <w:lvlJc w:val="left"/>
+      <w:pPr>
+        <w:ind w:left="6705" w:hanging="360"/>
+      </w:pPr>
+      <w:rPr>
+        <w:rFonts w:ascii="Wingdings" w:hAnsi="Wingdings" w:hint="default"/>
+      </w:rPr>
+    </w:lvl>
+    <w:lvl w:ilvl="6" w:tplc="10090001" w:tentative="1">
+      <w:start w:val="1"/>
+      <w:numFmt w:val="bullet"/>
+      <w:lvlText w:val=""/>
+      <w:lvlJc w:val="left"/>
+      <w:pPr>
+        <w:ind w:left="7425" w:hanging="360"/>
+      </w:pPr>
+      <w:rPr>
+        <w:rFonts w:ascii="Symbol" w:hAnsi="Symbol" w:hint="default"/>
+      </w:rPr>
+    </w:lvl>
+    <w:lvl w:ilvl="7" w:tplc="10090003" w:tentative="1">
+      <w:start w:val="1"/>
+      <w:numFmt w:val="bullet"/>
+      <w:lvlText w:val="o"/>
+      <w:lvlJc w:val="left"/>
+      <w:pPr>
+        <w:ind w:left="8145" w:hanging="360"/>
+      </w:pPr>
+      <w:rPr>
+        <w:rFonts w:ascii="Courier New" w:hAnsi="Courier New" w:cs="Courier New" w:hint="default"/>
+      </w:rPr>
+    </w:lvl>
+    <w:lvl w:ilvl="8" w:tplc="10090005" w:tentative="1">
+      <w:start w:val="1"/>
+      <w:numFmt w:val="bullet"/>
+      <w:lvlText w:val=""/>
+      <w:lvlJc w:val="left"/>
+      <w:pPr>
+        <w:ind w:left="8865" w:hanging="360"/>
+      </w:pPr>
+      <w:rPr>
+        <w:rFonts w:ascii="Wingdings" w:hAnsi="Wingdings" w:hint="default"/>
+      </w:rPr>
+    </w:lvl>
+  </w:abstractNum>
+  <w:abstractNum w:abstractNumId="2">
+    <w:nsid w:val="29B963B1"/>
+    <w:multiLevelType w:val="hybridMultilevel"/>
+    <w:tmpl w:val="745C7832"/>
+    <w:lvl w:ilvl="0" w:tplc="10090001">
+      <w:start w:val="1"/>
+      <w:numFmt w:val="bullet"/>
+      <w:lvlText w:val=""/>
+      <w:lvlJc w:val="left"/>
+      <w:pPr>
+        <w:ind w:left="720" w:hanging="360"/>
+      </w:pPr>
+      <w:rPr>
+        <w:rFonts w:ascii="Symbol" w:hAnsi="Symbol" w:hint="default"/>
+      </w:rPr>
+    </w:lvl>
+    <w:lvl w:ilvl="1" w:tplc="10090003" w:tentative="1">
+      <w:start w:val="1"/>
+      <w:numFmt w:val="bullet"/>
+      <w:lvlText w:val="o"/>
+      <w:lvlJc w:val="left"/>
+      <w:pPr>
+        <w:ind w:left="1440" w:hanging="360"/>
+      </w:pPr>
+      <w:rPr>
+        <w:rFonts w:ascii="Courier New" w:hAnsi="Courier New" w:cs="Courier New" w:hint="default"/>
+      </w:rPr>
+    </w:lvl>
+    <w:lvl w:ilvl="2" w:tplc="10090005" w:tentative="1">
+      <w:start w:val="1"/>
+      <w:numFmt w:val="bullet"/>
+      <w:lvlText w:val=""/>
+      <w:lvlJc w:val="left"/>
+      <w:pPr>
+        <w:ind w:left="2160" w:hanging="360"/>
+      </w:pPr>
+      <w:rPr>
+        <w:rFonts w:ascii="Wingdings" w:hAnsi="Wingdings" w:hint="default"/>
+      </w:rPr>
+    </w:lvl>
+    <w:lvl w:ilvl="3" w:tplc="10090001" w:tentative="1">
+      <w:start w:val="1"/>
+      <w:numFmt w:val="bullet"/>
+      <w:lvlText w:val=""/>
+      <w:lvlJc w:val="left"/>
+      <w:pPr>
+        <w:ind w:left="2880" w:hanging="360"/>
+      </w:pPr>
+      <w:rPr>
+        <w:rFonts w:ascii="Symbol" w:hAnsi="Symbol" w:hint="default"/>
+      </w:rPr>
+    </w:lvl>
+    <w:lvl w:ilvl="4" w:tplc="10090003" w:tentative="1">
+      <w:start w:val="1"/>
+      <w:numFmt w:val="bullet"/>
+      <w:lvlText w:val="o"/>
+      <w:lvlJc w:val="left"/>
+      <w:pPr>
+        <w:ind w:left="3600" w:hanging="360"/>
+      </w:pPr>
+      <w:rPr>
+        <w:rFonts w:ascii="Courier New" w:hAnsi="Courier New" w:cs="Courier New" w:hint="default"/>
+      </w:rPr>
+    </w:lvl>
+    <w:lvl w:ilvl="5" w:tplc="10090005" w:tentative="1">
+      <w:start w:val="1"/>
+      <w:numFmt w:val="bullet"/>
+      <w:lvlText w:val=""/>
+      <w:lvlJc w:val="left"/>
+      <w:pPr>
+        <w:ind w:left="4320" w:hanging="360"/>
+      </w:pPr>
+      <w:rPr>
+        <w:rFonts w:ascii="Wingdings" w:hAnsi="Wingdings" w:hint="default"/>
+      </w:rPr>
+    </w:lvl>
+    <w:lvl w:ilvl="6" w:tplc="10090001" w:tentative="1">
+      <w:start w:val="1"/>
+      <w:numFmt w:val="bullet"/>
+      <w:lvlText w:val=""/>
+      <w:lvlJc w:val="left"/>
+      <w:pPr>
+        <w:ind w:left="5040" w:hanging="360"/>
+      </w:pPr>
+      <w:rPr>
+        <w:rFonts w:ascii="Symbol" w:hAnsi="Symbol" w:hint="default"/>
+      </w:rPr>
+    </w:lvl>
+    <w:lvl w:ilvl="7" w:tplc="10090003" w:tentative="1">
+      <w:start w:val="1"/>
+      <w:numFmt w:val="bullet"/>
+      <w:lvlText w:val="o"/>
+      <w:lvlJc w:val="left"/>
+      <w:pPr>
+        <w:ind w:left="5760" w:hanging="360"/>
+      </w:pPr>
+      <w:rPr>
+        <w:rFonts w:ascii="Courier New" w:hAnsi="Courier New" w:cs="Courier New" w:hint="default"/>
+      </w:rPr>
+    </w:lvl>
+    <w:lvl w:ilvl="8" w:tplc="10090005" w:tentative="1">
+      <w:start w:val="1"/>
+      <w:numFmt w:val="bullet"/>
+      <w:lvlText w:val=""/>
+      <w:lvlJc w:val="left"/>
+      <w:pPr>
+        <w:ind w:left="6480" w:hanging="360"/>
+      </w:pPr>
+      <w:rPr>
+        <w:rFonts w:ascii="Wingdings" w:hAnsi="Wingdings" w:hint="default"/>
+      </w:rPr>
+    </w:lvl>
+  </w:abstractNum>
+  <w:abstractNum w:abstractNumId="3">
     <w:nsid w:val="2E02486A"/>
     <w:multiLevelType w:val="hybridMultilevel"/>
     <w:tmpl w:val="AFA6E1FA"/>
@@ -2476,7 +3722,120 @@
       </w:rPr>
     </w:lvl>
   </w:abstractNum>
-  <w:abstractNum w:abstractNumId="2">
+  <w:abstractNum w:abstractNumId="4">
+    <w:nsid w:val="3595564A"/>
+    <w:multiLevelType w:val="hybridMultilevel"/>
+    <w:tmpl w:val="2EB4047E"/>
+    <w:lvl w:ilvl="0" w:tplc="10090001">
+      <w:start w:val="1"/>
+      <w:numFmt w:val="bullet"/>
+      <w:lvlText w:val=""/>
+      <w:lvlJc w:val="left"/>
+      <w:pPr>
+        <w:ind w:left="720" w:hanging="360"/>
+      </w:pPr>
+      <w:rPr>
+        <w:rFonts w:ascii="Symbol" w:hAnsi="Symbol" w:hint="default"/>
+      </w:rPr>
+    </w:lvl>
+    <w:lvl w:ilvl="1" w:tplc="10090003" w:tentative="1">
+      <w:start w:val="1"/>
+      <w:numFmt w:val="bullet"/>
+      <w:lvlText w:val="o"/>
+      <w:lvlJc w:val="left"/>
+      <w:pPr>
+        <w:ind w:left="1440" w:hanging="360"/>
+      </w:pPr>
+      <w:rPr>
+        <w:rFonts w:ascii="Courier New" w:hAnsi="Courier New" w:cs="Courier New" w:hint="default"/>
+      </w:rPr>
+    </w:lvl>
+    <w:lvl w:ilvl="2" w:tplc="10090005" w:tentative="1">
+      <w:start w:val="1"/>
+      <w:numFmt w:val="bullet"/>
+      <w:lvlText w:val=""/>
+      <w:lvlJc w:val="left"/>
+      <w:pPr>
+        <w:ind w:left="2160" w:hanging="360"/>
+      </w:pPr>
+      <w:rPr>
+        <w:rFonts w:ascii="Wingdings" w:hAnsi="Wingdings" w:hint="default"/>
+      </w:rPr>
+    </w:lvl>
+    <w:lvl w:ilvl="3" w:tplc="10090001" w:tentative="1">
+      <w:start w:val="1"/>
+      <w:numFmt w:val="bullet"/>
+      <w:lvlText w:val=""/>
+      <w:lvlJc w:val="left"/>
+      <w:pPr>
+        <w:ind w:left="2880" w:hanging="360"/>
+      </w:pPr>
+      <w:rPr>
+        <w:rFonts w:ascii="Symbol" w:hAnsi="Symbol" w:hint="default"/>
+      </w:rPr>
+    </w:lvl>
+    <w:lvl w:ilvl="4" w:tplc="10090003" w:tentative="1">
+      <w:start w:val="1"/>
+      <w:numFmt w:val="bullet"/>
+      <w:lvlText w:val="o"/>
+      <w:lvlJc w:val="left"/>
+      <w:pPr>
+        <w:ind w:left="3600" w:hanging="360"/>
+      </w:pPr>
+      <w:rPr>
+        <w:rFonts w:ascii="Courier New" w:hAnsi="Courier New" w:cs="Courier New" w:hint="default"/>
+      </w:rPr>
+    </w:lvl>
+    <w:lvl w:ilvl="5" w:tplc="10090005" w:tentative="1">
+      <w:start w:val="1"/>
+      <w:numFmt w:val="bullet"/>
+      <w:lvlText w:val=""/>
+      <w:lvlJc w:val="left"/>
+      <w:pPr>
+        <w:ind w:left="4320" w:hanging="360"/>
+      </w:pPr>
+      <w:rPr>
+        <w:rFonts w:ascii="Wingdings" w:hAnsi="Wingdings" w:hint="default"/>
+      </w:rPr>
+    </w:lvl>
+    <w:lvl w:ilvl="6" w:tplc="10090001" w:tentative="1">
+      <w:start w:val="1"/>
+      <w:numFmt w:val="bullet"/>
+      <w:lvlText w:val=""/>
+      <w:lvlJc w:val="left"/>
+      <w:pPr>
+        <w:ind w:left="5040" w:hanging="360"/>
+      </w:pPr>
+      <w:rPr>
+        <w:rFonts w:ascii="Symbol" w:hAnsi="Symbol" w:hint="default"/>
+      </w:rPr>
+    </w:lvl>
+    <w:lvl w:ilvl="7" w:tplc="10090003" w:tentative="1">
+      <w:start w:val="1"/>
+      <w:numFmt w:val="bullet"/>
+      <w:lvlText w:val="o"/>
+      <w:lvlJc w:val="left"/>
+      <w:pPr>
+        <w:ind w:left="5760" w:hanging="360"/>
+      </w:pPr>
+      <w:rPr>
+        <w:rFonts w:ascii="Courier New" w:hAnsi="Courier New" w:cs="Courier New" w:hint="default"/>
+      </w:rPr>
+    </w:lvl>
+    <w:lvl w:ilvl="8" w:tplc="10090005" w:tentative="1">
+      <w:start w:val="1"/>
+      <w:numFmt w:val="bullet"/>
+      <w:lvlText w:val=""/>
+      <w:lvlJc w:val="left"/>
+      <w:pPr>
+        <w:ind w:left="6480" w:hanging="360"/>
+      </w:pPr>
+      <w:rPr>
+        <w:rFonts w:ascii="Wingdings" w:hAnsi="Wingdings" w:hint="default"/>
+      </w:rPr>
+    </w:lvl>
+  </w:abstractNum>
+  <w:abstractNum w:abstractNumId="5">
     <w:nsid w:val="48692F88"/>
     <w:multiLevelType w:val="hybridMultilevel"/>
     <w:tmpl w:val="717AF7EE"/>
@@ -2562,7 +3921,120 @@
       </w:pPr>
     </w:lvl>
   </w:abstractNum>
-  <w:abstractNum w:abstractNumId="3">
+  <w:abstractNum w:abstractNumId="6">
+    <w:nsid w:val="58B27D54"/>
+    <w:multiLevelType w:val="hybridMultilevel"/>
+    <w:tmpl w:val="9F540A58"/>
+    <w:lvl w:ilvl="0" w:tplc="10090001">
+      <w:start w:val="1"/>
+      <w:numFmt w:val="bullet"/>
+      <w:lvlText w:val=""/>
+      <w:lvlJc w:val="left"/>
+      <w:pPr>
+        <w:ind w:left="2220" w:hanging="360"/>
+      </w:pPr>
+      <w:rPr>
+        <w:rFonts w:ascii="Symbol" w:hAnsi="Symbol" w:hint="default"/>
+      </w:rPr>
+    </w:lvl>
+    <w:lvl w:ilvl="1" w:tplc="10090003" w:tentative="1">
+      <w:start w:val="1"/>
+      <w:numFmt w:val="bullet"/>
+      <w:lvlText w:val="o"/>
+      <w:lvlJc w:val="left"/>
+      <w:pPr>
+        <w:ind w:left="2940" w:hanging="360"/>
+      </w:pPr>
+      <w:rPr>
+        <w:rFonts w:ascii="Courier New" w:hAnsi="Courier New" w:cs="Courier New" w:hint="default"/>
+      </w:rPr>
+    </w:lvl>
+    <w:lvl w:ilvl="2" w:tplc="10090005" w:tentative="1">
+      <w:start w:val="1"/>
+      <w:numFmt w:val="bullet"/>
+      <w:lvlText w:val=""/>
+      <w:lvlJc w:val="left"/>
+      <w:pPr>
+        <w:ind w:left="3660" w:hanging="360"/>
+      </w:pPr>
+      <w:rPr>
+        <w:rFonts w:ascii="Wingdings" w:hAnsi="Wingdings" w:hint="default"/>
+      </w:rPr>
+    </w:lvl>
+    <w:lvl w:ilvl="3" w:tplc="10090001" w:tentative="1">
+      <w:start w:val="1"/>
+      <w:numFmt w:val="bullet"/>
+      <w:lvlText w:val=""/>
+      <w:lvlJc w:val="left"/>
+      <w:pPr>
+        <w:ind w:left="4380" w:hanging="360"/>
+      </w:pPr>
+      <w:rPr>
+        <w:rFonts w:ascii="Symbol" w:hAnsi="Symbol" w:hint="default"/>
+      </w:rPr>
+    </w:lvl>
+    <w:lvl w:ilvl="4" w:tplc="10090003" w:tentative="1">
+      <w:start w:val="1"/>
+      <w:numFmt w:val="bullet"/>
+      <w:lvlText w:val="o"/>
+      <w:lvlJc w:val="left"/>
+      <w:pPr>
+        <w:ind w:left="5100" w:hanging="360"/>
+      </w:pPr>
+      <w:rPr>
+        <w:rFonts w:ascii="Courier New" w:hAnsi="Courier New" w:cs="Courier New" w:hint="default"/>
+      </w:rPr>
+    </w:lvl>
+    <w:lvl w:ilvl="5" w:tplc="10090005" w:tentative="1">
+      <w:start w:val="1"/>
+      <w:numFmt w:val="bullet"/>
+      <w:lvlText w:val=""/>
+      <w:lvlJc w:val="left"/>
+      <w:pPr>
+        <w:ind w:left="5820" w:hanging="360"/>
+      </w:pPr>
+      <w:rPr>
+        <w:rFonts w:ascii="Wingdings" w:hAnsi="Wingdings" w:hint="default"/>
+      </w:rPr>
+    </w:lvl>
+    <w:lvl w:ilvl="6" w:tplc="10090001" w:tentative="1">
+      <w:start w:val="1"/>
+      <w:numFmt w:val="bullet"/>
+      <w:lvlText w:val=""/>
+      <w:lvlJc w:val="left"/>
+      <w:pPr>
+        <w:ind w:left="6540" w:hanging="360"/>
+      </w:pPr>
+      <w:rPr>
+        <w:rFonts w:ascii="Symbol" w:hAnsi="Symbol" w:hint="default"/>
+      </w:rPr>
+    </w:lvl>
+    <w:lvl w:ilvl="7" w:tplc="10090003" w:tentative="1">
+      <w:start w:val="1"/>
+      <w:numFmt w:val="bullet"/>
+      <w:lvlText w:val="o"/>
+      <w:lvlJc w:val="left"/>
+      <w:pPr>
+        <w:ind w:left="7260" w:hanging="360"/>
+      </w:pPr>
+      <w:rPr>
+        <w:rFonts w:ascii="Courier New" w:hAnsi="Courier New" w:cs="Courier New" w:hint="default"/>
+      </w:rPr>
+    </w:lvl>
+    <w:lvl w:ilvl="8" w:tplc="10090005" w:tentative="1">
+      <w:start w:val="1"/>
+      <w:numFmt w:val="bullet"/>
+      <w:lvlText w:val=""/>
+      <w:lvlJc w:val="left"/>
+      <w:pPr>
+        <w:ind w:left="7980" w:hanging="360"/>
+      </w:pPr>
+      <w:rPr>
+        <w:rFonts w:ascii="Wingdings" w:hAnsi="Wingdings" w:hint="default"/>
+      </w:rPr>
+    </w:lvl>
+  </w:abstractNum>
+  <w:abstractNum w:abstractNumId="7">
     <w:nsid w:val="686527DC"/>
     <w:multiLevelType w:val="hybridMultilevel"/>
     <w:tmpl w:val="A87AC154"/>
@@ -2675,16 +4147,144 @@
       </w:rPr>
     </w:lvl>
   </w:abstractNum>
+  <w:abstractNum w:abstractNumId="8">
+    <w:nsid w:val="7DF9005B"/>
+    <w:multiLevelType w:val="hybridMultilevel"/>
+    <w:tmpl w:val="9264A174"/>
+    <w:lvl w:ilvl="0" w:tplc="10090001">
+      <w:start w:val="1"/>
+      <w:numFmt w:val="bullet"/>
+      <w:lvlText w:val=""/>
+      <w:lvlJc w:val="left"/>
+      <w:pPr>
+        <w:ind w:left="2160" w:hanging="360"/>
+      </w:pPr>
+      <w:rPr>
+        <w:rFonts w:ascii="Symbol" w:hAnsi="Symbol" w:hint="default"/>
+      </w:rPr>
+    </w:lvl>
+    <w:lvl w:ilvl="1" w:tplc="10090003" w:tentative="1">
+      <w:start w:val="1"/>
+      <w:numFmt w:val="bullet"/>
+      <w:lvlText w:val="o"/>
+      <w:lvlJc w:val="left"/>
+      <w:pPr>
+        <w:ind w:left="2880" w:hanging="360"/>
+      </w:pPr>
+      <w:rPr>
+        <w:rFonts w:ascii="Courier New" w:hAnsi="Courier New" w:cs="Courier New" w:hint="default"/>
+      </w:rPr>
+    </w:lvl>
+    <w:lvl w:ilvl="2" w:tplc="10090005" w:tentative="1">
+      <w:start w:val="1"/>
+      <w:numFmt w:val="bullet"/>
+      <w:lvlText w:val=""/>
+      <w:lvlJc w:val="left"/>
+      <w:pPr>
+        <w:ind w:left="3600" w:hanging="360"/>
+      </w:pPr>
+      <w:rPr>
+        <w:rFonts w:ascii="Wingdings" w:hAnsi="Wingdings" w:hint="default"/>
+      </w:rPr>
+    </w:lvl>
+    <w:lvl w:ilvl="3" w:tplc="10090001" w:tentative="1">
+      <w:start w:val="1"/>
+      <w:numFmt w:val="bullet"/>
+      <w:lvlText w:val=""/>
+      <w:lvlJc w:val="left"/>
+      <w:pPr>
+        <w:ind w:left="4320" w:hanging="360"/>
+      </w:pPr>
+      <w:rPr>
+        <w:rFonts w:ascii="Symbol" w:hAnsi="Symbol" w:hint="default"/>
+      </w:rPr>
+    </w:lvl>
+    <w:lvl w:ilvl="4" w:tplc="10090003" w:tentative="1">
+      <w:start w:val="1"/>
+      <w:numFmt w:val="bullet"/>
+      <w:lvlText w:val="o"/>
+      <w:lvlJc w:val="left"/>
+      <w:pPr>
+        <w:ind w:left="5040" w:hanging="360"/>
+      </w:pPr>
+      <w:rPr>
+        <w:rFonts w:ascii="Courier New" w:hAnsi="Courier New" w:cs="Courier New" w:hint="default"/>
+      </w:rPr>
+    </w:lvl>
+    <w:lvl w:ilvl="5" w:tplc="10090005" w:tentative="1">
+      <w:start w:val="1"/>
+      <w:numFmt w:val="bullet"/>
+      <w:lvlText w:val=""/>
+      <w:lvlJc w:val="left"/>
+      <w:pPr>
+        <w:ind w:left="5760" w:hanging="360"/>
+      </w:pPr>
+      <w:rPr>
+        <w:rFonts w:ascii="Wingdings" w:hAnsi="Wingdings" w:hint="default"/>
+      </w:rPr>
+    </w:lvl>
+    <w:lvl w:ilvl="6" w:tplc="10090001" w:tentative="1">
+      <w:start w:val="1"/>
+      <w:numFmt w:val="bullet"/>
+      <w:lvlText w:val=""/>
+      <w:lvlJc w:val="left"/>
+      <w:pPr>
+        <w:ind w:left="6480" w:hanging="360"/>
+      </w:pPr>
+      <w:rPr>
+        <w:rFonts w:ascii="Symbol" w:hAnsi="Symbol" w:hint="default"/>
+      </w:rPr>
+    </w:lvl>
+    <w:lvl w:ilvl="7" w:tplc="10090003" w:tentative="1">
+      <w:start w:val="1"/>
+      <w:numFmt w:val="bullet"/>
+      <w:lvlText w:val="o"/>
+      <w:lvlJc w:val="left"/>
+      <w:pPr>
+        <w:ind w:left="7200" w:hanging="360"/>
+      </w:pPr>
+      <w:rPr>
+        <w:rFonts w:ascii="Courier New" w:hAnsi="Courier New" w:cs="Courier New" w:hint="default"/>
+      </w:rPr>
+    </w:lvl>
+    <w:lvl w:ilvl="8" w:tplc="10090005" w:tentative="1">
+      <w:start w:val="1"/>
+      <w:numFmt w:val="bullet"/>
+      <w:lvlText w:val=""/>
+      <w:lvlJc w:val="left"/>
+      <w:pPr>
+        <w:ind w:left="7920" w:hanging="360"/>
+      </w:pPr>
+      <w:rPr>
+        <w:rFonts w:ascii="Wingdings" w:hAnsi="Wingdings" w:hint="default"/>
+      </w:rPr>
+    </w:lvl>
+  </w:abstractNum>
   <w:num w:numId="1">
-    <w:abstractNumId w:val="2"/>
+    <w:abstractNumId w:val="5"/>
   </w:num>
   <w:num w:numId="2">
     <w:abstractNumId w:val="0"/>
   </w:num>
   <w:num w:numId="3">
+    <w:abstractNumId w:val="7"/>
+  </w:num>
+  <w:num w:numId="4">
     <w:abstractNumId w:val="3"/>
   </w:num>
-  <w:num w:numId="4">
+  <w:num w:numId="5">
+    <w:abstractNumId w:val="4"/>
+  </w:num>
+  <w:num w:numId="6">
+    <w:abstractNumId w:val="2"/>
+  </w:num>
+  <w:num w:numId="7">
+    <w:abstractNumId w:val="8"/>
+  </w:num>
+  <w:num w:numId="8">
+    <w:abstractNumId w:val="6"/>
+  </w:num>
+  <w:num w:numId="9">
     <w:abstractNumId w:val="1"/>
   </w:num>
 </w:numbering>
@@ -2849,6 +4449,7 @@
   <w:style w:type="paragraph" w:default="1" w:styleId="Normal">
     <w:name w:val="Normal"/>
     <w:qFormat/>
+    <w:rsid w:val="00DD3B45"/>
   </w:style>
   <w:style w:type="character" w:default="1" w:styleId="DefaultParagraphFont">
     <w:name w:val="Default Paragraph Font"/>
@@ -2936,6 +4537,71 @@
       <w:sz w:val="18"/>
       <w:szCs w:val="18"/>
     </w:rPr>
+  </w:style>
+  <w:style w:type="paragraph" w:styleId="HTMLPreformatted">
+    <w:name w:val="HTML Preformatted"/>
+    <w:basedOn w:val="Normal"/>
+    <w:link w:val="HTMLPreformattedChar"/>
+    <w:uiPriority w:val="99"/>
+    <w:semiHidden/>
+    <w:unhideWhenUsed/>
+    <w:rsid w:val="0099209C"/>
+    <w:pPr>
+      <w:tabs>
+        <w:tab w:val="left" w:pos="916"/>
+        <w:tab w:val="left" w:pos="1832"/>
+        <w:tab w:val="left" w:pos="2748"/>
+        <w:tab w:val="left" w:pos="3664"/>
+        <w:tab w:val="left" w:pos="4580"/>
+        <w:tab w:val="left" w:pos="5496"/>
+        <w:tab w:val="left" w:pos="6412"/>
+        <w:tab w:val="left" w:pos="7328"/>
+        <w:tab w:val="left" w:pos="8244"/>
+        <w:tab w:val="left" w:pos="9160"/>
+        <w:tab w:val="left" w:pos="10076"/>
+        <w:tab w:val="left" w:pos="10992"/>
+        <w:tab w:val="left" w:pos="11908"/>
+        <w:tab w:val="left" w:pos="12824"/>
+        <w:tab w:val="left" w:pos="13740"/>
+        <w:tab w:val="left" w:pos="14656"/>
+      </w:tabs>
+      <w:spacing w:after="0" w:line="240" w:lineRule="auto"/>
+    </w:pPr>
+    <w:rPr>
+      <w:rFonts w:ascii="Courier New" w:eastAsia="Times New Roman" w:hAnsi="Courier New" w:cs="Courier New"/>
+      <w:sz w:val="20"/>
+      <w:szCs w:val="20"/>
+      <w:lang w:eastAsia="en-CA"/>
+    </w:rPr>
+  </w:style>
+  <w:style w:type="character" w:customStyle="1" w:styleId="HTMLPreformattedChar">
+    <w:name w:val="HTML Preformatted Char"/>
+    <w:basedOn w:val="DefaultParagraphFont"/>
+    <w:link w:val="HTMLPreformatted"/>
+    <w:uiPriority w:val="99"/>
+    <w:semiHidden/>
+    <w:rsid w:val="0099209C"/>
+    <w:rPr>
+      <w:rFonts w:ascii="Courier New" w:eastAsia="Times New Roman" w:hAnsi="Courier New" w:cs="Courier New"/>
+      <w:sz w:val="20"/>
+      <w:szCs w:val="20"/>
+      <w:lang w:eastAsia="en-CA"/>
+    </w:rPr>
+  </w:style>
+  <w:style w:type="character" w:customStyle="1" w:styleId="kn">
+    <w:name w:val="kn"/>
+    <w:basedOn w:val="DefaultParagraphFont"/>
+    <w:rsid w:val="0099209C"/>
+  </w:style>
+  <w:style w:type="character" w:customStyle="1" w:styleId="nn">
+    <w:name w:val="nn"/>
+    <w:basedOn w:val="DefaultParagraphFont"/>
+    <w:rsid w:val="0099209C"/>
+  </w:style>
+  <w:style w:type="character" w:customStyle="1" w:styleId="o">
+    <w:name w:val="o"/>
+    <w:basedOn w:val="DefaultParagraphFont"/>
+    <w:rsid w:val="0099209C"/>
   </w:style>
 </w:styles>
 </file>
@@ -3099,6 +4765,7 @@
   <w:style w:type="paragraph" w:default="1" w:styleId="Normal">
     <w:name w:val="Normal"/>
     <w:qFormat/>
+    <w:rsid w:val="00DD3B45"/>
   </w:style>
   <w:style w:type="character" w:default="1" w:styleId="DefaultParagraphFont">
     <w:name w:val="Default Paragraph Font"/>
@@ -3186,6 +4853,71 @@
       <w:sz w:val="18"/>
       <w:szCs w:val="18"/>
     </w:rPr>
+  </w:style>
+  <w:style w:type="paragraph" w:styleId="HTMLPreformatted">
+    <w:name w:val="HTML Preformatted"/>
+    <w:basedOn w:val="Normal"/>
+    <w:link w:val="HTMLPreformattedChar"/>
+    <w:uiPriority w:val="99"/>
+    <w:semiHidden/>
+    <w:unhideWhenUsed/>
+    <w:rsid w:val="0099209C"/>
+    <w:pPr>
+      <w:tabs>
+        <w:tab w:val="left" w:pos="916"/>
+        <w:tab w:val="left" w:pos="1832"/>
+        <w:tab w:val="left" w:pos="2748"/>
+        <w:tab w:val="left" w:pos="3664"/>
+        <w:tab w:val="left" w:pos="4580"/>
+        <w:tab w:val="left" w:pos="5496"/>
+        <w:tab w:val="left" w:pos="6412"/>
+        <w:tab w:val="left" w:pos="7328"/>
+        <w:tab w:val="left" w:pos="8244"/>
+        <w:tab w:val="left" w:pos="9160"/>
+        <w:tab w:val="left" w:pos="10076"/>
+        <w:tab w:val="left" w:pos="10992"/>
+        <w:tab w:val="left" w:pos="11908"/>
+        <w:tab w:val="left" w:pos="12824"/>
+        <w:tab w:val="left" w:pos="13740"/>
+        <w:tab w:val="left" w:pos="14656"/>
+      </w:tabs>
+      <w:spacing w:after="0" w:line="240" w:lineRule="auto"/>
+    </w:pPr>
+    <w:rPr>
+      <w:rFonts w:ascii="Courier New" w:eastAsia="Times New Roman" w:hAnsi="Courier New" w:cs="Courier New"/>
+      <w:sz w:val="20"/>
+      <w:szCs w:val="20"/>
+      <w:lang w:eastAsia="en-CA"/>
+    </w:rPr>
+  </w:style>
+  <w:style w:type="character" w:customStyle="1" w:styleId="HTMLPreformattedChar">
+    <w:name w:val="HTML Preformatted Char"/>
+    <w:basedOn w:val="DefaultParagraphFont"/>
+    <w:link w:val="HTMLPreformatted"/>
+    <w:uiPriority w:val="99"/>
+    <w:semiHidden/>
+    <w:rsid w:val="0099209C"/>
+    <w:rPr>
+      <w:rFonts w:ascii="Courier New" w:eastAsia="Times New Roman" w:hAnsi="Courier New" w:cs="Courier New"/>
+      <w:sz w:val="20"/>
+      <w:szCs w:val="20"/>
+      <w:lang w:eastAsia="en-CA"/>
+    </w:rPr>
+  </w:style>
+  <w:style w:type="character" w:customStyle="1" w:styleId="kn">
+    <w:name w:val="kn"/>
+    <w:basedOn w:val="DefaultParagraphFont"/>
+    <w:rsid w:val="0099209C"/>
+  </w:style>
+  <w:style w:type="character" w:customStyle="1" w:styleId="nn">
+    <w:name w:val="nn"/>
+    <w:basedOn w:val="DefaultParagraphFont"/>
+    <w:rsid w:val="0099209C"/>
+  </w:style>
+  <w:style w:type="character" w:customStyle="1" w:styleId="o">
+    <w:name w:val="o"/>
+    <w:basedOn w:val="DefaultParagraphFont"/>
+    <w:rsid w:val="0099209C"/>
   </w:style>
 </w:styles>
 </file>

</xml_diff>